<commit_message>
Added Literature Review and references
</commit_message>
<xml_diff>
--- a/Resources/Report/Report.docx
+++ b/Resources/Report/Report.docx
@@ -1,6 +1,6 @@
 
 <file path=word/document.xml><?xml version="1.0" encoding="utf-8"?>
-<w:document xmlns:wpc="http://schemas.microsoft.com/office/word/2010/wordprocessingCanvas" xmlns:cx="http://schemas.microsoft.com/office/drawing/2014/chartex" xmlns:cx1="http://schemas.microsoft.com/office/drawing/2015/9/8/chartex" xmlns:cx2="http://schemas.microsoft.com/office/drawing/2015/10/21/chartex" xmlns:cx3="http://schemas.microsoft.com/office/drawing/2016/5/9/chartex" xmlns:cx4="http://schemas.microsoft.com/office/drawing/2016/5/10/chartex" xmlns:cx5="http://schemas.microsoft.com/office/drawing/2016/5/11/chartex" xmlns:cx6="http://schemas.microsoft.com/office/drawing/2016/5/12/chartex" xmlns:cx7="http://schemas.microsoft.com/office/drawing/2016/5/13/chartex" xmlns:cx8="http://schemas.microsoft.com/office/drawing/2016/5/14/chartex" xmlns:mc="http://schemas.openxmlformats.org/markup-compatibility/2006" xmlns:aink="http://schemas.microsoft.com/office/drawing/2016/ink" xmlns:am3d="http://schemas.microsoft.com/office/drawing/2017/model3d" xmlns:o="urn:schemas-microsoft-com:office:office" xmlns:oel="http://schemas.microsoft.com/office/2019/extlst" xmlns:r="http://schemas.openxmlformats.org/officeDocument/2006/relationships" xmlns:m="http://schemas.openxmlformats.org/officeDocument/2006/math" xmlns:v="urn:schemas-microsoft-com:vml" xmlns:wp14="http://schemas.microsoft.com/office/word/2010/wordprocessingDrawing" xmlns:wp="http://schemas.openxmlformats.org/drawingml/2006/wordprocessingDrawing" xmlns:w10="urn:schemas-microsoft-com:office:word" xmlns:w="http://schemas.openxmlformats.org/wordprocessingml/2006/main" xmlns:w14="http://schemas.microsoft.com/office/word/2010/wordml" xmlns:w15="http://schemas.microsoft.com/office/word/2012/wordml" xmlns:w16cex="http://schemas.microsoft.com/office/word/2018/wordml/cex" xmlns:w16cid="http://schemas.microsoft.com/office/word/2016/wordml/cid" xmlns:w16="http://schemas.microsoft.com/office/word/2018/wordml" xmlns:w16du="http://schemas.microsoft.com/office/word/2023/wordml/word16du" xmlns:w16sdtdh="http://schemas.microsoft.com/office/word/2020/wordml/sdtdatahash" xmlns:w16sdtfl="http://schemas.microsoft.com/office/word/2024/wordml/sdtformatlock" xmlns:w16se="http://schemas.microsoft.com/office/word/2015/wordml/symex" xmlns:wpg="http://schemas.microsoft.com/office/word/2010/wordprocessingGroup" xmlns:wpi="http://schemas.microsoft.com/office/word/2010/wordprocessingInk" xmlns:wne="http://schemas.microsoft.com/office/word/2006/wordml" xmlns:wps="http://schemas.microsoft.com/office/word/2010/wordprocessingShape" mc:Ignorable="w14 w15 w16se w16cid w16 w16cex w16sdtdh w16sdtfl w16du wp14">
+<w:document xmlns:wpc="http://schemas.microsoft.com/office/word/2010/wordprocessingCanvas" xmlns:cx="http://schemas.microsoft.com/office/drawing/2014/chartex" xmlns:cx1="http://schemas.microsoft.com/office/drawing/2015/9/8/chartex" xmlns:cx2="http://schemas.microsoft.com/office/drawing/2015/10/21/chartex" xmlns:cx3="http://schemas.microsoft.com/office/drawing/2016/5/9/chartex" xmlns:cx4="http://schemas.microsoft.com/office/drawing/2016/5/10/chartex" xmlns:cx5="http://schemas.microsoft.com/office/drawing/2016/5/11/chartex" xmlns:cx6="http://schemas.microsoft.com/office/drawing/2016/5/12/chartex" xmlns:cx7="http://schemas.microsoft.com/office/drawing/2016/5/13/chartex" xmlns:cx8="http://schemas.microsoft.com/office/drawing/2016/5/14/chartex" xmlns:mc="http://schemas.openxmlformats.org/markup-compatibility/2006" xmlns:aink="http://schemas.microsoft.com/office/drawing/2016/ink" xmlns:am3d="http://schemas.microsoft.com/office/drawing/2017/model3d" xmlns:o="urn:schemas-microsoft-com:office:office" xmlns:oel="http://schemas.microsoft.com/office/2019/extlst" xmlns:r="http://schemas.openxmlformats.org/officeDocument/2006/relationships" xmlns:m="http://schemas.openxmlformats.org/officeDocument/2006/math" xmlns:v="urn:schemas-microsoft-com:vml" xmlns:wp14="http://schemas.microsoft.com/office/word/2010/wordprocessingDrawing" xmlns:wp="http://schemas.openxmlformats.org/drawingml/2006/wordprocessingDrawing" xmlns:w10="urn:schemas-microsoft-com:office:word" xmlns:w="http://schemas.openxmlformats.org/wordprocessingml/2006/main" xmlns:w14="http://schemas.microsoft.com/office/word/2010/wordml" xmlns:w15="http://schemas.microsoft.com/office/word/2012/wordml" xmlns:w16cex="http://schemas.microsoft.com/office/word/2018/wordml/cex" xmlns:w16cid="http://schemas.microsoft.com/office/word/2016/wordml/cid" xmlns:w16="http://schemas.microsoft.com/office/word/2018/wordml" xmlns:w16du="http://schemas.microsoft.com/office/word/2023/wordml/word16du" xmlns:w16sdtdh="http://schemas.microsoft.com/office/word/2020/wordml/sdtdatahash" xmlns:w16sdtfl="http://schemas.microsoft.com/office/word/2024/wordml/sdtformatlock" xmlns:w16se="http://schemas.microsoft.com/office/word/2015/wordml/symex" xmlns:wpg="http://schemas.microsoft.com/office/word/2010/wordprocessingGroup" xmlns:wpi="http://schemas.microsoft.com/office/word/2010/wordprocessingInk" xmlns:wne="http://schemas.microsoft.com/office/word/2006/wordml" xmlns:wps="http://schemas.microsoft.com/office/word/2010/wordprocessingShape" xmlns:a="http://schemas.openxmlformats.org/drawingml/2006/main" xmlns:pic="http://schemas.openxmlformats.org/drawingml/2006/picture" xmlns:a14="http://schemas.microsoft.com/office/drawing/2010/main" mc:Ignorable="w14 w15 w16se w16cid w16 w16cex w16sdtdh w16sdtfl w16du wp14">
   <w:body>
     <w:p>
       <w:pPr>
@@ -87,7 +87,7 @@
       <w:pPr>
         <w:jc w:val="center"/>
         <w:rPr>
-          <w:rFonts w:asciiTheme="majorBidi" w:eastAsia="Liberation Serif" w:hAnsiTheme="majorBidi" w:cstheme="majorBidi"/>
+          <w:rFonts w:eastAsia="Liberation Serif" w:asciiTheme="majorBidi" w:hAnsiTheme="majorBidi" w:cstheme="majorBidi"/>
           <w:b/>
           <w:bCs/>
           <w:sz w:val="36"/>
@@ -96,7 +96,7 @@
       </w:pPr>
       <w:r>
         <w:rPr>
-          <w:rFonts w:asciiTheme="majorBidi" w:eastAsia="Liberation Serif" w:hAnsiTheme="majorBidi" w:cstheme="majorBidi"/>
+          <w:rFonts w:eastAsia="Liberation Serif" w:asciiTheme="majorBidi" w:hAnsiTheme="majorBidi" w:cstheme="majorBidi"/>
           <w:b/>
           <w:bCs/>
           <w:sz w:val="36"/>
@@ -118,7 +118,7 @@
       </w:pPr>
       <w:r>
         <w:rPr>
-          <w:rFonts w:asciiTheme="majorBidi" w:eastAsia="Liberation Serif" w:hAnsiTheme="majorBidi" w:cstheme="majorBidi"/>
+          <w:rFonts w:eastAsia="Liberation Serif" w:asciiTheme="majorBidi" w:hAnsiTheme="majorBidi" w:cstheme="majorBidi"/>
           <w:b/>
           <w:bCs/>
           <w:sz w:val="36"/>
@@ -143,7 +143,7 @@
       <w:pPr>
         <w:jc w:val="center"/>
         <w:rPr>
-          <w:rFonts w:asciiTheme="majorBidi" w:eastAsia="Liberation Serif" w:hAnsiTheme="majorBidi" w:cstheme="majorBidi"/>
+          <w:rFonts w:eastAsia="Liberation Serif" w:asciiTheme="majorBidi" w:hAnsiTheme="majorBidi" w:cstheme="majorBidi"/>
           <w:b/>
           <w:bCs/>
           <w:sz w:val="28"/>
@@ -152,7 +152,7 @@
       </w:pPr>
       <w:r>
         <w:rPr>
-          <w:rFonts w:asciiTheme="majorBidi" w:eastAsia="Liberation Serif" w:hAnsiTheme="majorBidi" w:cstheme="majorBidi"/>
+          <w:rFonts w:eastAsia="Liberation Serif" w:asciiTheme="majorBidi" w:hAnsiTheme="majorBidi" w:cstheme="majorBidi"/>
           <w:b/>
           <w:bCs/>
           <w:sz w:val="28"/>
@@ -210,7 +210,7 @@
       </w:pPr>
       <w:r>
         <w:rPr>
-          <w:rFonts w:asciiTheme="majorBidi" w:eastAsia="Liberation Serif" w:hAnsiTheme="majorBidi" w:cstheme="majorBidi"/>
+          <w:rFonts w:eastAsia="Liberation Serif" w:asciiTheme="majorBidi" w:hAnsiTheme="majorBidi" w:cstheme="majorBidi"/>
           <w:b/>
           <w:bCs/>
           <w:sz w:val="28"/>
@@ -232,7 +232,7 @@
       </w:pPr>
       <w:r>
         <w:rPr>
-          <w:rFonts w:asciiTheme="majorBidi" w:eastAsia="Liberation Serif" w:hAnsiTheme="majorBidi" w:cstheme="majorBidi"/>
+          <w:rFonts w:eastAsia="Liberation Serif" w:asciiTheme="majorBidi" w:hAnsiTheme="majorBidi" w:cstheme="majorBidi"/>
           <w:b/>
           <w:bCs/>
           <w:sz w:val="28"/>
@@ -254,7 +254,7 @@
       </w:pPr>
       <w:r>
         <w:rPr>
-          <w:rFonts w:asciiTheme="majorBidi" w:eastAsia="Liberation Serif" w:hAnsiTheme="majorBidi" w:cstheme="majorBidi"/>
+          <w:rFonts w:eastAsia="Liberation Serif" w:asciiTheme="majorBidi" w:hAnsiTheme="majorBidi" w:cstheme="majorBidi"/>
           <w:b/>
           <w:bCs/>
           <w:sz w:val="28"/>
@@ -276,7 +276,7 @@
       </w:pPr>
       <w:r>
         <w:rPr>
-          <w:rFonts w:asciiTheme="majorBidi" w:eastAsia="Liberation Serif" w:hAnsiTheme="majorBidi" w:cstheme="majorBidi"/>
+          <w:rFonts w:eastAsia="Liberation Serif" w:asciiTheme="majorBidi" w:hAnsiTheme="majorBidi" w:cstheme="majorBidi"/>
           <w:b/>
           <w:bCs/>
           <w:sz w:val="28"/>
@@ -322,7 +322,7 @@
       </w:pPr>
       <w:r>
         <w:rPr>
-          <w:rFonts w:asciiTheme="majorBidi" w:eastAsia="Liberation Serif" w:hAnsiTheme="majorBidi" w:cstheme="majorBidi"/>
+          <w:rFonts w:eastAsia="Liberation Serif" w:asciiTheme="majorBidi" w:hAnsiTheme="majorBidi" w:cstheme="majorBidi"/>
           <w:b/>
           <w:bCs/>
           <w:sz w:val="28"/>
@@ -333,7 +333,7 @@
       <w:proofErr w:type="spellStart"/>
       <w:r>
         <w:rPr>
-          <w:rFonts w:asciiTheme="majorBidi" w:eastAsia="Liberation Serif" w:hAnsiTheme="majorBidi" w:cstheme="majorBidi"/>
+          <w:rFonts w:eastAsia="Liberation Serif" w:asciiTheme="majorBidi" w:hAnsiTheme="majorBidi" w:cstheme="majorBidi"/>
           <w:b/>
           <w:bCs/>
           <w:sz w:val="28"/>
@@ -346,7 +346,7 @@
     <w:p>
       <w:pPr>
         <w:rPr>
-          <w:rFonts w:asciiTheme="majorBidi" w:eastAsiaTheme="majorEastAsia" w:hAnsiTheme="majorBidi" w:cstheme="majorBidi"/>
+          <w:rFonts w:asciiTheme="majorBidi" w:hAnsiTheme="majorBidi" w:eastAsiaTheme="majorEastAsia" w:cstheme="majorBidi"/>
           <w:color w:val="0F4761" w:themeColor="accent1" w:themeShade="BF"/>
           <w:sz w:val="40"/>
           <w:szCs w:val="40"/>
@@ -541,81 +541,473 @@
       </w:pPr>
       <w:r>
         <w:rPr>
-          <w:rFonts w:asciiTheme="majorBidi" w:hAnsiTheme="majorBidi"/>
+          <w:rFonts w:ascii="Times New Roman" w:hAnsi="Times New Roman" w:asciiTheme="majorBidi" w:hAnsiTheme="majorBidi"/>
         </w:rPr>
         <w:t>Literature Review (Related Work)</w:t>
       </w:r>
     </w:p>
     <w:p>
       <w:r>
-        <w:t>Recent studies on Bitcoin price prediction have explored a variety of machine learning and deep learning approaches to enhance forecasting accuracy. Mohammad</w:t>
-      </w:r>
-      <w:r>
-        <w:t xml:space="preserve"> </w:t>
-      </w:r>
-      <w:proofErr w:type="spellStart"/>
-      <w:r>
-        <w:t>jafari</w:t>
-      </w:r>
-      <w:proofErr w:type="spellEnd"/>
-      <w:r>
-        <w:t xml:space="preserve"> (2024) conducted a comparative analysis of two recurrent neural network architectures—Long Short-Term Memory (LSTM) and Gated Recurrent Unit (GRU)—using historical Bitcoin data from 2015 to 2023. The study found that GRUs outperformed LSTMs, achieving a lower mean squared error (MSE) of 4.67 compared to 6.25, while also training approximately 30% faster. This highlights GRU's effectiveness in handling long-term dependencies and its computational efficiency in financial time series forecasting.</w:t>
-      </w:r>
-    </w:p>
-    <w:p>
-      <w:r>
-        <w:t>Complementing this, Swetha (2022) evaluated traditional machine learning and deep learning models—including Linear Regression, Facebook Prophet, and LSTM—for predicting the prices of Bitcoin, Ethereum, and Litecoin. While Linear Regression demonstrated high R² values, LSTM models exhibited lower Root Mean Squared Error (RMSE), indicating better generalization and predictive performance. The study emphasized that LSTM is better suited for capturing the non-linear and volatile nature of cryptocurrency markets, though it also recommended expanding the input feature set beyond just closing prices.</w:t>
-      </w:r>
-    </w:p>
-    <w:p>
-      <w:r>
-        <w:t xml:space="preserve">Building on the limitations of traditional deep learning models, </w:t>
-      </w:r>
-      <w:proofErr w:type="spellStart"/>
-      <w:r>
+        <w:rPr>
+          <w:rFonts w:ascii="Aptos" w:hAnsi="Aptos" w:eastAsia="Aptos" w:cs="Aptos"/>
+          <w:noProof w:val="0"/>
+          <w:sz w:val="24"/>
+          <w:szCs w:val="24"/>
+          <w:lang w:val="en-GB"/>
+        </w:rPr>
+        <w:t xml:space="preserve">Recent research on Bitcoin price prediction and broader sequence </w:t>
+      </w:r>
+      <w:r>
+        <w:rPr>
+          <w:rFonts w:ascii="Aptos" w:hAnsi="Aptos" w:eastAsia="Aptos" w:cs="Aptos"/>
+          <w:noProof w:val="0"/>
+          <w:sz w:val="24"/>
+          <w:szCs w:val="24"/>
+          <w:lang w:val="en-GB"/>
+        </w:rPr>
+        <w:t>modeling</w:t>
+      </w:r>
+      <w:r>
+        <w:rPr>
+          <w:rFonts w:ascii="Aptos" w:hAnsi="Aptos" w:eastAsia="Aptos" w:cs="Aptos"/>
+          <w:noProof w:val="0"/>
+          <w:sz w:val="24"/>
+          <w:szCs w:val="24"/>
+          <w:lang w:val="en-GB"/>
+        </w:rPr>
+        <w:t xml:space="preserve"> has explored a wide range of machine learning and deep learning approaches aimed at improving forecasting accuracy and efficiency. </w:t>
+      </w:r>
+      <w:r>
+        <w:rPr>
+          <w:rFonts w:ascii="Aptos" w:hAnsi="Aptos" w:eastAsia="Aptos" w:cs="Aptos"/>
+          <w:noProof w:val="0"/>
+          <w:sz w:val="24"/>
+          <w:szCs w:val="24"/>
+          <w:lang w:val="en-GB"/>
+        </w:rPr>
+        <w:t>Mohammadjafari</w:t>
+      </w:r>
+      <w:r>
+        <w:rPr>
+          <w:rFonts w:ascii="Aptos" w:hAnsi="Aptos" w:eastAsia="Aptos" w:cs="Aptos"/>
+          <w:noProof w:val="0"/>
+          <w:sz w:val="24"/>
+          <w:szCs w:val="24"/>
+          <w:lang w:val="en-GB"/>
+        </w:rPr>
+        <w:t xml:space="preserve"> (2024) compared Long Short-Term Memory (LSTM) and Gated Recurrent Unit (GRU) models using historical Bitcoin price data, </w:t>
+      </w:r>
+      <w:r>
+        <w:rPr>
+          <w:rFonts w:ascii="Aptos" w:hAnsi="Aptos" w:eastAsia="Aptos" w:cs="Aptos"/>
+          <w:noProof w:val="0"/>
+          <w:sz w:val="24"/>
+          <w:szCs w:val="24"/>
+          <w:lang w:val="en-GB"/>
+        </w:rPr>
+        <w:t>demonstrating</w:t>
+      </w:r>
+      <w:r>
+        <w:rPr>
+          <w:rFonts w:ascii="Aptos" w:hAnsi="Aptos" w:eastAsia="Aptos" w:cs="Aptos"/>
+          <w:noProof w:val="0"/>
+          <w:sz w:val="24"/>
+          <w:szCs w:val="24"/>
+          <w:lang w:val="en-GB"/>
+        </w:rPr>
+        <w:t xml:space="preserve"> that GRUs outperformed LSTMs by achieving a lower mean squared error (MSE) and faster training times. The study highlighted GRUs as more computationally efficient while </w:t>
+      </w:r>
+      <w:r>
+        <w:rPr>
+          <w:rFonts w:ascii="Aptos" w:hAnsi="Aptos" w:eastAsia="Aptos" w:cs="Aptos"/>
+          <w:noProof w:val="0"/>
+          <w:sz w:val="24"/>
+          <w:szCs w:val="24"/>
+          <w:lang w:val="en-GB"/>
+        </w:rPr>
+        <w:t>maintaining</w:t>
+      </w:r>
+      <w:r>
+        <w:rPr>
+          <w:rFonts w:ascii="Aptos" w:hAnsi="Aptos" w:eastAsia="Aptos" w:cs="Aptos"/>
+          <w:noProof w:val="0"/>
+          <w:sz w:val="24"/>
+          <w:szCs w:val="24"/>
+          <w:lang w:val="en-GB"/>
+        </w:rPr>
+        <w:t xml:space="preserve"> the ability to capture long-term dependencies, making them well-suited for financial time series forecasting. </w:t>
+      </w:r>
+    </w:p>
+    <w:p>
+      <w:r>
+        <w:rPr>
+          <w:rFonts w:ascii="Aptos" w:hAnsi="Aptos" w:eastAsia="Aptos" w:cs="Aptos"/>
+          <w:noProof w:val="0"/>
+          <w:sz w:val="24"/>
+          <w:szCs w:val="24"/>
+          <w:lang w:val="en-GB"/>
+        </w:rPr>
+        <w:t xml:space="preserve">Swetha (2022) extended the comparison of predictive models by evaluating traditional machine learning models, such as Linear Regression and Facebook Prophet, alongside LSTM networks for Bitcoin, Ethereum, and Litecoin price forecasting. The results </w:t>
+      </w:r>
+      <w:r>
+        <w:rPr>
+          <w:rFonts w:ascii="Aptos" w:hAnsi="Aptos" w:eastAsia="Aptos" w:cs="Aptos"/>
+          <w:noProof w:val="0"/>
+          <w:sz w:val="24"/>
+          <w:szCs w:val="24"/>
+          <w:lang w:val="en-GB"/>
+        </w:rPr>
+        <w:t>indicated</w:t>
+      </w:r>
+      <w:r>
+        <w:rPr>
+          <w:rFonts w:ascii="Aptos" w:hAnsi="Aptos" w:eastAsia="Aptos" w:cs="Aptos"/>
+          <w:noProof w:val="0"/>
+          <w:sz w:val="24"/>
+          <w:szCs w:val="24"/>
+          <w:lang w:val="en-GB"/>
+        </w:rPr>
+        <w:t xml:space="preserve"> that while Linear Regression achieved high R² values, LSTM models delivered lower root mean squared error (RMSE) values, </w:t>
+      </w:r>
+      <w:r>
+        <w:rPr>
+          <w:rFonts w:ascii="Aptos" w:hAnsi="Aptos" w:eastAsia="Aptos" w:cs="Aptos"/>
+          <w:noProof w:val="0"/>
+          <w:sz w:val="24"/>
+          <w:szCs w:val="24"/>
+          <w:lang w:val="en-GB"/>
+        </w:rPr>
+        <w:t>demonstrating</w:t>
+      </w:r>
+      <w:r>
+        <w:rPr>
+          <w:rFonts w:ascii="Aptos" w:hAnsi="Aptos" w:eastAsia="Aptos" w:cs="Aptos"/>
+          <w:noProof w:val="0"/>
+          <w:sz w:val="24"/>
+          <w:szCs w:val="24"/>
+          <w:lang w:val="en-GB"/>
+        </w:rPr>
+        <w:t xml:space="preserve"> superior generalization to unseen data. The study emphasized the necessity of including broader features beyond closing prices for enhanced prediction robustness. </w:t>
+      </w:r>
+    </w:p>
+    <w:p>
+      <w:r>
+        <w:rPr>
+          <w:rFonts w:ascii="Aptos" w:hAnsi="Aptos" w:eastAsia="Aptos" w:cs="Aptos"/>
+          <w:noProof w:val="0"/>
+          <w:sz w:val="24"/>
+          <w:szCs w:val="24"/>
+          <w:lang w:val="en-GB"/>
+        </w:rPr>
+        <w:t xml:space="preserve">Building on the limitations of recurrent architectures, </w:t>
+      </w:r>
+      <w:r>
+        <w:rPr>
+          <w:rFonts w:ascii="Aptos" w:hAnsi="Aptos" w:eastAsia="Aptos" w:cs="Aptos"/>
+          <w:noProof w:val="0"/>
+          <w:sz w:val="24"/>
+          <w:szCs w:val="24"/>
+          <w:lang w:val="en-GB"/>
+        </w:rPr>
         <w:t>Khaniki</w:t>
       </w:r>
-      <w:proofErr w:type="spellEnd"/>
-      <w:r>
+      <w:r>
+        <w:rPr>
+          <w:rFonts w:ascii="Aptos" w:hAnsi="Aptos" w:eastAsia="Aptos" w:cs="Aptos"/>
+          <w:noProof w:val="0"/>
+          <w:sz w:val="24"/>
+          <w:szCs w:val="24"/>
+          <w:lang w:val="en-GB"/>
+        </w:rPr>
         <w:t xml:space="preserve"> and </w:t>
       </w:r>
-      <w:proofErr w:type="spellStart"/>
-      <w:r>
+      <w:r>
+        <w:rPr>
+          <w:rFonts w:ascii="Aptos" w:hAnsi="Aptos" w:eastAsia="Aptos" w:cs="Aptos"/>
+          <w:noProof w:val="0"/>
+          <w:sz w:val="24"/>
+          <w:szCs w:val="24"/>
+          <w:lang w:val="en-GB"/>
+        </w:rPr>
         <w:t>Manthouri</w:t>
       </w:r>
-      <w:proofErr w:type="spellEnd"/>
-      <w:r>
-        <w:t xml:space="preserve"> (2024) proposed a hybrid Transformer-based framework combining technical indicators, the Performer neural network, and Bidirectional LSTM (</w:t>
-      </w:r>
-      <w:proofErr w:type="spellStart"/>
-      <w:r>
+      <w:r>
+        <w:rPr>
+          <w:rFonts w:ascii="Aptos" w:hAnsi="Aptos" w:eastAsia="Aptos" w:cs="Aptos"/>
+          <w:noProof w:val="0"/>
+          <w:sz w:val="24"/>
+          <w:szCs w:val="24"/>
+          <w:lang w:val="en-GB"/>
+        </w:rPr>
+        <w:t xml:space="preserve"> (2024) introduced a hybrid model combining the Performer—a scalable Transformer variant— with Bidirectional LSTM (</w:t>
+      </w:r>
+      <w:r>
+        <w:rPr>
+          <w:rFonts w:ascii="Aptos" w:hAnsi="Aptos" w:eastAsia="Aptos" w:cs="Aptos"/>
+          <w:noProof w:val="0"/>
+          <w:sz w:val="24"/>
+          <w:szCs w:val="24"/>
+          <w:lang w:val="en-GB"/>
+        </w:rPr>
         <w:t>BiLSTM</w:t>
       </w:r>
-      <w:proofErr w:type="spellEnd"/>
-      <w:r>
-        <w:t xml:space="preserve">). The Performer, employing the FAVOR+ attention mechanism, provided a scalable and efficient alternative to standard Multi-head Attention Transformers. When coupled with </w:t>
-      </w:r>
-      <w:proofErr w:type="spellStart"/>
-      <w:r>
-        <w:t>BiLSTM</w:t>
-      </w:r>
-      <w:proofErr w:type="spellEnd"/>
-      <w:r>
-        <w:t>, the model effectively captured both long-range dependencies and bidirectional temporal dynamics. Across multiple benchmarks, including LSTM, GRU, and standard Transformers, their model consistently achieved the highest accuracy, with the lowest RMSE and highest R² scores on both daily and hourly Bitcoin price data.</w:t>
-      </w:r>
-    </w:p>
-    <w:p>
-      <w:r>
-        <w:lastRenderedPageBreak/>
-        <w:t xml:space="preserve">Collectively, these studies highlight the evolving landscape of cryptocurrency forecasting. From conventional time series models to cutting-edge attention-based neural networks, the integration of temporal </w:t>
-      </w:r>
-      <w:proofErr w:type="spellStart"/>
-      <w:r>
+      <w:r>
+        <w:rPr>
+          <w:rFonts w:ascii="Aptos" w:hAnsi="Aptos" w:eastAsia="Aptos" w:cs="Aptos"/>
+          <w:noProof w:val="0"/>
+          <w:sz w:val="24"/>
+          <w:szCs w:val="24"/>
+          <w:lang w:val="en-GB"/>
+        </w:rPr>
+        <w:t xml:space="preserve">) networks and technical indicators such as RSI, SMA, and Bollinger Bands. Their Transformer-enhanced model achieved the lowest RMSE and highest R² across Bitcoin, Ethereum, and Litecoin datasets on both daily and hourly scales. This work illustrated the significant potential of integrating attention mechanisms and feature engineering for improving cryptocurrency price prediction. </w:t>
+      </w:r>
+    </w:p>
+    <w:p>
+      <w:r>
+        <w:rPr>
+          <w:rFonts w:ascii="Aptos" w:hAnsi="Aptos" w:eastAsia="Aptos" w:cs="Aptos"/>
+          <w:noProof w:val="0"/>
+          <w:sz w:val="24"/>
+          <w:szCs w:val="24"/>
+          <w:lang w:val="en-GB"/>
+        </w:rPr>
+        <w:t xml:space="preserve">In parallel, Udom (2019) investigated Bitcoin return prediction through a hybrid ARIMAGARCH approach, </w:t>
+      </w:r>
+      <w:r>
+        <w:rPr>
+          <w:rFonts w:ascii="Aptos" w:hAnsi="Aptos" w:eastAsia="Aptos" w:cs="Aptos"/>
+          <w:noProof w:val="0"/>
+          <w:sz w:val="24"/>
+          <w:szCs w:val="24"/>
+          <w:lang w:val="en-GB"/>
+        </w:rPr>
         <w:t>modeling</w:t>
       </w:r>
-      <w:proofErr w:type="spellEnd"/>
-      <w:r>
-        <w:t>, attention mechanisms, and technical indicators plays a pivotal role in enhancing prediction accuracy for Bitcoin and other digital assets.</w:t>
+      <w:r>
+        <w:rPr>
+          <w:rFonts w:ascii="Aptos" w:hAnsi="Aptos" w:eastAsia="Aptos" w:cs="Aptos"/>
+          <w:noProof w:val="0"/>
+          <w:sz w:val="24"/>
+          <w:szCs w:val="24"/>
+          <w:lang w:val="en-GB"/>
+        </w:rPr>
+        <w:t xml:space="preserve"> both the mean and volatility of Bitcoin daily returns. The study found that an ARIMA(2,0,1)-</w:t>
+      </w:r>
+      <w:r>
+        <w:rPr>
+          <w:rFonts w:ascii="Aptos" w:hAnsi="Aptos" w:eastAsia="Aptos" w:cs="Aptos"/>
+          <w:noProof w:val="0"/>
+          <w:sz w:val="24"/>
+          <w:szCs w:val="24"/>
+          <w:lang w:val="en-GB"/>
+        </w:rPr>
+        <w:t>GARCH(</w:t>
+      </w:r>
+      <w:r>
+        <w:rPr>
+          <w:rFonts w:ascii="Aptos" w:hAnsi="Aptos" w:eastAsia="Aptos" w:cs="Aptos"/>
+          <w:noProof w:val="0"/>
+          <w:sz w:val="24"/>
+          <w:szCs w:val="24"/>
+          <w:lang w:val="en-GB"/>
+        </w:rPr>
+        <w:t xml:space="preserve">1,1) model with a </w:t>
+      </w:r>
+      <w:r>
+        <w:rPr>
+          <w:rFonts w:ascii="Aptos" w:hAnsi="Aptos" w:eastAsia="Aptos" w:cs="Aptos"/>
+          <w:noProof w:val="0"/>
+          <w:sz w:val="24"/>
+          <w:szCs w:val="24"/>
+          <w:lang w:val="en-GB"/>
+        </w:rPr>
+        <w:t>Normal</w:t>
+      </w:r>
+      <w:r>
+        <w:rPr>
+          <w:rFonts w:ascii="Aptos" w:hAnsi="Aptos" w:eastAsia="Aptos" w:cs="Aptos"/>
+          <w:noProof w:val="0"/>
+          <w:sz w:val="24"/>
+          <w:szCs w:val="24"/>
+          <w:lang w:val="en-GB"/>
+        </w:rPr>
+        <w:t xml:space="preserve"> error distribution provided the most </w:t>
+      </w:r>
+      <w:r>
+        <w:rPr>
+          <w:rFonts w:ascii="Aptos" w:hAnsi="Aptos" w:eastAsia="Aptos" w:cs="Aptos"/>
+          <w:noProof w:val="0"/>
+          <w:sz w:val="24"/>
+          <w:szCs w:val="24"/>
+          <w:lang w:val="en-GB"/>
+        </w:rPr>
+        <w:t>accurate</w:t>
+      </w:r>
+      <w:r>
+        <w:rPr>
+          <w:rFonts w:ascii="Aptos" w:hAnsi="Aptos" w:eastAsia="Aptos" w:cs="Aptos"/>
+          <w:noProof w:val="0"/>
+          <w:sz w:val="24"/>
+          <w:szCs w:val="24"/>
+          <w:lang w:val="en-GB"/>
+        </w:rPr>
+        <w:t xml:space="preserve"> forecasts. This highlights the importance of capturing both the time series' autocorrelation and volatility characteristics, reinforcing the value of statistical hybrid models in financial forecasting tasks. </w:t>
+      </w:r>
+    </w:p>
+    <w:p>
+      <w:r>
+        <w:rPr>
+          <w:rFonts w:ascii="Aptos" w:hAnsi="Aptos" w:eastAsia="Aptos" w:cs="Aptos"/>
+          <w:noProof w:val="0"/>
+          <w:sz w:val="24"/>
+          <w:szCs w:val="24"/>
+          <w:lang w:val="en-GB"/>
+        </w:rPr>
+        <w:t xml:space="preserve">Beyond Bitcoin-specific forecasting, Bai, Kolter, and Koltun (2018) challenged the traditional dominance of recurrent networks in sequence </w:t>
+      </w:r>
+      <w:r>
+        <w:rPr>
+          <w:rFonts w:ascii="Aptos" w:hAnsi="Aptos" w:eastAsia="Aptos" w:cs="Aptos"/>
+          <w:noProof w:val="0"/>
+          <w:sz w:val="24"/>
+          <w:szCs w:val="24"/>
+          <w:lang w:val="en-GB"/>
+        </w:rPr>
+        <w:t>modeling</w:t>
+      </w:r>
+      <w:r>
+        <w:rPr>
+          <w:rFonts w:ascii="Aptos" w:hAnsi="Aptos" w:eastAsia="Aptos" w:cs="Aptos"/>
+          <w:noProof w:val="0"/>
+          <w:sz w:val="24"/>
+          <w:szCs w:val="24"/>
+          <w:lang w:val="en-GB"/>
+        </w:rPr>
+        <w:t xml:space="preserve"> by systematically evaluating generic recurrent networks (LSTM, GRU) against a simple Temporal Convolutional Network (TCN). Their empirical results showed that TCNs consistently outperformed recurrent models across synthetic and real-world sequence </w:t>
+      </w:r>
+      <w:r>
+        <w:rPr>
+          <w:rFonts w:ascii="Aptos" w:hAnsi="Aptos" w:eastAsia="Aptos" w:cs="Aptos"/>
+          <w:noProof w:val="0"/>
+          <w:sz w:val="24"/>
+          <w:szCs w:val="24"/>
+          <w:lang w:val="en-GB"/>
+        </w:rPr>
+        <w:t>modeling</w:t>
+      </w:r>
+      <w:r>
+        <w:rPr>
+          <w:rFonts w:ascii="Aptos" w:hAnsi="Aptos" w:eastAsia="Aptos" w:cs="Aptos"/>
+          <w:noProof w:val="0"/>
+          <w:sz w:val="24"/>
+          <w:szCs w:val="24"/>
+          <w:lang w:val="en-GB"/>
+        </w:rPr>
+        <w:t xml:space="preserve"> benchmarks, offering better long-term memory retention, parallelism, and training stability. This study suggests that convolutional architectures, such as TCNs, should be regarded as a powerful and potentially superior alternative to recurrent models for sequence-based financial prediction tasks, including Bitcoin price forecasting. </w:t>
+      </w:r>
+    </w:p>
+    <w:p>
+      <w:r>
+        <w:rPr>
+          <w:rFonts w:ascii="Aptos" w:hAnsi="Aptos" w:eastAsia="Aptos" w:cs="Aptos"/>
+          <w:noProof w:val="0"/>
+          <w:sz w:val="24"/>
+          <w:szCs w:val="24"/>
+          <w:lang w:val="en-GB"/>
+        </w:rPr>
+        <w:t xml:space="preserve">Expanding the broader context of time series </w:t>
+      </w:r>
+      <w:r>
+        <w:rPr>
+          <w:rFonts w:ascii="Aptos" w:hAnsi="Aptos" w:eastAsia="Aptos" w:cs="Aptos"/>
+          <w:noProof w:val="0"/>
+          <w:sz w:val="24"/>
+          <w:szCs w:val="24"/>
+          <w:lang w:val="en-GB"/>
+        </w:rPr>
+        <w:t>modeling</w:t>
+      </w:r>
+      <w:r>
+        <w:rPr>
+          <w:rFonts w:ascii="Aptos" w:hAnsi="Aptos" w:eastAsia="Aptos" w:cs="Aptos"/>
+          <w:noProof w:val="0"/>
+          <w:sz w:val="24"/>
+          <w:szCs w:val="24"/>
+          <w:lang w:val="en-GB"/>
+        </w:rPr>
+        <w:t xml:space="preserve">, the MOMENT framework addressed critical limitations in developing foundation models for time series analysis. Unlike domains such as NLP and vision, time series datasets are fragmented and highly diverse, hindering pre-training at scale. MOMENT introduced the Time Series Pile dataset and </w:t>
+      </w:r>
+      <w:r>
+        <w:rPr>
+          <w:rFonts w:ascii="Aptos" w:hAnsi="Aptos" w:eastAsia="Aptos" w:cs="Aptos"/>
+          <w:noProof w:val="0"/>
+          <w:sz w:val="24"/>
+          <w:szCs w:val="24"/>
+          <w:lang w:val="en-GB"/>
+        </w:rPr>
+        <w:t>demonstrated</w:t>
+      </w:r>
+      <w:r>
+        <w:rPr>
+          <w:rFonts w:ascii="Aptos" w:hAnsi="Aptos" w:eastAsia="Aptos" w:cs="Aptos"/>
+          <w:noProof w:val="0"/>
+          <w:sz w:val="24"/>
+          <w:szCs w:val="24"/>
+          <w:lang w:val="en-GB"/>
+        </w:rPr>
+        <w:t xml:space="preserve"> that large-scale, multi-dataset pre-training significantly improves model generalization across diverse tasks under limited supervision. Their findings showed that time series-specific pre-trained models outperform adaptations of large language models, particularly in zero-shot and few-shot scenarios. Nevertheless, the study </w:t>
+      </w:r>
+      <w:r>
+        <w:rPr>
+          <w:rFonts w:ascii="Aptos" w:hAnsi="Aptos" w:eastAsia="Aptos" w:cs="Aptos"/>
+          <w:noProof w:val="0"/>
+          <w:sz w:val="24"/>
+          <w:szCs w:val="24"/>
+          <w:lang w:val="en-GB"/>
+        </w:rPr>
+        <w:t>identified</w:t>
+      </w:r>
+      <w:r>
+        <w:rPr>
+          <w:rFonts w:ascii="Aptos" w:hAnsi="Aptos" w:eastAsia="Aptos" w:cs="Aptos"/>
+          <w:noProof w:val="0"/>
+          <w:sz w:val="24"/>
+          <w:szCs w:val="24"/>
+          <w:lang w:val="en-GB"/>
+        </w:rPr>
+        <w:t xml:space="preserve"> ongoing challenges </w:t>
+      </w:r>
+      <w:r>
+        <w:rPr>
+          <w:rFonts w:ascii="Aptos" w:hAnsi="Aptos" w:eastAsia="Aptos" w:cs="Aptos"/>
+          <w:noProof w:val="0"/>
+          <w:sz w:val="24"/>
+          <w:szCs w:val="24"/>
+          <w:lang w:val="en-GB"/>
+        </w:rPr>
+        <w:t>regarding</w:t>
+      </w:r>
+      <w:r>
+        <w:rPr>
+          <w:rFonts w:ascii="Aptos" w:hAnsi="Aptos" w:eastAsia="Aptos" w:cs="Aptos"/>
+          <w:noProof w:val="0"/>
+          <w:sz w:val="24"/>
+          <w:szCs w:val="24"/>
+          <w:lang w:val="en-GB"/>
+        </w:rPr>
+        <w:t xml:space="preserve"> the full benefits of multi-dataset pretraining and robust performance in low-supervision settings, emphasizing important directions for future research. </w:t>
+      </w:r>
+    </w:p>
+    <w:p>
+      <w:r>
+        <w:rPr>
+          <w:rFonts w:ascii="Aptos" w:hAnsi="Aptos" w:eastAsia="Aptos" w:cs="Aptos"/>
+          <w:noProof w:val="0"/>
+          <w:sz w:val="24"/>
+          <w:szCs w:val="24"/>
+          <w:lang w:val="en-GB"/>
+        </w:rPr>
+        <w:t>Collectively, these studies reveal a progression from traditional statistical models to advanced deep learning and foundation model architectures, emphasizing the evolving understanding of memory, volatility, feature integration, attention mechanisms, and large-scale pre-training in enhancing Bitcoin price prediction and broader time series forecasting.</w:t>
       </w:r>
     </w:p>
     <w:p>
@@ -1683,31 +2075,279 @@
       </w:pPr>
       <w:r>
         <w:rPr>
-          <w:rFonts w:asciiTheme="majorBidi" w:hAnsiTheme="majorBidi"/>
-        </w:rPr>
-        <w:lastRenderedPageBreak/>
+          <w:rFonts w:ascii="Times New Roman" w:hAnsi="Times New Roman" w:asciiTheme="majorBidi" w:hAnsiTheme="majorBidi"/>
+        </w:rPr>
         <w:t>References</w:t>
       </w:r>
     </w:p>
     <w:p>
-      <w:pPr>
-        <w:numPr>
-          <w:ilvl w:val="0"/>
-          <w:numId w:val="10"/>
-        </w:numPr>
-        <w:rPr>
-          <w:rFonts w:asciiTheme="majorBidi" w:hAnsiTheme="majorBidi" w:cstheme="majorBidi"/>
-        </w:rPr>
-      </w:pPr>
-      <w:r>
-        <w:rPr>
-          <w:rFonts w:asciiTheme="majorBidi" w:hAnsiTheme="majorBidi" w:cstheme="majorBidi"/>
-        </w:rPr>
-        <w:t>List of all academic papers, datasets, and tools cited in the report</w:t>
+      <w:pPr/>
+      <w:r>
+        <w:rPr>
+          <w:rFonts w:ascii="Times New Roman" w:hAnsi="Times New Roman" w:eastAsia="Times New Roman" w:cs="Times New Roman"/>
+          <w:noProof w:val="0"/>
+          <w:sz w:val="24"/>
+          <w:szCs w:val="24"/>
+          <w:lang w:val="en-GB"/>
+        </w:rPr>
+        <w:t xml:space="preserve">[1] A. </w:t>
+      </w:r>
+      <w:r>
+        <w:rPr>
+          <w:rFonts w:ascii="Times New Roman" w:hAnsi="Times New Roman" w:eastAsia="Times New Roman" w:cs="Times New Roman"/>
+          <w:noProof w:val="0"/>
+          <w:sz w:val="24"/>
+          <w:szCs w:val="24"/>
+          <w:lang w:val="en-GB"/>
+        </w:rPr>
+        <w:t>Mohammadjafari</w:t>
+      </w:r>
+      <w:r>
+        <w:rPr>
+          <w:rFonts w:ascii="Times New Roman" w:hAnsi="Times New Roman" w:eastAsia="Times New Roman" w:cs="Times New Roman"/>
+          <w:noProof w:val="0"/>
+          <w:sz w:val="24"/>
+          <w:szCs w:val="24"/>
+          <w:lang w:val="en-GB"/>
+        </w:rPr>
+        <w:t xml:space="preserve">, "Comparative Study of Bitcoin Price Prediction," 2024. </w:t>
+      </w:r>
+    </w:p>
+    <w:p>
+      <w:pPr/>
+      <w:r>
+        <w:rPr>
+          <w:rFonts w:ascii="Times New Roman" w:hAnsi="Times New Roman" w:eastAsia="Times New Roman" w:cs="Times New Roman"/>
+          <w:noProof w:val="0"/>
+          <w:sz w:val="24"/>
+          <w:szCs w:val="24"/>
+          <w:lang w:val="en-GB"/>
+        </w:rPr>
+        <w:t xml:space="preserve">[2] P. Swetha, "Cryptocurrency Price Prediction Using Machine Learning and Deep Learning Models," 2022. </w:t>
+      </w:r>
+    </w:p>
+    <w:p>
+      <w:pPr/>
+      <w:r>
+        <w:rPr>
+          <w:rFonts w:ascii="Times New Roman" w:hAnsi="Times New Roman" w:eastAsia="Times New Roman" w:cs="Times New Roman"/>
+          <w:noProof w:val="0"/>
+          <w:sz w:val="24"/>
+          <w:szCs w:val="24"/>
+          <w:lang w:val="en-GB"/>
+        </w:rPr>
+        <w:t xml:space="preserve">[3] M. A. </w:t>
+      </w:r>
+      <w:r>
+        <w:rPr>
+          <w:rFonts w:ascii="Times New Roman" w:hAnsi="Times New Roman" w:eastAsia="Times New Roman" w:cs="Times New Roman"/>
+          <w:noProof w:val="0"/>
+          <w:sz w:val="24"/>
+          <w:szCs w:val="24"/>
+          <w:lang w:val="en-GB"/>
+        </w:rPr>
+        <w:t>Labbaf</w:t>
+      </w:r>
+      <w:r>
+        <w:rPr>
+          <w:rFonts w:ascii="Times New Roman" w:hAnsi="Times New Roman" w:eastAsia="Times New Roman" w:cs="Times New Roman"/>
+          <w:noProof w:val="0"/>
+          <w:sz w:val="24"/>
+          <w:szCs w:val="24"/>
+          <w:lang w:val="en-GB"/>
+        </w:rPr>
+        <w:t xml:space="preserve"> </w:t>
+      </w:r>
+      <w:r>
+        <w:rPr>
+          <w:rFonts w:ascii="Times New Roman" w:hAnsi="Times New Roman" w:eastAsia="Times New Roman" w:cs="Times New Roman"/>
+          <w:noProof w:val="0"/>
+          <w:sz w:val="24"/>
+          <w:szCs w:val="24"/>
+          <w:lang w:val="en-GB"/>
+        </w:rPr>
+        <w:t>Khaniki</w:t>
+      </w:r>
+      <w:r>
+        <w:rPr>
+          <w:rFonts w:ascii="Times New Roman" w:hAnsi="Times New Roman" w:eastAsia="Times New Roman" w:cs="Times New Roman"/>
+          <w:noProof w:val="0"/>
+          <w:sz w:val="24"/>
+          <w:szCs w:val="24"/>
+          <w:lang w:val="en-GB"/>
+        </w:rPr>
+        <w:t xml:space="preserve"> and M. </w:t>
+      </w:r>
+      <w:r>
+        <w:rPr>
+          <w:rFonts w:ascii="Times New Roman" w:hAnsi="Times New Roman" w:eastAsia="Times New Roman" w:cs="Times New Roman"/>
+          <w:noProof w:val="0"/>
+          <w:sz w:val="24"/>
+          <w:szCs w:val="24"/>
+          <w:lang w:val="en-GB"/>
+        </w:rPr>
+        <w:t>Manthouri</w:t>
+      </w:r>
+      <w:r>
+        <w:rPr>
+          <w:rFonts w:ascii="Times New Roman" w:hAnsi="Times New Roman" w:eastAsia="Times New Roman" w:cs="Times New Roman"/>
+          <w:noProof w:val="0"/>
+          <w:sz w:val="24"/>
+          <w:szCs w:val="24"/>
+          <w:lang w:val="en-GB"/>
+        </w:rPr>
+        <w:t xml:space="preserve">, "Enhancing Price Prediction in Cryptocurrency Using Transformer," 2024. </w:t>
+      </w:r>
+    </w:p>
+    <w:p>
+      <w:pPr/>
+      <w:r>
+        <w:rPr>
+          <w:rFonts w:ascii="Times New Roman" w:hAnsi="Times New Roman" w:eastAsia="Times New Roman" w:cs="Times New Roman"/>
+          <w:noProof w:val="0"/>
+          <w:sz w:val="24"/>
+          <w:szCs w:val="24"/>
+          <w:lang w:val="en-GB"/>
+        </w:rPr>
+        <w:t xml:space="preserve">[4] E. X. Udom, "Estimating and Forecasting Bitcoin Daily Returns Using ARIMA-GARCH Models," 2019. </w:t>
+      </w:r>
+    </w:p>
+    <w:p>
+      <w:pPr/>
+      <w:r>
+        <w:rPr>
+          <w:rFonts w:ascii="Times New Roman" w:hAnsi="Times New Roman" w:eastAsia="Times New Roman" w:cs="Times New Roman"/>
+          <w:noProof w:val="0"/>
+          <w:sz w:val="24"/>
+          <w:szCs w:val="24"/>
+          <w:lang w:val="en-GB"/>
+        </w:rPr>
+        <w:t xml:space="preserve">[5] S. Bai, J. Z. Kolter, and V. Koltun, "An Empirical Evaluation of Generic Convolutional and Recurrent Networks for Sequence </w:t>
+      </w:r>
+      <w:r>
+        <w:rPr>
+          <w:rFonts w:ascii="Times New Roman" w:hAnsi="Times New Roman" w:eastAsia="Times New Roman" w:cs="Times New Roman"/>
+          <w:noProof w:val="0"/>
+          <w:sz w:val="24"/>
+          <w:szCs w:val="24"/>
+          <w:lang w:val="en-GB"/>
+        </w:rPr>
+        <w:t>Modeling</w:t>
+      </w:r>
+      <w:r>
+        <w:rPr>
+          <w:rFonts w:ascii="Times New Roman" w:hAnsi="Times New Roman" w:eastAsia="Times New Roman" w:cs="Times New Roman"/>
+          <w:noProof w:val="0"/>
+          <w:sz w:val="24"/>
+          <w:szCs w:val="24"/>
+          <w:lang w:val="en-GB"/>
+        </w:rPr>
+        <w:t xml:space="preserve">," </w:t>
+      </w:r>
+      <w:r>
+        <w:rPr>
+          <w:rFonts w:ascii="Times New Roman" w:hAnsi="Times New Roman" w:eastAsia="Times New Roman" w:cs="Times New Roman"/>
+          <w:noProof w:val="0"/>
+          <w:sz w:val="24"/>
+          <w:szCs w:val="24"/>
+          <w:lang w:val="en-GB"/>
+        </w:rPr>
+        <w:t>arXiv</w:t>
+      </w:r>
+      <w:r>
+        <w:rPr>
+          <w:rFonts w:ascii="Times New Roman" w:hAnsi="Times New Roman" w:eastAsia="Times New Roman" w:cs="Times New Roman"/>
+          <w:noProof w:val="0"/>
+          <w:sz w:val="24"/>
+          <w:szCs w:val="24"/>
+          <w:lang w:val="en-GB"/>
+        </w:rPr>
+        <w:t xml:space="preserve"> preprint arXiv:1803.01271, 2018. </w:t>
+      </w:r>
+    </w:p>
+    <w:p>
+      <w:pPr>
+        <w:rPr>
+          <w:rFonts w:ascii="Times New Roman" w:hAnsi="Times New Roman" w:eastAsia="Times New Roman" w:cs="Times New Roman"/>
+          <w:noProof w:val="0"/>
+          <w:sz w:val="24"/>
+          <w:szCs w:val="24"/>
+          <w:lang w:val="en-GB"/>
+        </w:rPr>
+      </w:pPr>
+      <w:r>
+        <w:rPr>
+          <w:rFonts w:ascii="Times New Roman" w:hAnsi="Times New Roman" w:eastAsia="Times New Roman" w:cs="Times New Roman"/>
+          <w:noProof w:val="0"/>
+          <w:sz w:val="24"/>
+          <w:szCs w:val="24"/>
+          <w:lang w:val="en-GB"/>
+        </w:rPr>
+        <w:t xml:space="preserve">[6] M. Goswami, K. </w:t>
+      </w:r>
+      <w:r>
+        <w:rPr>
+          <w:rFonts w:ascii="Times New Roman" w:hAnsi="Times New Roman" w:eastAsia="Times New Roman" w:cs="Times New Roman"/>
+          <w:noProof w:val="0"/>
+          <w:sz w:val="24"/>
+          <w:szCs w:val="24"/>
+          <w:lang w:val="en-GB"/>
+        </w:rPr>
+        <w:t>Szafer</w:t>
+      </w:r>
+      <w:r>
+        <w:rPr>
+          <w:rFonts w:ascii="Times New Roman" w:hAnsi="Times New Roman" w:eastAsia="Times New Roman" w:cs="Times New Roman"/>
+          <w:noProof w:val="0"/>
+          <w:sz w:val="24"/>
+          <w:szCs w:val="24"/>
+          <w:lang w:val="en-GB"/>
+        </w:rPr>
+        <w:t xml:space="preserve">, A. Choudhry, Y. Cai, S. Li, and A. </w:t>
+      </w:r>
+      <w:r>
+        <w:rPr>
+          <w:rFonts w:ascii="Times New Roman" w:hAnsi="Times New Roman" w:eastAsia="Times New Roman" w:cs="Times New Roman"/>
+          <w:noProof w:val="0"/>
+          <w:sz w:val="24"/>
+          <w:szCs w:val="24"/>
+          <w:lang w:val="en-GB"/>
+        </w:rPr>
+        <w:t>Dubrawski</w:t>
+      </w:r>
+      <w:r>
+        <w:rPr>
+          <w:rFonts w:ascii="Times New Roman" w:hAnsi="Times New Roman" w:eastAsia="Times New Roman" w:cs="Times New Roman"/>
+          <w:noProof w:val="0"/>
+          <w:sz w:val="24"/>
+          <w:szCs w:val="24"/>
+          <w:lang w:val="en-GB"/>
+        </w:rPr>
+        <w:t xml:space="preserve">, “MOMENT: A Family of Open Time-series Foundation Models,” </w:t>
+      </w:r>
+      <w:r>
+        <w:rPr>
+          <w:rFonts w:ascii="Times New Roman" w:hAnsi="Times New Roman" w:eastAsia="Times New Roman" w:cs="Times New Roman"/>
+          <w:noProof w:val="0"/>
+          <w:sz w:val="24"/>
+          <w:szCs w:val="24"/>
+          <w:lang w:val="en-GB"/>
+        </w:rPr>
+        <w:t>2024.</w:t>
+      </w:r>
+      <w:r>
+        <w:rPr>
+          <w:rFonts w:ascii="Times New Roman" w:hAnsi="Times New Roman" w:eastAsia="Times New Roman" w:cs="Times New Roman"/>
+          <w:noProof w:val="0"/>
+          <w:sz w:val="24"/>
+          <w:szCs w:val="24"/>
+          <w:lang w:val="en-GB"/>
+        </w:rPr>
+        <w:t xml:space="preserve"> </w:t>
       </w:r>
     </w:p>
     <w:sectPr>
-      <w:pgSz w:w="11906" w:h="16838"/>
+      <w:pgSz w:w="11906" w:h="16838" w:orient="portrait"/>
       <w:pgMar w:top="1440" w:right="1440" w:bottom="1440" w:left="1440" w:header="708" w:footer="708" w:gutter="0"/>
       <w:cols w:space="708"/>
       <w:docGrid w:linePitch="360"/>
@@ -1784,7 +2424,7 @@
         <w:ind w:left="720" w:hanging="360"/>
       </w:pPr>
       <w:rPr>
-        <w:rFonts w:ascii="Symbol" w:hAnsi="Symbol" w:hint="default"/>
+        <w:rFonts w:hint="default" w:ascii="Symbol" w:hAnsi="Symbol"/>
         <w:sz w:val="20"/>
       </w:rPr>
     </w:lvl>
@@ -1800,7 +2440,7 @@
         <w:ind w:left="1440" w:hanging="360"/>
       </w:pPr>
       <w:rPr>
-        <w:rFonts w:ascii="Courier New" w:hAnsi="Courier New" w:hint="default"/>
+        <w:rFonts w:hint="default" w:ascii="Courier New" w:hAnsi="Courier New"/>
         <w:sz w:val="20"/>
       </w:rPr>
     </w:lvl>
@@ -1816,7 +2456,7 @@
         <w:ind w:left="2160" w:hanging="360"/>
       </w:pPr>
       <w:rPr>
-        <w:rFonts w:ascii="Wingdings" w:hAnsi="Wingdings" w:hint="default"/>
+        <w:rFonts w:hint="default" w:ascii="Wingdings" w:hAnsi="Wingdings"/>
         <w:sz w:val="20"/>
       </w:rPr>
     </w:lvl>
@@ -1832,7 +2472,7 @@
         <w:ind w:left="2880" w:hanging="360"/>
       </w:pPr>
       <w:rPr>
-        <w:rFonts w:ascii="Wingdings" w:hAnsi="Wingdings" w:hint="default"/>
+        <w:rFonts w:hint="default" w:ascii="Wingdings" w:hAnsi="Wingdings"/>
         <w:sz w:val="20"/>
       </w:rPr>
     </w:lvl>
@@ -1848,7 +2488,7 @@
         <w:ind w:left="3600" w:hanging="360"/>
       </w:pPr>
       <w:rPr>
-        <w:rFonts w:ascii="Wingdings" w:hAnsi="Wingdings" w:hint="default"/>
+        <w:rFonts w:hint="default" w:ascii="Wingdings" w:hAnsi="Wingdings"/>
         <w:sz w:val="20"/>
       </w:rPr>
     </w:lvl>
@@ -1864,7 +2504,7 @@
         <w:ind w:left="4320" w:hanging="360"/>
       </w:pPr>
       <w:rPr>
-        <w:rFonts w:ascii="Wingdings" w:hAnsi="Wingdings" w:hint="default"/>
+        <w:rFonts w:hint="default" w:ascii="Wingdings" w:hAnsi="Wingdings"/>
         <w:sz w:val="20"/>
       </w:rPr>
     </w:lvl>
@@ -1880,7 +2520,7 @@
         <w:ind w:left="5040" w:hanging="360"/>
       </w:pPr>
       <w:rPr>
-        <w:rFonts w:ascii="Wingdings" w:hAnsi="Wingdings" w:hint="default"/>
+        <w:rFonts w:hint="default" w:ascii="Wingdings" w:hAnsi="Wingdings"/>
         <w:sz w:val="20"/>
       </w:rPr>
     </w:lvl>
@@ -1896,7 +2536,7 @@
         <w:ind w:left="5760" w:hanging="360"/>
       </w:pPr>
       <w:rPr>
-        <w:rFonts w:ascii="Wingdings" w:hAnsi="Wingdings" w:hint="default"/>
+        <w:rFonts w:hint="default" w:ascii="Wingdings" w:hAnsi="Wingdings"/>
         <w:sz w:val="20"/>
       </w:rPr>
     </w:lvl>
@@ -1912,7 +2552,7 @@
         <w:ind w:left="6480" w:hanging="360"/>
       </w:pPr>
       <w:rPr>
-        <w:rFonts w:ascii="Wingdings" w:hAnsi="Wingdings" w:hint="default"/>
+        <w:rFonts w:hint="default" w:ascii="Wingdings" w:hAnsi="Wingdings"/>
         <w:sz w:val="20"/>
       </w:rPr>
     </w:lvl>
@@ -1933,7 +2573,7 @@
         <w:ind w:left="720" w:hanging="360"/>
       </w:pPr>
       <w:rPr>
-        <w:rFonts w:ascii="Symbol" w:hAnsi="Symbol" w:hint="default"/>
+        <w:rFonts w:hint="default" w:ascii="Symbol" w:hAnsi="Symbol"/>
         <w:sz w:val="20"/>
       </w:rPr>
     </w:lvl>
@@ -1949,7 +2589,7 @@
         <w:ind w:left="1440" w:hanging="360"/>
       </w:pPr>
       <w:rPr>
-        <w:rFonts w:ascii="Courier New" w:hAnsi="Courier New" w:hint="default"/>
+        <w:rFonts w:hint="default" w:ascii="Courier New" w:hAnsi="Courier New"/>
         <w:sz w:val="20"/>
       </w:rPr>
     </w:lvl>
@@ -1965,7 +2605,7 @@
         <w:ind w:left="2160" w:hanging="360"/>
       </w:pPr>
       <w:rPr>
-        <w:rFonts w:ascii="Wingdings" w:hAnsi="Wingdings" w:hint="default"/>
+        <w:rFonts w:hint="default" w:ascii="Wingdings" w:hAnsi="Wingdings"/>
         <w:sz w:val="20"/>
       </w:rPr>
     </w:lvl>
@@ -1981,7 +2621,7 @@
         <w:ind w:left="2880" w:hanging="360"/>
       </w:pPr>
       <w:rPr>
-        <w:rFonts w:ascii="Wingdings" w:hAnsi="Wingdings" w:hint="default"/>
+        <w:rFonts w:hint="default" w:ascii="Wingdings" w:hAnsi="Wingdings"/>
         <w:sz w:val="20"/>
       </w:rPr>
     </w:lvl>
@@ -1997,7 +2637,7 @@
         <w:ind w:left="3600" w:hanging="360"/>
       </w:pPr>
       <w:rPr>
-        <w:rFonts w:ascii="Wingdings" w:hAnsi="Wingdings" w:hint="default"/>
+        <w:rFonts w:hint="default" w:ascii="Wingdings" w:hAnsi="Wingdings"/>
         <w:sz w:val="20"/>
       </w:rPr>
     </w:lvl>
@@ -2013,7 +2653,7 @@
         <w:ind w:left="4320" w:hanging="360"/>
       </w:pPr>
       <w:rPr>
-        <w:rFonts w:ascii="Wingdings" w:hAnsi="Wingdings" w:hint="default"/>
+        <w:rFonts w:hint="default" w:ascii="Wingdings" w:hAnsi="Wingdings"/>
         <w:sz w:val="20"/>
       </w:rPr>
     </w:lvl>
@@ -2029,7 +2669,7 @@
         <w:ind w:left="5040" w:hanging="360"/>
       </w:pPr>
       <w:rPr>
-        <w:rFonts w:ascii="Wingdings" w:hAnsi="Wingdings" w:hint="default"/>
+        <w:rFonts w:hint="default" w:ascii="Wingdings" w:hAnsi="Wingdings"/>
         <w:sz w:val="20"/>
       </w:rPr>
     </w:lvl>
@@ -2045,7 +2685,7 @@
         <w:ind w:left="5760" w:hanging="360"/>
       </w:pPr>
       <w:rPr>
-        <w:rFonts w:ascii="Wingdings" w:hAnsi="Wingdings" w:hint="default"/>
+        <w:rFonts w:hint="default" w:ascii="Wingdings" w:hAnsi="Wingdings"/>
         <w:sz w:val="20"/>
       </w:rPr>
     </w:lvl>
@@ -2061,7 +2701,7 @@
         <w:ind w:left="6480" w:hanging="360"/>
       </w:pPr>
       <w:rPr>
-        <w:rFonts w:ascii="Wingdings" w:hAnsi="Wingdings" w:hint="default"/>
+        <w:rFonts w:hint="default" w:ascii="Wingdings" w:hAnsi="Wingdings"/>
         <w:sz w:val="20"/>
       </w:rPr>
     </w:lvl>
@@ -2082,7 +2722,7 @@
         <w:ind w:left="720" w:hanging="360"/>
       </w:pPr>
       <w:rPr>
-        <w:rFonts w:ascii="Symbol" w:hAnsi="Symbol" w:hint="default"/>
+        <w:rFonts w:hint="default" w:ascii="Symbol" w:hAnsi="Symbol"/>
         <w:sz w:val="20"/>
       </w:rPr>
     </w:lvl>
@@ -2098,7 +2738,7 @@
         <w:ind w:left="1440" w:hanging="360"/>
       </w:pPr>
       <w:rPr>
-        <w:rFonts w:ascii="Courier New" w:hAnsi="Courier New" w:hint="default"/>
+        <w:rFonts w:hint="default" w:ascii="Courier New" w:hAnsi="Courier New"/>
         <w:sz w:val="20"/>
       </w:rPr>
     </w:lvl>
@@ -2114,7 +2754,7 @@
         <w:ind w:left="2160" w:hanging="360"/>
       </w:pPr>
       <w:rPr>
-        <w:rFonts w:ascii="Wingdings" w:hAnsi="Wingdings" w:hint="default"/>
+        <w:rFonts w:hint="default" w:ascii="Wingdings" w:hAnsi="Wingdings"/>
         <w:sz w:val="20"/>
       </w:rPr>
     </w:lvl>
@@ -2130,7 +2770,7 @@
         <w:ind w:left="2880" w:hanging="360"/>
       </w:pPr>
       <w:rPr>
-        <w:rFonts w:ascii="Wingdings" w:hAnsi="Wingdings" w:hint="default"/>
+        <w:rFonts w:hint="default" w:ascii="Wingdings" w:hAnsi="Wingdings"/>
         <w:sz w:val="20"/>
       </w:rPr>
     </w:lvl>
@@ -2146,7 +2786,7 @@
         <w:ind w:left="3600" w:hanging="360"/>
       </w:pPr>
       <w:rPr>
-        <w:rFonts w:ascii="Wingdings" w:hAnsi="Wingdings" w:hint="default"/>
+        <w:rFonts w:hint="default" w:ascii="Wingdings" w:hAnsi="Wingdings"/>
         <w:sz w:val="20"/>
       </w:rPr>
     </w:lvl>
@@ -2162,7 +2802,7 @@
         <w:ind w:left="4320" w:hanging="360"/>
       </w:pPr>
       <w:rPr>
-        <w:rFonts w:ascii="Wingdings" w:hAnsi="Wingdings" w:hint="default"/>
+        <w:rFonts w:hint="default" w:ascii="Wingdings" w:hAnsi="Wingdings"/>
         <w:sz w:val="20"/>
       </w:rPr>
     </w:lvl>
@@ -2178,7 +2818,7 @@
         <w:ind w:left="5040" w:hanging="360"/>
       </w:pPr>
       <w:rPr>
-        <w:rFonts w:ascii="Wingdings" w:hAnsi="Wingdings" w:hint="default"/>
+        <w:rFonts w:hint="default" w:ascii="Wingdings" w:hAnsi="Wingdings"/>
         <w:sz w:val="20"/>
       </w:rPr>
     </w:lvl>
@@ -2194,7 +2834,7 @@
         <w:ind w:left="5760" w:hanging="360"/>
       </w:pPr>
       <w:rPr>
-        <w:rFonts w:ascii="Wingdings" w:hAnsi="Wingdings" w:hint="default"/>
+        <w:rFonts w:hint="default" w:ascii="Wingdings" w:hAnsi="Wingdings"/>
         <w:sz w:val="20"/>
       </w:rPr>
     </w:lvl>
@@ -2210,7 +2850,7 @@
         <w:ind w:left="6480" w:hanging="360"/>
       </w:pPr>
       <w:rPr>
-        <w:rFonts w:ascii="Wingdings" w:hAnsi="Wingdings" w:hint="default"/>
+        <w:rFonts w:hint="default" w:ascii="Wingdings" w:hAnsi="Wingdings"/>
         <w:sz w:val="20"/>
       </w:rPr>
     </w:lvl>
@@ -2231,7 +2871,7 @@
         <w:ind w:left="720" w:hanging="360"/>
       </w:pPr>
       <w:rPr>
-        <w:rFonts w:ascii="Symbol" w:hAnsi="Symbol" w:hint="default"/>
+        <w:rFonts w:hint="default" w:ascii="Symbol" w:hAnsi="Symbol"/>
         <w:sz w:val="20"/>
       </w:rPr>
     </w:lvl>
@@ -2247,7 +2887,7 @@
         <w:ind w:left="1440" w:hanging="360"/>
       </w:pPr>
       <w:rPr>
-        <w:rFonts w:ascii="Courier New" w:hAnsi="Courier New" w:hint="default"/>
+        <w:rFonts w:hint="default" w:ascii="Courier New" w:hAnsi="Courier New"/>
         <w:sz w:val="20"/>
       </w:rPr>
     </w:lvl>
@@ -2263,7 +2903,7 @@
         <w:ind w:left="2160" w:hanging="360"/>
       </w:pPr>
       <w:rPr>
-        <w:rFonts w:ascii="Wingdings" w:hAnsi="Wingdings" w:hint="default"/>
+        <w:rFonts w:hint="default" w:ascii="Wingdings" w:hAnsi="Wingdings"/>
         <w:sz w:val="20"/>
       </w:rPr>
     </w:lvl>
@@ -2279,7 +2919,7 @@
         <w:ind w:left="2880" w:hanging="360"/>
       </w:pPr>
       <w:rPr>
-        <w:rFonts w:ascii="Wingdings" w:hAnsi="Wingdings" w:hint="default"/>
+        <w:rFonts w:hint="default" w:ascii="Wingdings" w:hAnsi="Wingdings"/>
         <w:sz w:val="20"/>
       </w:rPr>
     </w:lvl>
@@ -2295,7 +2935,7 @@
         <w:ind w:left="3600" w:hanging="360"/>
       </w:pPr>
       <w:rPr>
-        <w:rFonts w:ascii="Wingdings" w:hAnsi="Wingdings" w:hint="default"/>
+        <w:rFonts w:hint="default" w:ascii="Wingdings" w:hAnsi="Wingdings"/>
         <w:sz w:val="20"/>
       </w:rPr>
     </w:lvl>
@@ -2311,7 +2951,7 @@
         <w:ind w:left="4320" w:hanging="360"/>
       </w:pPr>
       <w:rPr>
-        <w:rFonts w:ascii="Wingdings" w:hAnsi="Wingdings" w:hint="default"/>
+        <w:rFonts w:hint="default" w:ascii="Wingdings" w:hAnsi="Wingdings"/>
         <w:sz w:val="20"/>
       </w:rPr>
     </w:lvl>
@@ -2327,7 +2967,7 @@
         <w:ind w:left="5040" w:hanging="360"/>
       </w:pPr>
       <w:rPr>
-        <w:rFonts w:ascii="Wingdings" w:hAnsi="Wingdings" w:hint="default"/>
+        <w:rFonts w:hint="default" w:ascii="Wingdings" w:hAnsi="Wingdings"/>
         <w:sz w:val="20"/>
       </w:rPr>
     </w:lvl>
@@ -2343,7 +2983,7 @@
         <w:ind w:left="5760" w:hanging="360"/>
       </w:pPr>
       <w:rPr>
-        <w:rFonts w:ascii="Wingdings" w:hAnsi="Wingdings" w:hint="default"/>
+        <w:rFonts w:hint="default" w:ascii="Wingdings" w:hAnsi="Wingdings"/>
         <w:sz w:val="20"/>
       </w:rPr>
     </w:lvl>
@@ -2359,7 +2999,7 @@
         <w:ind w:left="6480" w:hanging="360"/>
       </w:pPr>
       <w:rPr>
-        <w:rFonts w:ascii="Wingdings" w:hAnsi="Wingdings" w:hint="default"/>
+        <w:rFonts w:hint="default" w:ascii="Wingdings" w:hAnsi="Wingdings"/>
         <w:sz w:val="20"/>
       </w:rPr>
     </w:lvl>
@@ -2380,7 +3020,7 @@
         <w:ind w:left="720" w:hanging="360"/>
       </w:pPr>
       <w:rPr>
-        <w:rFonts w:ascii="Symbol" w:hAnsi="Symbol" w:hint="default"/>
+        <w:rFonts w:hint="default" w:ascii="Symbol" w:hAnsi="Symbol"/>
         <w:sz w:val="20"/>
       </w:rPr>
     </w:lvl>
@@ -2396,7 +3036,7 @@
         <w:ind w:left="1440" w:hanging="360"/>
       </w:pPr>
       <w:rPr>
-        <w:rFonts w:ascii="Symbol" w:hAnsi="Symbol" w:hint="default"/>
+        <w:rFonts w:hint="default" w:ascii="Symbol" w:hAnsi="Symbol"/>
         <w:sz w:val="20"/>
       </w:rPr>
     </w:lvl>
@@ -2412,7 +3052,7 @@
         <w:ind w:left="2160" w:hanging="360"/>
       </w:pPr>
       <w:rPr>
-        <w:rFonts w:ascii="Symbol" w:hAnsi="Symbol" w:hint="default"/>
+        <w:rFonts w:hint="default" w:ascii="Symbol" w:hAnsi="Symbol"/>
         <w:sz w:val="20"/>
       </w:rPr>
     </w:lvl>
@@ -2428,7 +3068,7 @@
         <w:ind w:left="2880" w:hanging="360"/>
       </w:pPr>
       <w:rPr>
-        <w:rFonts w:ascii="Symbol" w:hAnsi="Symbol" w:hint="default"/>
+        <w:rFonts w:hint="default" w:ascii="Symbol" w:hAnsi="Symbol"/>
         <w:sz w:val="20"/>
       </w:rPr>
     </w:lvl>
@@ -2444,7 +3084,7 @@
         <w:ind w:left="3600" w:hanging="360"/>
       </w:pPr>
       <w:rPr>
-        <w:rFonts w:ascii="Symbol" w:hAnsi="Symbol" w:hint="default"/>
+        <w:rFonts w:hint="default" w:ascii="Symbol" w:hAnsi="Symbol"/>
         <w:sz w:val="20"/>
       </w:rPr>
     </w:lvl>
@@ -2460,7 +3100,7 @@
         <w:ind w:left="4320" w:hanging="360"/>
       </w:pPr>
       <w:rPr>
-        <w:rFonts w:ascii="Symbol" w:hAnsi="Symbol" w:hint="default"/>
+        <w:rFonts w:hint="default" w:ascii="Symbol" w:hAnsi="Symbol"/>
         <w:sz w:val="20"/>
       </w:rPr>
     </w:lvl>
@@ -2476,7 +3116,7 @@
         <w:ind w:left="5040" w:hanging="360"/>
       </w:pPr>
       <w:rPr>
-        <w:rFonts w:ascii="Symbol" w:hAnsi="Symbol" w:hint="default"/>
+        <w:rFonts w:hint="default" w:ascii="Symbol" w:hAnsi="Symbol"/>
         <w:sz w:val="20"/>
       </w:rPr>
     </w:lvl>
@@ -2492,7 +3132,7 @@
         <w:ind w:left="5760" w:hanging="360"/>
       </w:pPr>
       <w:rPr>
-        <w:rFonts w:ascii="Symbol" w:hAnsi="Symbol" w:hint="default"/>
+        <w:rFonts w:hint="default" w:ascii="Symbol" w:hAnsi="Symbol"/>
         <w:sz w:val="20"/>
       </w:rPr>
     </w:lvl>
@@ -2508,7 +3148,7 @@
         <w:ind w:left="6480" w:hanging="360"/>
       </w:pPr>
       <w:rPr>
-        <w:rFonts w:ascii="Symbol" w:hAnsi="Symbol" w:hint="default"/>
+        <w:rFonts w:hint="default" w:ascii="Symbol" w:hAnsi="Symbol"/>
         <w:sz w:val="20"/>
       </w:rPr>
     </w:lvl>
@@ -2529,7 +3169,7 @@
         <w:ind w:left="720" w:hanging="360"/>
       </w:pPr>
       <w:rPr>
-        <w:rFonts w:ascii="Symbol" w:hAnsi="Symbol" w:hint="default"/>
+        <w:rFonts w:hint="default" w:ascii="Symbol" w:hAnsi="Symbol"/>
         <w:sz w:val="20"/>
       </w:rPr>
     </w:lvl>
@@ -2545,7 +3185,7 @@
         <w:ind w:left="1440" w:hanging="360"/>
       </w:pPr>
       <w:rPr>
-        <w:rFonts w:ascii="Courier New" w:hAnsi="Courier New" w:hint="default"/>
+        <w:rFonts w:hint="default" w:ascii="Courier New" w:hAnsi="Courier New"/>
         <w:sz w:val="20"/>
       </w:rPr>
     </w:lvl>
@@ -2561,7 +3201,7 @@
         <w:ind w:left="2160" w:hanging="360"/>
       </w:pPr>
       <w:rPr>
-        <w:rFonts w:ascii="Wingdings" w:hAnsi="Wingdings" w:hint="default"/>
+        <w:rFonts w:hint="default" w:ascii="Wingdings" w:hAnsi="Wingdings"/>
         <w:sz w:val="20"/>
       </w:rPr>
     </w:lvl>
@@ -2577,7 +3217,7 @@
         <w:ind w:left="2880" w:hanging="360"/>
       </w:pPr>
       <w:rPr>
-        <w:rFonts w:ascii="Wingdings" w:hAnsi="Wingdings" w:hint="default"/>
+        <w:rFonts w:hint="default" w:ascii="Wingdings" w:hAnsi="Wingdings"/>
         <w:sz w:val="20"/>
       </w:rPr>
     </w:lvl>
@@ -2593,7 +3233,7 @@
         <w:ind w:left="3600" w:hanging="360"/>
       </w:pPr>
       <w:rPr>
-        <w:rFonts w:ascii="Wingdings" w:hAnsi="Wingdings" w:hint="default"/>
+        <w:rFonts w:hint="default" w:ascii="Wingdings" w:hAnsi="Wingdings"/>
         <w:sz w:val="20"/>
       </w:rPr>
     </w:lvl>
@@ -2609,7 +3249,7 @@
         <w:ind w:left="4320" w:hanging="360"/>
       </w:pPr>
       <w:rPr>
-        <w:rFonts w:ascii="Wingdings" w:hAnsi="Wingdings" w:hint="default"/>
+        <w:rFonts w:hint="default" w:ascii="Wingdings" w:hAnsi="Wingdings"/>
         <w:sz w:val="20"/>
       </w:rPr>
     </w:lvl>
@@ -2625,7 +3265,7 @@
         <w:ind w:left="5040" w:hanging="360"/>
       </w:pPr>
       <w:rPr>
-        <w:rFonts w:ascii="Wingdings" w:hAnsi="Wingdings" w:hint="default"/>
+        <w:rFonts w:hint="default" w:ascii="Wingdings" w:hAnsi="Wingdings"/>
         <w:sz w:val="20"/>
       </w:rPr>
     </w:lvl>
@@ -2641,7 +3281,7 @@
         <w:ind w:left="5760" w:hanging="360"/>
       </w:pPr>
       <w:rPr>
-        <w:rFonts w:ascii="Wingdings" w:hAnsi="Wingdings" w:hint="default"/>
+        <w:rFonts w:hint="default" w:ascii="Wingdings" w:hAnsi="Wingdings"/>
         <w:sz w:val="20"/>
       </w:rPr>
     </w:lvl>
@@ -2657,7 +3297,7 @@
         <w:ind w:left="6480" w:hanging="360"/>
       </w:pPr>
       <w:rPr>
-        <w:rFonts w:ascii="Wingdings" w:hAnsi="Wingdings" w:hint="default"/>
+        <w:rFonts w:hint="default" w:ascii="Wingdings" w:hAnsi="Wingdings"/>
         <w:sz w:val="20"/>
       </w:rPr>
     </w:lvl>
@@ -2678,7 +3318,7 @@
         <w:ind w:left="720" w:hanging="360"/>
       </w:pPr>
       <w:rPr>
-        <w:rFonts w:ascii="Symbol" w:hAnsi="Symbol" w:hint="default"/>
+        <w:rFonts w:hint="default" w:ascii="Symbol" w:hAnsi="Symbol"/>
         <w:sz w:val="20"/>
       </w:rPr>
     </w:lvl>
@@ -2694,7 +3334,7 @@
         <w:ind w:left="1440" w:hanging="360"/>
       </w:pPr>
       <w:rPr>
-        <w:rFonts w:ascii="Courier New" w:hAnsi="Courier New" w:hint="default"/>
+        <w:rFonts w:hint="default" w:ascii="Courier New" w:hAnsi="Courier New"/>
         <w:sz w:val="20"/>
       </w:rPr>
     </w:lvl>
@@ -2710,7 +3350,7 @@
         <w:ind w:left="2160" w:hanging="360"/>
       </w:pPr>
       <w:rPr>
-        <w:rFonts w:ascii="Wingdings" w:hAnsi="Wingdings" w:hint="default"/>
+        <w:rFonts w:hint="default" w:ascii="Wingdings" w:hAnsi="Wingdings"/>
         <w:sz w:val="20"/>
       </w:rPr>
     </w:lvl>
@@ -2726,7 +3366,7 @@
         <w:ind w:left="2880" w:hanging="360"/>
       </w:pPr>
       <w:rPr>
-        <w:rFonts w:ascii="Wingdings" w:hAnsi="Wingdings" w:hint="default"/>
+        <w:rFonts w:hint="default" w:ascii="Wingdings" w:hAnsi="Wingdings"/>
         <w:sz w:val="20"/>
       </w:rPr>
     </w:lvl>
@@ -2742,7 +3382,7 @@
         <w:ind w:left="3600" w:hanging="360"/>
       </w:pPr>
       <w:rPr>
-        <w:rFonts w:ascii="Wingdings" w:hAnsi="Wingdings" w:hint="default"/>
+        <w:rFonts w:hint="default" w:ascii="Wingdings" w:hAnsi="Wingdings"/>
         <w:sz w:val="20"/>
       </w:rPr>
     </w:lvl>
@@ -2758,7 +3398,7 @@
         <w:ind w:left="4320" w:hanging="360"/>
       </w:pPr>
       <w:rPr>
-        <w:rFonts w:ascii="Wingdings" w:hAnsi="Wingdings" w:hint="default"/>
+        <w:rFonts w:hint="default" w:ascii="Wingdings" w:hAnsi="Wingdings"/>
         <w:sz w:val="20"/>
       </w:rPr>
     </w:lvl>
@@ -2774,7 +3414,7 @@
         <w:ind w:left="5040" w:hanging="360"/>
       </w:pPr>
       <w:rPr>
-        <w:rFonts w:ascii="Wingdings" w:hAnsi="Wingdings" w:hint="default"/>
+        <w:rFonts w:hint="default" w:ascii="Wingdings" w:hAnsi="Wingdings"/>
         <w:sz w:val="20"/>
       </w:rPr>
     </w:lvl>
@@ -2790,7 +3430,7 @@
         <w:ind w:left="5760" w:hanging="360"/>
       </w:pPr>
       <w:rPr>
-        <w:rFonts w:ascii="Wingdings" w:hAnsi="Wingdings" w:hint="default"/>
+        <w:rFonts w:hint="default" w:ascii="Wingdings" w:hAnsi="Wingdings"/>
         <w:sz w:val="20"/>
       </w:rPr>
     </w:lvl>
@@ -2806,7 +3446,7 @@
         <w:ind w:left="6480" w:hanging="360"/>
       </w:pPr>
       <w:rPr>
-        <w:rFonts w:ascii="Wingdings" w:hAnsi="Wingdings" w:hint="default"/>
+        <w:rFonts w:hint="default" w:ascii="Wingdings" w:hAnsi="Wingdings"/>
         <w:sz w:val="20"/>
       </w:rPr>
     </w:lvl>
@@ -2827,7 +3467,7 @@
         <w:ind w:left="720" w:hanging="360"/>
       </w:pPr>
       <w:rPr>
-        <w:rFonts w:ascii="Symbol" w:hAnsi="Symbol" w:hint="default"/>
+        <w:rFonts w:hint="default" w:ascii="Symbol" w:hAnsi="Symbol"/>
         <w:sz w:val="20"/>
       </w:rPr>
     </w:lvl>
@@ -2843,7 +3483,7 @@
         <w:ind w:left="1440" w:hanging="360"/>
       </w:pPr>
       <w:rPr>
-        <w:rFonts w:ascii="Courier New" w:hAnsi="Courier New" w:hint="default"/>
+        <w:rFonts w:hint="default" w:ascii="Courier New" w:hAnsi="Courier New"/>
         <w:sz w:val="20"/>
       </w:rPr>
     </w:lvl>
@@ -2859,7 +3499,7 @@
         <w:ind w:left="2160" w:hanging="360"/>
       </w:pPr>
       <w:rPr>
-        <w:rFonts w:ascii="Wingdings" w:hAnsi="Wingdings" w:hint="default"/>
+        <w:rFonts w:hint="default" w:ascii="Wingdings" w:hAnsi="Wingdings"/>
         <w:sz w:val="20"/>
       </w:rPr>
     </w:lvl>
@@ -2875,7 +3515,7 @@
         <w:ind w:left="2880" w:hanging="360"/>
       </w:pPr>
       <w:rPr>
-        <w:rFonts w:ascii="Wingdings" w:hAnsi="Wingdings" w:hint="default"/>
+        <w:rFonts w:hint="default" w:ascii="Wingdings" w:hAnsi="Wingdings"/>
         <w:sz w:val="20"/>
       </w:rPr>
     </w:lvl>
@@ -2891,7 +3531,7 @@
         <w:ind w:left="3600" w:hanging="360"/>
       </w:pPr>
       <w:rPr>
-        <w:rFonts w:ascii="Wingdings" w:hAnsi="Wingdings" w:hint="default"/>
+        <w:rFonts w:hint="default" w:ascii="Wingdings" w:hAnsi="Wingdings"/>
         <w:sz w:val="20"/>
       </w:rPr>
     </w:lvl>
@@ -2907,7 +3547,7 @@
         <w:ind w:left="4320" w:hanging="360"/>
       </w:pPr>
       <w:rPr>
-        <w:rFonts w:ascii="Wingdings" w:hAnsi="Wingdings" w:hint="default"/>
+        <w:rFonts w:hint="default" w:ascii="Wingdings" w:hAnsi="Wingdings"/>
         <w:sz w:val="20"/>
       </w:rPr>
     </w:lvl>
@@ -2923,7 +3563,7 @@
         <w:ind w:left="5040" w:hanging="360"/>
       </w:pPr>
       <w:rPr>
-        <w:rFonts w:ascii="Wingdings" w:hAnsi="Wingdings" w:hint="default"/>
+        <w:rFonts w:hint="default" w:ascii="Wingdings" w:hAnsi="Wingdings"/>
         <w:sz w:val="20"/>
       </w:rPr>
     </w:lvl>
@@ -2939,7 +3579,7 @@
         <w:ind w:left="5760" w:hanging="360"/>
       </w:pPr>
       <w:rPr>
-        <w:rFonts w:ascii="Wingdings" w:hAnsi="Wingdings" w:hint="default"/>
+        <w:rFonts w:hint="default" w:ascii="Wingdings" w:hAnsi="Wingdings"/>
         <w:sz w:val="20"/>
       </w:rPr>
     </w:lvl>
@@ -2955,7 +3595,7 @@
         <w:ind w:left="6480" w:hanging="360"/>
       </w:pPr>
       <w:rPr>
-        <w:rFonts w:ascii="Wingdings" w:hAnsi="Wingdings" w:hint="default"/>
+        <w:rFonts w:hint="default" w:ascii="Wingdings" w:hAnsi="Wingdings"/>
         <w:sz w:val="20"/>
       </w:rPr>
     </w:lvl>
@@ -2976,7 +3616,7 @@
         <w:ind w:left="720" w:hanging="360"/>
       </w:pPr>
       <w:rPr>
-        <w:rFonts w:ascii="Symbol" w:hAnsi="Symbol" w:hint="default"/>
+        <w:rFonts w:hint="default" w:ascii="Symbol" w:hAnsi="Symbol"/>
         <w:sz w:val="20"/>
       </w:rPr>
     </w:lvl>
@@ -2992,7 +3632,7 @@
         <w:ind w:left="1440" w:hanging="360"/>
       </w:pPr>
       <w:rPr>
-        <w:rFonts w:ascii="Courier New" w:hAnsi="Courier New" w:hint="default"/>
+        <w:rFonts w:hint="default" w:ascii="Courier New" w:hAnsi="Courier New"/>
         <w:sz w:val="20"/>
       </w:rPr>
     </w:lvl>
@@ -3008,7 +3648,7 @@
         <w:ind w:left="2160" w:hanging="360"/>
       </w:pPr>
       <w:rPr>
-        <w:rFonts w:ascii="Wingdings" w:hAnsi="Wingdings" w:hint="default"/>
+        <w:rFonts w:hint="default" w:ascii="Wingdings" w:hAnsi="Wingdings"/>
         <w:sz w:val="20"/>
       </w:rPr>
     </w:lvl>
@@ -3024,7 +3664,7 @@
         <w:ind w:left="2880" w:hanging="360"/>
       </w:pPr>
       <w:rPr>
-        <w:rFonts w:ascii="Wingdings" w:hAnsi="Wingdings" w:hint="default"/>
+        <w:rFonts w:hint="default" w:ascii="Wingdings" w:hAnsi="Wingdings"/>
         <w:sz w:val="20"/>
       </w:rPr>
     </w:lvl>
@@ -3040,7 +3680,7 @@
         <w:ind w:left="3600" w:hanging="360"/>
       </w:pPr>
       <w:rPr>
-        <w:rFonts w:ascii="Wingdings" w:hAnsi="Wingdings" w:hint="default"/>
+        <w:rFonts w:hint="default" w:ascii="Wingdings" w:hAnsi="Wingdings"/>
         <w:sz w:val="20"/>
       </w:rPr>
     </w:lvl>
@@ -3056,7 +3696,7 @@
         <w:ind w:left="4320" w:hanging="360"/>
       </w:pPr>
       <w:rPr>
-        <w:rFonts w:ascii="Wingdings" w:hAnsi="Wingdings" w:hint="default"/>
+        <w:rFonts w:hint="default" w:ascii="Wingdings" w:hAnsi="Wingdings"/>
         <w:sz w:val="20"/>
       </w:rPr>
     </w:lvl>
@@ -3072,7 +3712,7 @@
         <w:ind w:left="5040" w:hanging="360"/>
       </w:pPr>
       <w:rPr>
-        <w:rFonts w:ascii="Wingdings" w:hAnsi="Wingdings" w:hint="default"/>
+        <w:rFonts w:hint="default" w:ascii="Wingdings" w:hAnsi="Wingdings"/>
         <w:sz w:val="20"/>
       </w:rPr>
     </w:lvl>
@@ -3088,7 +3728,7 @@
         <w:ind w:left="5760" w:hanging="360"/>
       </w:pPr>
       <w:rPr>
-        <w:rFonts w:ascii="Wingdings" w:hAnsi="Wingdings" w:hint="default"/>
+        <w:rFonts w:hint="default" w:ascii="Wingdings" w:hAnsi="Wingdings"/>
         <w:sz w:val="20"/>
       </w:rPr>
     </w:lvl>
@@ -3104,7 +3744,7 @@
         <w:ind w:left="6480" w:hanging="360"/>
       </w:pPr>
       <w:rPr>
-        <w:rFonts w:ascii="Wingdings" w:hAnsi="Wingdings" w:hint="default"/>
+        <w:rFonts w:hint="default" w:ascii="Wingdings" w:hAnsi="Wingdings"/>
         <w:sz w:val="20"/>
       </w:rPr>
     </w:lvl>
@@ -3125,7 +3765,7 @@
         <w:ind w:left="720" w:hanging="360"/>
       </w:pPr>
       <w:rPr>
-        <w:rFonts w:ascii="Symbol" w:hAnsi="Symbol" w:hint="default"/>
+        <w:rFonts w:hint="default" w:ascii="Symbol" w:hAnsi="Symbol"/>
         <w:sz w:val="20"/>
       </w:rPr>
     </w:lvl>
@@ -3141,7 +3781,7 @@
         <w:ind w:left="1440" w:hanging="360"/>
       </w:pPr>
       <w:rPr>
-        <w:rFonts w:ascii="Courier New" w:hAnsi="Courier New" w:hint="default"/>
+        <w:rFonts w:hint="default" w:ascii="Courier New" w:hAnsi="Courier New"/>
         <w:sz w:val="20"/>
       </w:rPr>
     </w:lvl>
@@ -3157,7 +3797,7 @@
         <w:ind w:left="2160" w:hanging="360"/>
       </w:pPr>
       <w:rPr>
-        <w:rFonts w:ascii="Wingdings" w:hAnsi="Wingdings" w:hint="default"/>
+        <w:rFonts w:hint="default" w:ascii="Wingdings" w:hAnsi="Wingdings"/>
         <w:sz w:val="20"/>
       </w:rPr>
     </w:lvl>
@@ -3173,7 +3813,7 @@
         <w:ind w:left="2880" w:hanging="360"/>
       </w:pPr>
       <w:rPr>
-        <w:rFonts w:ascii="Wingdings" w:hAnsi="Wingdings" w:hint="default"/>
+        <w:rFonts w:hint="default" w:ascii="Wingdings" w:hAnsi="Wingdings"/>
         <w:sz w:val="20"/>
       </w:rPr>
     </w:lvl>
@@ -3189,7 +3829,7 @@
         <w:ind w:left="3600" w:hanging="360"/>
       </w:pPr>
       <w:rPr>
-        <w:rFonts w:ascii="Wingdings" w:hAnsi="Wingdings" w:hint="default"/>
+        <w:rFonts w:hint="default" w:ascii="Wingdings" w:hAnsi="Wingdings"/>
         <w:sz w:val="20"/>
       </w:rPr>
     </w:lvl>
@@ -3205,7 +3845,7 @@
         <w:ind w:left="4320" w:hanging="360"/>
       </w:pPr>
       <w:rPr>
-        <w:rFonts w:ascii="Wingdings" w:hAnsi="Wingdings" w:hint="default"/>
+        <w:rFonts w:hint="default" w:ascii="Wingdings" w:hAnsi="Wingdings"/>
         <w:sz w:val="20"/>
       </w:rPr>
     </w:lvl>
@@ -3221,7 +3861,7 @@
         <w:ind w:left="5040" w:hanging="360"/>
       </w:pPr>
       <w:rPr>
-        <w:rFonts w:ascii="Wingdings" w:hAnsi="Wingdings" w:hint="default"/>
+        <w:rFonts w:hint="default" w:ascii="Wingdings" w:hAnsi="Wingdings"/>
         <w:sz w:val="20"/>
       </w:rPr>
     </w:lvl>
@@ -3237,7 +3877,7 @@
         <w:ind w:left="5760" w:hanging="360"/>
       </w:pPr>
       <w:rPr>
-        <w:rFonts w:ascii="Wingdings" w:hAnsi="Wingdings" w:hint="default"/>
+        <w:rFonts w:hint="default" w:ascii="Wingdings" w:hAnsi="Wingdings"/>
         <w:sz w:val="20"/>
       </w:rPr>
     </w:lvl>
@@ -3253,7 +3893,7 @@
         <w:ind w:left="6480" w:hanging="360"/>
       </w:pPr>
       <w:rPr>
-        <w:rFonts w:ascii="Wingdings" w:hAnsi="Wingdings" w:hint="default"/>
+        <w:rFonts w:hint="default" w:ascii="Wingdings" w:hAnsi="Wingdings"/>
         <w:sz w:val="20"/>
       </w:rPr>
     </w:lvl>
@@ -3274,7 +3914,7 @@
         <w:ind w:left="720" w:hanging="360"/>
       </w:pPr>
       <w:rPr>
-        <w:rFonts w:ascii="Symbol" w:hAnsi="Symbol" w:hint="default"/>
+        <w:rFonts w:hint="default" w:ascii="Symbol" w:hAnsi="Symbol"/>
         <w:sz w:val="20"/>
       </w:rPr>
     </w:lvl>
@@ -3290,7 +3930,7 @@
         <w:ind w:left="1440" w:hanging="360"/>
       </w:pPr>
       <w:rPr>
-        <w:rFonts w:ascii="Courier New" w:hAnsi="Courier New" w:hint="default"/>
+        <w:rFonts w:hint="default" w:ascii="Courier New" w:hAnsi="Courier New"/>
         <w:sz w:val="20"/>
       </w:rPr>
     </w:lvl>
@@ -3306,7 +3946,7 @@
         <w:ind w:left="2160" w:hanging="360"/>
       </w:pPr>
       <w:rPr>
-        <w:rFonts w:ascii="Wingdings" w:hAnsi="Wingdings" w:hint="default"/>
+        <w:rFonts w:hint="default" w:ascii="Wingdings" w:hAnsi="Wingdings"/>
         <w:sz w:val="20"/>
       </w:rPr>
     </w:lvl>
@@ -3322,7 +3962,7 @@
         <w:ind w:left="2880" w:hanging="360"/>
       </w:pPr>
       <w:rPr>
-        <w:rFonts w:ascii="Wingdings" w:hAnsi="Wingdings" w:hint="default"/>
+        <w:rFonts w:hint="default" w:ascii="Wingdings" w:hAnsi="Wingdings"/>
         <w:sz w:val="20"/>
       </w:rPr>
     </w:lvl>
@@ -3338,7 +3978,7 @@
         <w:ind w:left="3600" w:hanging="360"/>
       </w:pPr>
       <w:rPr>
-        <w:rFonts w:ascii="Wingdings" w:hAnsi="Wingdings" w:hint="default"/>
+        <w:rFonts w:hint="default" w:ascii="Wingdings" w:hAnsi="Wingdings"/>
         <w:sz w:val="20"/>
       </w:rPr>
     </w:lvl>
@@ -3354,7 +3994,7 @@
         <w:ind w:left="4320" w:hanging="360"/>
       </w:pPr>
       <w:rPr>
-        <w:rFonts w:ascii="Wingdings" w:hAnsi="Wingdings" w:hint="default"/>
+        <w:rFonts w:hint="default" w:ascii="Wingdings" w:hAnsi="Wingdings"/>
         <w:sz w:val="20"/>
       </w:rPr>
     </w:lvl>
@@ -3370,7 +4010,7 @@
         <w:ind w:left="5040" w:hanging="360"/>
       </w:pPr>
       <w:rPr>
-        <w:rFonts w:ascii="Wingdings" w:hAnsi="Wingdings" w:hint="default"/>
+        <w:rFonts w:hint="default" w:ascii="Wingdings" w:hAnsi="Wingdings"/>
         <w:sz w:val="20"/>
       </w:rPr>
     </w:lvl>
@@ -3386,7 +4026,7 @@
         <w:ind w:left="5760" w:hanging="360"/>
       </w:pPr>
       <w:rPr>
-        <w:rFonts w:ascii="Wingdings" w:hAnsi="Wingdings" w:hint="default"/>
+        <w:rFonts w:hint="default" w:ascii="Wingdings" w:hAnsi="Wingdings"/>
         <w:sz w:val="20"/>
       </w:rPr>
     </w:lvl>
@@ -3402,7 +4042,7 @@
         <w:ind w:left="6480" w:hanging="360"/>
       </w:pPr>
       <w:rPr>
-        <w:rFonts w:ascii="Wingdings" w:hAnsi="Wingdings" w:hint="default"/>
+        <w:rFonts w:hint="default" w:ascii="Wingdings" w:hAnsi="Wingdings"/>
         <w:sz w:val="20"/>
       </w:rPr>
     </w:lvl>
@@ -3448,7 +4088,7 @@
   <w:docDefaults>
     <w:rPrDefault>
       <w:rPr>
-        <w:rFonts w:asciiTheme="minorHAnsi" w:eastAsiaTheme="minorHAnsi" w:hAnsiTheme="minorHAnsi" w:cstheme="minorBidi"/>
+        <w:rFonts w:asciiTheme="minorHAnsi" w:hAnsiTheme="minorHAnsi" w:eastAsiaTheme="minorHAnsi" w:cstheme="minorBidi"/>
         <w:kern w:val="2"/>
         <w:sz w:val="24"/>
         <w:szCs w:val="24"/>
@@ -3465,14 +4105,14 @@
   <w:latentStyles w:defLockedState="0" w:defUIPriority="99" w:defSemiHidden="0" w:defUnhideWhenUsed="0" w:defQFormat="0" w:count="376">
     <w:lsdException w:name="Normal" w:uiPriority="0" w:qFormat="1"/>
     <w:lsdException w:name="heading 1" w:uiPriority="9" w:qFormat="1"/>
-    <w:lsdException w:name="heading 2" w:semiHidden="1" w:uiPriority="9" w:unhideWhenUsed="1" w:qFormat="1"/>
-    <w:lsdException w:name="heading 3" w:semiHidden="1" w:uiPriority="9" w:unhideWhenUsed="1" w:qFormat="1"/>
-    <w:lsdException w:name="heading 4" w:semiHidden="1" w:uiPriority="9" w:unhideWhenUsed="1" w:qFormat="1"/>
-    <w:lsdException w:name="heading 5" w:semiHidden="1" w:uiPriority="9" w:unhideWhenUsed="1" w:qFormat="1"/>
-    <w:lsdException w:name="heading 6" w:semiHidden="1" w:uiPriority="9" w:unhideWhenUsed="1" w:qFormat="1"/>
-    <w:lsdException w:name="heading 7" w:semiHidden="1" w:uiPriority="9" w:unhideWhenUsed="1" w:qFormat="1"/>
-    <w:lsdException w:name="heading 8" w:semiHidden="1" w:uiPriority="9" w:unhideWhenUsed="1" w:qFormat="1"/>
-    <w:lsdException w:name="heading 9" w:semiHidden="1" w:uiPriority="9" w:unhideWhenUsed="1" w:qFormat="1"/>
+    <w:lsdException w:name="heading 2" w:uiPriority="9" w:semiHidden="1" w:unhideWhenUsed="1" w:qFormat="1"/>
+    <w:lsdException w:name="heading 3" w:uiPriority="9" w:semiHidden="1" w:unhideWhenUsed="1" w:qFormat="1"/>
+    <w:lsdException w:name="heading 4" w:uiPriority="9" w:semiHidden="1" w:unhideWhenUsed="1" w:qFormat="1"/>
+    <w:lsdException w:name="heading 5" w:uiPriority="9" w:semiHidden="1" w:unhideWhenUsed="1" w:qFormat="1"/>
+    <w:lsdException w:name="heading 6" w:uiPriority="9" w:semiHidden="1" w:unhideWhenUsed="1" w:qFormat="1"/>
+    <w:lsdException w:name="heading 7" w:uiPriority="9" w:semiHidden="1" w:unhideWhenUsed="1" w:qFormat="1"/>
+    <w:lsdException w:name="heading 8" w:uiPriority="9" w:semiHidden="1" w:unhideWhenUsed="1" w:qFormat="1"/>
+    <w:lsdException w:name="heading 9" w:uiPriority="9" w:semiHidden="1" w:unhideWhenUsed="1" w:qFormat="1"/>
     <w:lsdException w:name="index 1" w:semiHidden="1" w:unhideWhenUsed="1"/>
     <w:lsdException w:name="index 2" w:semiHidden="1" w:unhideWhenUsed="1"/>
     <w:lsdException w:name="index 3" w:semiHidden="1" w:unhideWhenUsed="1"/>
@@ -3482,22 +4122,22 @@
     <w:lsdException w:name="index 7" w:semiHidden="1" w:unhideWhenUsed="1"/>
     <w:lsdException w:name="index 8" w:semiHidden="1" w:unhideWhenUsed="1"/>
     <w:lsdException w:name="index 9" w:semiHidden="1" w:unhideWhenUsed="1"/>
-    <w:lsdException w:name="toc 1" w:semiHidden="1" w:uiPriority="39" w:unhideWhenUsed="1"/>
-    <w:lsdException w:name="toc 2" w:semiHidden="1" w:uiPriority="39" w:unhideWhenUsed="1"/>
-    <w:lsdException w:name="toc 3" w:semiHidden="1" w:uiPriority="39" w:unhideWhenUsed="1"/>
-    <w:lsdException w:name="toc 4" w:semiHidden="1" w:uiPriority="39" w:unhideWhenUsed="1"/>
-    <w:lsdException w:name="toc 5" w:semiHidden="1" w:uiPriority="39" w:unhideWhenUsed="1"/>
-    <w:lsdException w:name="toc 6" w:semiHidden="1" w:uiPriority="39" w:unhideWhenUsed="1"/>
-    <w:lsdException w:name="toc 7" w:semiHidden="1" w:uiPriority="39" w:unhideWhenUsed="1"/>
-    <w:lsdException w:name="toc 8" w:semiHidden="1" w:uiPriority="39" w:unhideWhenUsed="1"/>
-    <w:lsdException w:name="toc 9" w:semiHidden="1" w:uiPriority="39" w:unhideWhenUsed="1"/>
+    <w:lsdException w:name="toc 1" w:uiPriority="39" w:semiHidden="1" w:unhideWhenUsed="1"/>
+    <w:lsdException w:name="toc 2" w:uiPriority="39" w:semiHidden="1" w:unhideWhenUsed="1"/>
+    <w:lsdException w:name="toc 3" w:uiPriority="39" w:semiHidden="1" w:unhideWhenUsed="1"/>
+    <w:lsdException w:name="toc 4" w:uiPriority="39" w:semiHidden="1" w:unhideWhenUsed="1"/>
+    <w:lsdException w:name="toc 5" w:uiPriority="39" w:semiHidden="1" w:unhideWhenUsed="1"/>
+    <w:lsdException w:name="toc 6" w:uiPriority="39" w:semiHidden="1" w:unhideWhenUsed="1"/>
+    <w:lsdException w:name="toc 7" w:uiPriority="39" w:semiHidden="1" w:unhideWhenUsed="1"/>
+    <w:lsdException w:name="toc 8" w:uiPriority="39" w:semiHidden="1" w:unhideWhenUsed="1"/>
+    <w:lsdException w:name="toc 9" w:uiPriority="39" w:semiHidden="1" w:unhideWhenUsed="1"/>
     <w:lsdException w:name="Normal Indent" w:semiHidden="1" w:unhideWhenUsed="1"/>
     <w:lsdException w:name="footnote text" w:semiHidden="1" w:unhideWhenUsed="1"/>
     <w:lsdException w:name="annotation text" w:semiHidden="1" w:unhideWhenUsed="1"/>
     <w:lsdException w:name="header" w:semiHidden="1" w:unhideWhenUsed="1"/>
     <w:lsdException w:name="footer" w:semiHidden="1" w:unhideWhenUsed="1"/>
     <w:lsdException w:name="index heading" w:semiHidden="1" w:unhideWhenUsed="1"/>
-    <w:lsdException w:name="caption" w:semiHidden="1" w:uiPriority="35" w:unhideWhenUsed="1" w:qFormat="1"/>
+    <w:lsdException w:name="caption" w:uiPriority="35" w:semiHidden="1" w:unhideWhenUsed="1" w:qFormat="1"/>
     <w:lsdException w:name="table of figures" w:semiHidden="1" w:unhideWhenUsed="1"/>
     <w:lsdException w:name="envelope address" w:semiHidden="1" w:unhideWhenUsed="1"/>
     <w:lsdException w:name="envelope return" w:semiHidden="1" w:unhideWhenUsed="1"/>
@@ -3528,7 +4168,7 @@
     <w:lsdException w:name="Title" w:uiPriority="10" w:qFormat="1"/>
     <w:lsdException w:name="Closing" w:semiHidden="1" w:unhideWhenUsed="1"/>
     <w:lsdException w:name="Signature" w:semiHidden="1" w:unhideWhenUsed="1"/>
-    <w:lsdException w:name="Default Paragraph Font" w:semiHidden="1" w:uiPriority="1" w:unhideWhenUsed="1"/>
+    <w:lsdException w:name="Default Paragraph Font" w:uiPriority="1" w:semiHidden="1" w:unhideWhenUsed="1"/>
     <w:lsdException w:name="Body Text" w:semiHidden="1" w:unhideWhenUsed="1"/>
     <w:lsdException w:name="Body Text Indent" w:semiHidden="1" w:unhideWhenUsed="1"/>
     <w:lsdException w:name="List Continue" w:semiHidden="1" w:unhideWhenUsed="1"/>
@@ -3728,8 +4368,8 @@
     <w:lsdException w:name="Subtle Reference" w:uiPriority="31" w:qFormat="1"/>
     <w:lsdException w:name="Intense Reference" w:uiPriority="32" w:qFormat="1"/>
     <w:lsdException w:name="Book Title" w:uiPriority="33" w:qFormat="1"/>
-    <w:lsdException w:name="Bibliography" w:semiHidden="1" w:uiPriority="37" w:unhideWhenUsed="1"/>
-    <w:lsdException w:name="TOC Heading" w:semiHidden="1" w:uiPriority="39" w:unhideWhenUsed="1" w:qFormat="1"/>
+    <w:lsdException w:name="Bibliography" w:uiPriority="37" w:semiHidden="1" w:unhideWhenUsed="1"/>
+    <w:lsdException w:name="TOC Heading" w:uiPriority="39" w:semiHidden="1" w:unhideWhenUsed="1" w:qFormat="1"/>
     <w:lsdException w:name="Plain Table 1" w:uiPriority="41"/>
     <w:lsdException w:name="Plain Table 2" w:uiPriority="42"/>
     <w:lsdException w:name="Plain Table 3" w:uiPriority="43"/>
@@ -3840,7 +4480,7 @@
     <w:lsdException w:name="Unresolved Mention" w:semiHidden="1" w:unhideWhenUsed="1"/>
     <w:lsdException w:name="Smart Link" w:semiHidden="1" w:unhideWhenUsed="1"/>
   </w:latentStyles>
-  <w:style w:type="paragraph" w:default="1" w:styleId="Normal">
+  <w:style w:type="paragraph" w:styleId="Normal" w:default="1">
     <w:name w:val="Normal"/>
     <w:qFormat/>
   </w:style>
@@ -3859,7 +4499,7 @@
       <w:outlineLvl w:val="0"/>
     </w:pPr>
     <w:rPr>
-      <w:rFonts w:asciiTheme="majorHAnsi" w:eastAsiaTheme="majorEastAsia" w:hAnsiTheme="majorHAnsi" w:cstheme="majorBidi"/>
+      <w:rFonts w:asciiTheme="majorHAnsi" w:hAnsiTheme="majorHAnsi" w:eastAsiaTheme="majorEastAsia" w:cstheme="majorBidi"/>
       <w:color w:val="0F4761" w:themeColor="accent1" w:themeShade="BF"/>
       <w:sz w:val="40"/>
       <w:szCs w:val="40"/>
@@ -3881,7 +4521,7 @@
       <w:outlineLvl w:val="1"/>
     </w:pPr>
     <w:rPr>
-      <w:rFonts w:asciiTheme="majorHAnsi" w:eastAsiaTheme="majorEastAsia" w:hAnsiTheme="majorHAnsi" w:cstheme="majorBidi"/>
+      <w:rFonts w:asciiTheme="majorHAnsi" w:hAnsiTheme="majorHAnsi" w:eastAsiaTheme="majorEastAsia" w:cstheme="majorBidi"/>
       <w:color w:val="0F4761" w:themeColor="accent1" w:themeShade="BF"/>
       <w:sz w:val="32"/>
       <w:szCs w:val="32"/>
@@ -4042,12 +4682,12 @@
       <w:color w:val="272727" w:themeColor="text1" w:themeTint="D8"/>
     </w:rPr>
   </w:style>
-  <w:style w:type="character" w:default="1" w:styleId="DefaultParagraphFont">
+  <w:style w:type="character" w:styleId="DefaultParagraphFont" w:default="1">
     <w:name w:val="Default Paragraph Font"/>
     <w:uiPriority w:val="1"/>
     <w:unhideWhenUsed/>
   </w:style>
-  <w:style w:type="table" w:default="1" w:styleId="TableNormal">
+  <w:style w:type="table" w:styleId="TableNormal" w:default="1">
     <w:name w:val="Normal Table"/>
     <w:uiPriority w:val="99"/>
     <w:semiHidden/>
@@ -4062,39 +4702,39 @@
       </w:tblCellMar>
     </w:tblPr>
   </w:style>
-  <w:style w:type="numbering" w:default="1" w:styleId="NoList">
+  <w:style w:type="numbering" w:styleId="NoList" w:default="1">
     <w:name w:val="No List"/>
     <w:uiPriority w:val="99"/>
     <w:semiHidden/>
     <w:unhideWhenUsed/>
   </w:style>
-  <w:style w:type="character" w:customStyle="1" w:styleId="Heading1Char">
+  <w:style w:type="character" w:styleId="Heading1Char" w:customStyle="1">
     <w:name w:val="Heading 1 Char"/>
     <w:basedOn w:val="DefaultParagraphFont"/>
     <w:link w:val="Heading1"/>
     <w:uiPriority w:val="9"/>
     <w:rsid w:val="00FE4419"/>
     <w:rPr>
-      <w:rFonts w:asciiTheme="majorHAnsi" w:eastAsiaTheme="majorEastAsia" w:hAnsiTheme="majorHAnsi" w:cstheme="majorBidi"/>
+      <w:rFonts w:asciiTheme="majorHAnsi" w:hAnsiTheme="majorHAnsi" w:eastAsiaTheme="majorEastAsia" w:cstheme="majorBidi"/>
       <w:color w:val="0F4761" w:themeColor="accent1" w:themeShade="BF"/>
       <w:sz w:val="40"/>
       <w:szCs w:val="40"/>
     </w:rPr>
   </w:style>
-  <w:style w:type="character" w:customStyle="1" w:styleId="Heading2Char">
+  <w:style w:type="character" w:styleId="Heading2Char" w:customStyle="1">
     <w:name w:val="Heading 2 Char"/>
     <w:basedOn w:val="DefaultParagraphFont"/>
     <w:link w:val="Heading2"/>
     <w:uiPriority w:val="9"/>
     <w:rsid w:val="00FE4419"/>
     <w:rPr>
-      <w:rFonts w:asciiTheme="majorHAnsi" w:eastAsiaTheme="majorEastAsia" w:hAnsiTheme="majorHAnsi" w:cstheme="majorBidi"/>
+      <w:rFonts w:asciiTheme="majorHAnsi" w:hAnsiTheme="majorHAnsi" w:eastAsiaTheme="majorEastAsia" w:cstheme="majorBidi"/>
       <w:color w:val="0F4761" w:themeColor="accent1" w:themeShade="BF"/>
       <w:sz w:val="32"/>
       <w:szCs w:val="32"/>
     </w:rPr>
   </w:style>
-  <w:style w:type="character" w:customStyle="1" w:styleId="Heading3Char">
+  <w:style w:type="character" w:styleId="Heading3Char" w:customStyle="1">
     <w:name w:val="Heading 3 Char"/>
     <w:basedOn w:val="DefaultParagraphFont"/>
     <w:link w:val="Heading3"/>
@@ -4108,7 +4748,7 @@
       <w:szCs w:val="28"/>
     </w:rPr>
   </w:style>
-  <w:style w:type="character" w:customStyle="1" w:styleId="Heading4Char">
+  <w:style w:type="character" w:styleId="Heading4Char" w:customStyle="1">
     <w:name w:val="Heading 4 Char"/>
     <w:basedOn w:val="DefaultParagraphFont"/>
     <w:link w:val="Heading4"/>
@@ -4122,7 +4762,7 @@
       <w:color w:val="0F4761" w:themeColor="accent1" w:themeShade="BF"/>
     </w:rPr>
   </w:style>
-  <w:style w:type="character" w:customStyle="1" w:styleId="Heading5Char">
+  <w:style w:type="character" w:styleId="Heading5Char" w:customStyle="1">
     <w:name w:val="Heading 5 Char"/>
     <w:basedOn w:val="DefaultParagraphFont"/>
     <w:link w:val="Heading5"/>
@@ -4134,7 +4774,7 @@
       <w:color w:val="0F4761" w:themeColor="accent1" w:themeShade="BF"/>
     </w:rPr>
   </w:style>
-  <w:style w:type="character" w:customStyle="1" w:styleId="Heading6Char">
+  <w:style w:type="character" w:styleId="Heading6Char" w:customStyle="1">
     <w:name w:val="Heading 6 Char"/>
     <w:basedOn w:val="DefaultParagraphFont"/>
     <w:link w:val="Heading6"/>
@@ -4148,7 +4788,7 @@
       <w:color w:val="595959" w:themeColor="text1" w:themeTint="A6"/>
     </w:rPr>
   </w:style>
-  <w:style w:type="character" w:customStyle="1" w:styleId="Heading7Char">
+  <w:style w:type="character" w:styleId="Heading7Char" w:customStyle="1">
     <w:name w:val="Heading 7 Char"/>
     <w:basedOn w:val="DefaultParagraphFont"/>
     <w:link w:val="Heading7"/>
@@ -4160,7 +4800,7 @@
       <w:color w:val="595959" w:themeColor="text1" w:themeTint="A6"/>
     </w:rPr>
   </w:style>
-  <w:style w:type="character" w:customStyle="1" w:styleId="Heading8Char">
+  <w:style w:type="character" w:styleId="Heading8Char" w:customStyle="1">
     <w:name w:val="Heading 8 Char"/>
     <w:basedOn w:val="DefaultParagraphFont"/>
     <w:link w:val="Heading8"/>
@@ -4174,7 +4814,7 @@
       <w:color w:val="272727" w:themeColor="text1" w:themeTint="D8"/>
     </w:rPr>
   </w:style>
-  <w:style w:type="character" w:customStyle="1" w:styleId="Heading9Char">
+  <w:style w:type="character" w:styleId="Heading9Char" w:customStyle="1">
     <w:name w:val="Heading 9 Char"/>
     <w:basedOn w:val="DefaultParagraphFont"/>
     <w:link w:val="Heading9"/>
@@ -4199,21 +4839,21 @@
       <w:contextualSpacing/>
     </w:pPr>
     <w:rPr>
-      <w:rFonts w:asciiTheme="majorHAnsi" w:eastAsiaTheme="majorEastAsia" w:hAnsiTheme="majorHAnsi" w:cstheme="majorBidi"/>
+      <w:rFonts w:asciiTheme="majorHAnsi" w:hAnsiTheme="majorHAnsi" w:eastAsiaTheme="majorEastAsia" w:cstheme="majorBidi"/>
       <w:spacing w:val="-10"/>
       <w:kern w:val="28"/>
       <w:sz w:val="56"/>
       <w:szCs w:val="56"/>
     </w:rPr>
   </w:style>
-  <w:style w:type="character" w:customStyle="1" w:styleId="TitleChar">
+  <w:style w:type="character" w:styleId="TitleChar" w:customStyle="1">
     <w:name w:val="Title Char"/>
     <w:basedOn w:val="DefaultParagraphFont"/>
     <w:link w:val="Title"/>
     <w:uiPriority w:val="10"/>
     <w:rsid w:val="00FE4419"/>
     <w:rPr>
-      <w:rFonts w:asciiTheme="majorHAnsi" w:eastAsiaTheme="majorEastAsia" w:hAnsiTheme="majorHAnsi" w:cstheme="majorBidi"/>
+      <w:rFonts w:asciiTheme="majorHAnsi" w:hAnsiTheme="majorHAnsi" w:eastAsiaTheme="majorEastAsia" w:cstheme="majorBidi"/>
       <w:spacing w:val="-10"/>
       <w:kern w:val="28"/>
       <w:sz w:val="56"/>
@@ -4241,7 +4881,7 @@
       <w:szCs w:val="28"/>
     </w:rPr>
   </w:style>
-  <w:style w:type="character" w:customStyle="1" w:styleId="SubtitleChar">
+  <w:style w:type="character" w:styleId="SubtitleChar" w:customStyle="1">
     <w:name w:val="Subtitle Char"/>
     <w:basedOn w:val="DefaultParagraphFont"/>
     <w:link w:val="Subtitle"/>
@@ -4273,7 +4913,7 @@
       <w:color w:val="404040" w:themeColor="text1" w:themeTint="BF"/>
     </w:rPr>
   </w:style>
-  <w:style w:type="character" w:customStyle="1" w:styleId="QuoteChar">
+  <w:style w:type="character" w:styleId="QuoteChar" w:customStyle="1">
     <w:name w:val="Quote Char"/>
     <w:basedOn w:val="DefaultParagraphFont"/>
     <w:link w:val="Quote"/>
@@ -4318,8 +4958,8 @@
     <w:rsid w:val="00FE4419"/>
     <w:pPr>
       <w:pBdr>
-        <w:top w:val="single" w:sz="4" w:space="10" w:color="0F4761" w:themeColor="accent1" w:themeShade="BF"/>
-        <w:bottom w:val="single" w:sz="4" w:space="10" w:color="0F4761" w:themeColor="accent1" w:themeShade="BF"/>
+        <w:top w:val="single" w:color="0F4761" w:themeColor="accent1" w:themeShade="BF" w:sz="4" w:space="10"/>
+        <w:bottom w:val="single" w:color="0F4761" w:themeColor="accent1" w:themeShade="BF" w:sz="4" w:space="10"/>
       </w:pBdr>
       <w:spacing w:before="360" w:after="360"/>
       <w:ind w:left="864" w:right="864"/>
@@ -4331,7 +4971,7 @@
       <w:color w:val="0F4761" w:themeColor="accent1" w:themeShade="BF"/>
     </w:rPr>
   </w:style>
-  <w:style w:type="character" w:customStyle="1" w:styleId="IntenseQuoteChar">
+  <w:style w:type="character" w:styleId="IntenseQuoteChar" w:customStyle="1">
     <w:name w:val="Intense Quote Char"/>
     <w:basedOn w:val="DefaultParagraphFont"/>
     <w:link w:val="IntenseQuote"/>
@@ -4395,7 +5035,7 @@
       <w:spacing w:after="0" w:line="240" w:lineRule="auto"/>
     </w:pPr>
   </w:style>
-  <w:style w:type="character" w:customStyle="1" w:styleId="HeaderChar">
+  <w:style w:type="character" w:styleId="HeaderChar" w:customStyle="1">
     <w:name w:val="Header Char"/>
     <w:basedOn w:val="DefaultParagraphFont"/>
     <w:link w:val="Header"/>
@@ -4417,7 +5057,7 @@
       <w:spacing w:after="0" w:line="240" w:lineRule="auto"/>
     </w:pPr>
   </w:style>
-  <w:style w:type="character" w:customStyle="1" w:styleId="FooterChar">
+  <w:style w:type="character" w:styleId="FooterChar" w:customStyle="1">
     <w:name w:val="Footer Char"/>
     <w:basedOn w:val="DefaultParagraphFont"/>
     <w:link w:val="Footer"/>
@@ -4434,12 +5074,12 @@
     </w:pPr>
     <w:tblPr>
       <w:tblBorders>
-        <w:top w:val="single" w:sz="4" w:space="0" w:color="BFBFBF" w:themeColor="background1" w:themeShade="BF"/>
-        <w:left w:val="single" w:sz="4" w:space="0" w:color="BFBFBF" w:themeColor="background1" w:themeShade="BF"/>
-        <w:bottom w:val="single" w:sz="4" w:space="0" w:color="BFBFBF" w:themeColor="background1" w:themeShade="BF"/>
-        <w:right w:val="single" w:sz="4" w:space="0" w:color="BFBFBF" w:themeColor="background1" w:themeShade="BF"/>
-        <w:insideH w:val="single" w:sz="4" w:space="0" w:color="BFBFBF" w:themeColor="background1" w:themeShade="BF"/>
-        <w:insideV w:val="single" w:sz="4" w:space="0" w:color="BFBFBF" w:themeColor="background1" w:themeShade="BF"/>
+        <w:top w:val="single" w:color="BFBFBF" w:themeColor="background1" w:themeShade="BF" w:sz="4" w:space="0"/>
+        <w:left w:val="single" w:color="BFBFBF" w:themeColor="background1" w:themeShade="BF" w:sz="4" w:space="0"/>
+        <w:bottom w:val="single" w:color="BFBFBF" w:themeColor="background1" w:themeShade="BF" w:sz="4" w:space="0"/>
+        <w:right w:val="single" w:color="BFBFBF" w:themeColor="background1" w:themeShade="BF" w:sz="4" w:space="0"/>
+        <w:insideH w:val="single" w:color="BFBFBF" w:themeColor="background1" w:themeShade="BF" w:sz="4" w:space="0"/>
+        <w:insideV w:val="single" w:color="BFBFBF" w:themeColor="background1" w:themeShade="BF" w:sz="4" w:space="0"/>
       </w:tblBorders>
     </w:tblPr>
   </w:style>
@@ -4455,12 +5095,12 @@
       <w:tblStyleRowBandSize w:val="1"/>
       <w:tblStyleColBandSize w:val="1"/>
       <w:tblBorders>
-        <w:top w:val="single" w:sz="4" w:space="0" w:color="95DCF7" w:themeColor="accent4" w:themeTint="66"/>
-        <w:left w:val="single" w:sz="4" w:space="0" w:color="95DCF7" w:themeColor="accent4" w:themeTint="66"/>
-        <w:bottom w:val="single" w:sz="4" w:space="0" w:color="95DCF7" w:themeColor="accent4" w:themeTint="66"/>
-        <w:right w:val="single" w:sz="4" w:space="0" w:color="95DCF7" w:themeColor="accent4" w:themeTint="66"/>
-        <w:insideH w:val="single" w:sz="4" w:space="0" w:color="95DCF7" w:themeColor="accent4" w:themeTint="66"/>
-        <w:insideV w:val="single" w:sz="4" w:space="0" w:color="95DCF7" w:themeColor="accent4" w:themeTint="66"/>
+        <w:top w:val="single" w:color="95DCF7" w:themeColor="accent4" w:themeTint="66" w:sz="4" w:space="0"/>
+        <w:left w:val="single" w:color="95DCF7" w:themeColor="accent4" w:themeTint="66" w:sz="4" w:space="0"/>
+        <w:bottom w:val="single" w:color="95DCF7" w:themeColor="accent4" w:themeTint="66" w:sz="4" w:space="0"/>
+        <w:right w:val="single" w:color="95DCF7" w:themeColor="accent4" w:themeTint="66" w:sz="4" w:space="0"/>
+        <w:insideH w:val="single" w:color="95DCF7" w:themeColor="accent4" w:themeTint="66" w:sz="4" w:space="0"/>
+        <w:insideV w:val="single" w:color="95DCF7" w:themeColor="accent4" w:themeTint="66" w:sz="4" w:space="0"/>
       </w:tblBorders>
     </w:tblPr>
     <w:tblStylePr w:type="firstRow">
@@ -4471,7 +5111,7 @@
       <w:tblPr/>
       <w:tcPr>
         <w:tcBorders>
-          <w:bottom w:val="single" w:sz="12" w:space="0" w:color="60CAF3" w:themeColor="accent4" w:themeTint="99"/>
+          <w:bottom w:val="single" w:color="60CAF3" w:themeColor="accent4" w:themeTint="99" w:sz="12" w:space="0"/>
         </w:tcBorders>
       </w:tcPr>
     </w:tblStylePr>
@@ -4483,7 +5123,7 @@
       <w:tblPr/>
       <w:tcPr>
         <w:tcBorders>
-          <w:top w:val="double" w:sz="2" w:space="0" w:color="60CAF3" w:themeColor="accent4" w:themeTint="99"/>
+          <w:top w:val="double" w:color="60CAF3" w:themeColor="accent4" w:themeTint="99" w:sz="2" w:space="0"/>
         </w:tcBorders>
       </w:tcPr>
     </w:tblStylePr>

</xml_diff>

<commit_message>
Added TCN Model into the report with results
</commit_message>
<xml_diff>
--- a/Resources/Report/Report.docx
+++ b/Resources/Report/Report.docx
@@ -328,20 +328,8 @@
           <w:sz w:val="28"/>
           <w:szCs w:val="28"/>
         </w:rPr>
-        <w:t xml:space="preserve">Supervisor: Dr. Mohammed </w:t>
-      </w:r>
-      <w:proofErr w:type="spellStart"/>
-      <w:r>
-        <w:rPr>
-          <w:rFonts w:asciiTheme="majorBidi" w:eastAsia="Liberation Serif" w:hAnsiTheme="majorBidi" w:cstheme="majorBidi"/>
-          <w:b/>
-          <w:bCs/>
-          <w:sz w:val="28"/>
-          <w:szCs w:val="28"/>
-        </w:rPr>
-        <w:t>Temraz</w:t>
-      </w:r>
-      <w:proofErr w:type="spellEnd"/>
+        <w:t>Supervisor: Dr. Mohammed Temraz</w:t>
+      </w:r>
     </w:p>
     <w:p>
       <w:pPr>
@@ -366,7 +354,7 @@
           <w:rFonts w:asciiTheme="majorBidi" w:hAnsiTheme="majorBidi"/>
         </w:rPr>
       </w:pPr>
-      <w:bookmarkStart w:id="0" w:name="_Toc197091525"/>
+      <w:bookmarkStart w:id="0" w:name="_Toc197363017"/>
       <w:r>
         <w:rPr>
           <w:rFonts w:asciiTheme="majorBidi" w:hAnsiTheme="majorBidi"/>
@@ -443,7 +431,13 @@
     <w:sdt>
       <w:sdtPr>
         <w:rPr>
-          <w:rFonts w:asciiTheme="majorBidi" w:hAnsiTheme="majorBidi"/>
+          <w:rFonts w:asciiTheme="majorBidi" w:eastAsiaTheme="minorHAnsi" w:hAnsiTheme="majorBidi" w:cstheme="minorBidi"/>
+          <w:color w:val="auto"/>
+          <w:kern w:val="2"/>
+          <w:sz w:val="24"/>
+          <w:szCs w:val="24"/>
+          <w:lang w:val="en-GB"/>
+          <w14:ligatures w14:val="standardContextual"/>
         </w:rPr>
         <w:id w:val="-695620130"/>
         <w:docPartObj>
@@ -453,16 +447,9 @@
       </w:sdtPr>
       <w:sdtEndPr>
         <w:rPr>
-          <w:rFonts w:eastAsiaTheme="minorHAnsi"/>
           <w:b/>
           <w:bCs/>
           <w:noProof/>
-          <w:color w:val="auto"/>
-          <w:kern w:val="2"/>
-          <w:sz w:val="24"/>
-          <w:szCs w:val="24"/>
-          <w:lang w:val="en-GB"/>
-          <w14:ligatures w14:val="standardContextual"/>
         </w:rPr>
       </w:sdtEndPr>
       <w:sdtContent>
@@ -510,7 +497,7 @@
             </w:rPr>
             <w:fldChar w:fldCharType="separate"/>
           </w:r>
-          <w:hyperlink w:anchor="_Toc197091525" w:history="1">
+          <w:hyperlink w:anchor="_Toc197363017" w:history="1">
             <w:r>
               <w:rPr>
                 <w:rStyle w:val="Hyperlink"/>
@@ -538,7 +525,7 @@
                 <w:noProof/>
                 <w:webHidden/>
               </w:rPr>
-              <w:instrText xml:space="preserve"> PAGEREF _Toc197091525 \h </w:instrText>
+              <w:instrText xml:space="preserve"> PAGEREF _Toc197363017 \h </w:instrText>
             </w:r>
             <w:r>
               <w:rPr>
@@ -581,7 +568,7 @@
               <w:lang w:eastAsia="en-GB"/>
             </w:rPr>
           </w:pPr>
-          <w:hyperlink w:anchor="_Toc197091526" w:history="1">
+          <w:hyperlink w:anchor="_Toc197363018" w:history="1">
             <w:r>
               <w:rPr>
                 <w:rStyle w:val="Hyperlink"/>
@@ -609,7 +596,7 @@
                 <w:noProof/>
                 <w:webHidden/>
               </w:rPr>
-              <w:instrText xml:space="preserve"> PAGEREF _Toc197091526 \h </w:instrText>
+              <w:instrText xml:space="preserve"> PAGEREF _Toc197363018 \h </w:instrText>
             </w:r>
             <w:r>
               <w:rPr>
@@ -652,7 +639,7 @@
               <w:lang w:eastAsia="en-GB"/>
             </w:rPr>
           </w:pPr>
-          <w:hyperlink w:anchor="_Toc197091527" w:history="1">
+          <w:hyperlink w:anchor="_Toc197363019" w:history="1">
             <w:r>
               <w:rPr>
                 <w:rStyle w:val="Hyperlink"/>
@@ -680,7 +667,7 @@
                 <w:noProof/>
                 <w:webHidden/>
               </w:rPr>
-              <w:instrText xml:space="preserve"> PAGEREF _Toc197091527 \h </w:instrText>
+              <w:instrText xml:space="preserve"> PAGEREF _Toc197363019 \h </w:instrText>
             </w:r>
             <w:r>
               <w:rPr>
@@ -723,7 +710,7 @@
               <w:lang w:eastAsia="en-GB"/>
             </w:rPr>
           </w:pPr>
-          <w:hyperlink w:anchor="_Toc197091528" w:history="1">
+          <w:hyperlink w:anchor="_Toc197363020" w:history="1">
             <w:r>
               <w:rPr>
                 <w:rStyle w:val="Hyperlink"/>
@@ -751,7 +738,7 @@
                 <w:noProof/>
                 <w:webHidden/>
               </w:rPr>
-              <w:instrText xml:space="preserve"> PAGEREF _Toc197091528 \h </w:instrText>
+              <w:instrText xml:space="preserve"> PAGEREF _Toc197363020 \h </w:instrText>
             </w:r>
             <w:r>
               <w:rPr>
@@ -794,7 +781,7 @@
               <w:lang w:eastAsia="en-GB"/>
             </w:rPr>
           </w:pPr>
-          <w:hyperlink w:anchor="_Toc197091529" w:history="1">
+          <w:hyperlink w:anchor="_Toc197363021" w:history="1">
             <w:r>
               <w:rPr>
                 <w:rStyle w:val="Hyperlink"/>
@@ -822,7 +809,7 @@
                 <w:noProof/>
                 <w:webHidden/>
               </w:rPr>
-              <w:instrText xml:space="preserve"> PAGEREF _Toc197091529 \h </w:instrText>
+              <w:instrText xml:space="preserve"> PAGEREF _Toc197363021 \h </w:instrText>
             </w:r>
             <w:r>
               <w:rPr>
@@ -865,7 +852,7 @@
               <w:lang w:eastAsia="en-GB"/>
             </w:rPr>
           </w:pPr>
-          <w:hyperlink w:anchor="_Toc197091530" w:history="1">
+          <w:hyperlink w:anchor="_Toc197363022" w:history="1">
             <w:r>
               <w:rPr>
                 <w:rStyle w:val="Hyperlink"/>
@@ -893,7 +880,7 @@
                 <w:noProof/>
                 <w:webHidden/>
               </w:rPr>
-              <w:instrText xml:space="preserve"> PAGEREF _Toc197091530 \h </w:instrText>
+              <w:instrText xml:space="preserve"> PAGEREF _Toc197363022 \h </w:instrText>
             </w:r>
             <w:r>
               <w:rPr>
@@ -936,7 +923,7 @@
               <w:lang w:eastAsia="en-GB"/>
             </w:rPr>
           </w:pPr>
-          <w:hyperlink w:anchor="_Toc197091531" w:history="1">
+          <w:hyperlink w:anchor="_Toc197363023" w:history="1">
             <w:r>
               <w:rPr>
                 <w:rStyle w:val="Hyperlink"/>
@@ -964,7 +951,7 @@
                 <w:noProof/>
                 <w:webHidden/>
               </w:rPr>
-              <w:instrText xml:space="preserve"> PAGEREF _Toc197091531 \h </w:instrText>
+              <w:instrText xml:space="preserve"> PAGEREF _Toc197363023 \h </w:instrText>
             </w:r>
             <w:r>
               <w:rPr>
@@ -1007,7 +994,7 @@
               <w:lang w:eastAsia="en-GB"/>
             </w:rPr>
           </w:pPr>
-          <w:hyperlink w:anchor="_Toc197091532" w:history="1">
+          <w:hyperlink w:anchor="_Toc197363024" w:history="1">
             <w:r>
               <w:rPr>
                 <w:rStyle w:val="Hyperlink"/>
@@ -1035,7 +1022,7 @@
                 <w:noProof/>
                 <w:webHidden/>
               </w:rPr>
-              <w:instrText xml:space="preserve"> PAGEREF _Toc197091532 \h </w:instrText>
+              <w:instrText xml:space="preserve"> PAGEREF _Toc197363024 \h </w:instrText>
             </w:r>
             <w:r>
               <w:rPr>
@@ -1078,7 +1065,7 @@
               <w:lang w:eastAsia="en-GB"/>
             </w:rPr>
           </w:pPr>
-          <w:hyperlink w:anchor="_Toc197091533" w:history="1">
+          <w:hyperlink w:anchor="_Toc197363025" w:history="1">
             <w:r>
               <w:rPr>
                 <w:rStyle w:val="Hyperlink"/>
@@ -1105,7 +1092,7 @@
                 <w:noProof/>
                 <w:webHidden/>
               </w:rPr>
-              <w:instrText xml:space="preserve"> PAGEREF _Toc197091533 \h </w:instrText>
+              <w:instrText xml:space="preserve"> PAGEREF _Toc197363025 \h </w:instrText>
             </w:r>
             <w:r>
               <w:rPr>
@@ -1148,7 +1135,7 @@
               <w:lang w:eastAsia="en-GB"/>
             </w:rPr>
           </w:pPr>
-          <w:hyperlink w:anchor="_Toc197091534" w:history="1">
+          <w:hyperlink w:anchor="_Toc197363026" w:history="1">
             <w:r>
               <w:rPr>
                 <w:rStyle w:val="Hyperlink"/>
@@ -1175,7 +1162,7 @@
                 <w:noProof/>
                 <w:webHidden/>
               </w:rPr>
-              <w:instrText xml:space="preserve"> PAGEREF _Toc197091534 \h </w:instrText>
+              <w:instrText xml:space="preserve"> PAGEREF _Toc197363026 \h </w:instrText>
             </w:r>
             <w:r>
               <w:rPr>
@@ -1218,7 +1205,7 @@
               <w:lang w:eastAsia="en-GB"/>
             </w:rPr>
           </w:pPr>
-          <w:hyperlink w:anchor="_Toc197091535" w:history="1">
+          <w:hyperlink w:anchor="_Toc197363027" w:history="1">
             <w:r>
               <w:rPr>
                 <w:rStyle w:val="Hyperlink"/>
@@ -1245,7 +1232,7 @@
                 <w:noProof/>
                 <w:webHidden/>
               </w:rPr>
-              <w:instrText xml:space="preserve"> PAGEREF _Toc197091535 \h </w:instrText>
+              <w:instrText xml:space="preserve"> PAGEREF _Toc197363027 \h </w:instrText>
             </w:r>
             <w:r>
               <w:rPr>
@@ -1288,7 +1275,7 @@
               <w:lang w:eastAsia="en-GB"/>
             </w:rPr>
           </w:pPr>
-          <w:hyperlink w:anchor="_Toc197091536" w:history="1">
+          <w:hyperlink w:anchor="_Toc197363028" w:history="1">
             <w:r>
               <w:rPr>
                 <w:rStyle w:val="Hyperlink"/>
@@ -1316,7 +1303,7 @@
                 <w:noProof/>
                 <w:webHidden/>
               </w:rPr>
-              <w:instrText xml:space="preserve"> PAGEREF _Toc197091536 \h </w:instrText>
+              <w:instrText xml:space="preserve"> PAGEREF _Toc197363028 \h </w:instrText>
             </w:r>
             <w:r>
               <w:rPr>
@@ -1359,7 +1346,7 @@
               <w:lang w:eastAsia="en-GB"/>
             </w:rPr>
           </w:pPr>
-          <w:hyperlink w:anchor="_Toc197091537" w:history="1">
+          <w:hyperlink w:anchor="_Toc197363029" w:history="1">
             <w:r>
               <w:rPr>
                 <w:rStyle w:val="Hyperlink"/>
@@ -1387,7 +1374,77 @@
                 <w:noProof/>
                 <w:webHidden/>
               </w:rPr>
-              <w:instrText xml:space="preserve"> PAGEREF _Toc197091537 \h </w:instrText>
+              <w:instrText xml:space="preserve"> PAGEREF _Toc197363029 \h </w:instrText>
+            </w:r>
+            <w:r>
+              <w:rPr>
+                <w:noProof/>
+                <w:webHidden/>
+              </w:rPr>
+            </w:r>
+            <w:r>
+              <w:rPr>
+                <w:noProof/>
+                <w:webHidden/>
+              </w:rPr>
+              <w:fldChar w:fldCharType="separate"/>
+            </w:r>
+            <w:r>
+              <w:rPr>
+                <w:noProof/>
+                <w:webHidden/>
+              </w:rPr>
+              <w:t>10</w:t>
+            </w:r>
+            <w:r>
+              <w:rPr>
+                <w:noProof/>
+                <w:webHidden/>
+              </w:rPr>
+              <w:fldChar w:fldCharType="end"/>
+            </w:r>
+          </w:hyperlink>
+        </w:p>
+        <w:p>
+          <w:pPr>
+            <w:pStyle w:val="TOC3"/>
+            <w:tabs>
+              <w:tab w:val="right" w:leader="dot" w:pos="9016"/>
+            </w:tabs>
+            <w:rPr>
+              <w:rFonts w:eastAsiaTheme="minorEastAsia"/>
+              <w:noProof/>
+              <w:lang w:eastAsia="en-GB"/>
+            </w:rPr>
+          </w:pPr>
+          <w:hyperlink w:anchor="_Toc197363030" w:history="1">
+            <w:r>
+              <w:rPr>
+                <w:rStyle w:val="Hyperlink"/>
+                <w:noProof/>
+              </w:rPr>
+              <w:t>TCN Model with Attention</w:t>
+            </w:r>
+            <w:r>
+              <w:rPr>
+                <w:noProof/>
+                <w:webHidden/>
+              </w:rPr>
+              <w:tab/>
+            </w:r>
+            <w:r>
+              <w:rPr>
+                <w:noProof/>
+                <w:webHidden/>
+              </w:rPr>
+              <w:fldChar w:fldCharType="begin"/>
+            </w:r>
+            <w:r>
+              <w:rPr>
+                <w:noProof/>
+                <w:webHidden/>
+              </w:rPr>
+              <w:instrText xml:space="preserve"> PAGEREF _Toc197363030 \h </w:instrText>
             </w:r>
             <w:r>
               <w:rPr>
@@ -1430,7 +1487,7 @@
               <w:lang w:eastAsia="en-GB"/>
             </w:rPr>
           </w:pPr>
-          <w:hyperlink w:anchor="_Toc197091538" w:history="1">
+          <w:hyperlink w:anchor="_Toc197363031" w:history="1">
             <w:r>
               <w:rPr>
                 <w:rStyle w:val="Hyperlink"/>
@@ -1458,7 +1515,7 @@
                 <w:noProof/>
                 <w:webHidden/>
               </w:rPr>
-              <w:instrText xml:space="preserve"> PAGEREF _Toc197091538 \h </w:instrText>
+              <w:instrText xml:space="preserve"> PAGEREF _Toc197363031 \h </w:instrText>
             </w:r>
             <w:r>
               <w:rPr>
@@ -1478,7 +1535,7 @@
                 <w:noProof/>
                 <w:webHidden/>
               </w:rPr>
-              <w:t>11</w:t>
+              <w:t>12</w:t>
             </w:r>
             <w:r>
               <w:rPr>
@@ -1501,7 +1558,7 @@
               <w:lang w:eastAsia="en-GB"/>
             </w:rPr>
           </w:pPr>
-          <w:hyperlink w:anchor="_Toc197091539" w:history="1">
+          <w:hyperlink w:anchor="_Toc197363032" w:history="1">
             <w:r>
               <w:rPr>
                 <w:rStyle w:val="Hyperlink"/>
@@ -1529,7 +1586,7 @@
                 <w:noProof/>
                 <w:webHidden/>
               </w:rPr>
-              <w:instrText xml:space="preserve"> PAGEREF _Toc197091539 \h </w:instrText>
+              <w:instrText xml:space="preserve"> PAGEREF _Toc197363032 \h </w:instrText>
             </w:r>
             <w:r>
               <w:rPr>
@@ -1549,7 +1606,7 @@
                 <w:noProof/>
                 <w:webHidden/>
               </w:rPr>
-              <w:t>11</w:t>
+              <w:t>12</w:t>
             </w:r>
             <w:r>
               <w:rPr>
@@ -1572,7 +1629,7 @@
               <w:lang w:eastAsia="en-GB"/>
             </w:rPr>
           </w:pPr>
-          <w:hyperlink w:anchor="_Toc197091540" w:history="1">
+          <w:hyperlink w:anchor="_Toc197363033" w:history="1">
             <w:r>
               <w:rPr>
                 <w:rStyle w:val="Hyperlink"/>
@@ -1600,7 +1657,7 @@
                 <w:noProof/>
                 <w:webHidden/>
               </w:rPr>
-              <w:instrText xml:space="preserve"> PAGEREF _Toc197091540 \h </w:instrText>
+              <w:instrText xml:space="preserve"> PAGEREF _Toc197363033 \h </w:instrText>
             </w:r>
             <w:r>
               <w:rPr>
@@ -1620,7 +1677,7 @@
                 <w:noProof/>
                 <w:webHidden/>
               </w:rPr>
-              <w:t>11</w:t>
+              <w:t>12</w:t>
             </w:r>
             <w:r>
               <w:rPr>
@@ -1643,7 +1700,7 @@
               <w:lang w:eastAsia="en-GB"/>
             </w:rPr>
           </w:pPr>
-          <w:hyperlink w:anchor="_Toc197091541" w:history="1">
+          <w:hyperlink w:anchor="_Toc197363034" w:history="1">
             <w:r>
               <w:rPr>
                 <w:rStyle w:val="Hyperlink"/>
@@ -1671,7 +1728,7 @@
                 <w:noProof/>
                 <w:webHidden/>
               </w:rPr>
-              <w:instrText xml:space="preserve"> PAGEREF _Toc197091541 \h </w:instrText>
+              <w:instrText xml:space="preserve"> PAGEREF _Toc197363034 \h </w:instrText>
             </w:r>
             <w:r>
               <w:rPr>
@@ -1691,7 +1748,7 @@
                 <w:noProof/>
                 <w:webHidden/>
               </w:rPr>
-              <w:t>12</w:t>
+              <w:t>13</w:t>
             </w:r>
             <w:r>
               <w:rPr>
@@ -1747,7 +1804,7 @@
           <w:rFonts w:asciiTheme="majorBidi" w:hAnsiTheme="majorBidi"/>
         </w:rPr>
       </w:pPr>
-      <w:bookmarkStart w:id="1" w:name="_Toc197091526"/>
+      <w:bookmarkStart w:id="1" w:name="_Toc197363018"/>
       <w:r>
         <w:rPr>
           <w:rFonts w:asciiTheme="majorBidi" w:hAnsiTheme="majorBidi"/>
@@ -1767,21 +1824,7 @@
         <w:rPr>
           <w:rFonts w:asciiTheme="majorBidi" w:hAnsiTheme="majorBidi" w:cstheme="majorBidi"/>
         </w:rPr>
-        <w:t xml:space="preserve">Bitcoin, the world’s leading cryptocurrency since around 2013, is known for its high volatility and unpredictable price movements. Therefore, accurate price prediction is crucial for traders and investors aiming to navigate this dynamic market and </w:t>
-      </w:r>
-      <w:proofErr w:type="gramStart"/>
-      <w:r>
-        <w:rPr>
-          <w:rFonts w:asciiTheme="majorBidi" w:hAnsiTheme="majorBidi" w:cstheme="majorBidi"/>
-        </w:rPr>
-        <w:t>actually be</w:t>
-      </w:r>
-      <w:proofErr w:type="gramEnd"/>
-      <w:r>
-        <w:rPr>
-          <w:rFonts w:asciiTheme="majorBidi" w:hAnsiTheme="majorBidi" w:cstheme="majorBidi"/>
-        </w:rPr>
-        <w:t xml:space="preserve"> successful in it. Traditional statistical methods often fall short in capturing Bitcoin’s complex behaviour, while machine learning and deep learning models offer new potential for better and more accurate forecas</w:t>
+        <w:t>Bitcoin, the world’s leading cryptocurrency since around 2013, is known for its high volatility and unpredictable price movements. Therefore, accurate price prediction is crucial for traders and investors aiming to navigate this dynamic market and actually be successful in it. Traditional statistical methods often fall short in capturing Bitcoin’s complex behaviour, while machine learning and deep learning models offer new potential for better and more accurate forecas</w:t>
       </w:r>
       <w:r>
         <w:rPr>
@@ -1803,7 +1846,7 @@
           <w:rFonts w:asciiTheme="majorBidi" w:hAnsiTheme="majorBidi"/>
         </w:rPr>
       </w:pPr>
-      <w:bookmarkStart w:id="2" w:name="_Toc197091527"/>
+      <w:bookmarkStart w:id="2" w:name="_Toc197363019"/>
       <w:r>
         <w:rPr>
           <w:rFonts w:asciiTheme="majorBidi" w:hAnsiTheme="majorBidi"/>
@@ -1822,35 +1865,60 @@
         <w:rPr>
           <w:rFonts w:asciiTheme="majorBidi" w:eastAsia="Aptos" w:hAnsiTheme="majorBidi" w:cstheme="majorBidi"/>
         </w:rPr>
-        <w:t xml:space="preserve">Recent research on Bitcoin price prediction and broader sequence </w:t>
-      </w:r>
-      <w:proofErr w:type="spellStart"/>
+        <w:t xml:space="preserve">Recent research on Bitcoin price prediction and broader sequence modeling has explored a wide range of machine learning and deep learning approaches aimed at improving forecasting accuracy and efficiency. Mohammadjafari (2024) compared Long Short-Term Memory (LSTM) and Gated Recurrent Unit (GRU) models using historical Bitcoin price data, demonstrating that GRUs outperformed LSTMs by achieving a lower mean squared error (MSE) and faster training times. The study highlighted GRUs as more computationally efficient while maintaining the ability to capture long-term dependencies, making them well-suited for financial time series forecasting. </w:t>
+      </w:r>
+    </w:p>
+    <w:p>
+      <w:pPr>
+        <w:rPr>
+          <w:rFonts w:asciiTheme="majorBidi" w:hAnsiTheme="majorBidi" w:cstheme="majorBidi"/>
+        </w:rPr>
+      </w:pPr>
       <w:r>
         <w:rPr>
           <w:rFonts w:asciiTheme="majorBidi" w:eastAsia="Aptos" w:hAnsiTheme="majorBidi" w:cstheme="majorBidi"/>
         </w:rPr>
-        <w:t>modeling</w:t>
-      </w:r>
-      <w:proofErr w:type="spellEnd"/>
+        <w:t xml:space="preserve">Swetha (2022) extended the comparison of predictive models by evaluating traditional machine learning models, such as Linear Regression and Facebook Prophet, alongside LSTM networks for Bitcoin, Ethereum, and Litecoin price forecasting. The results indicated that while Linear Regression achieved high R² values, LSTM models delivered lower root mean squared error (RMSE) values, demonstrating superior generalization to unseen data. The study emphasized the necessity of including broader features beyond closing prices for enhanced prediction robustness. </w:t>
+      </w:r>
+    </w:p>
+    <w:p>
+      <w:pPr>
+        <w:rPr>
+          <w:rFonts w:asciiTheme="majorBidi" w:hAnsiTheme="majorBidi" w:cstheme="majorBidi"/>
+        </w:rPr>
+      </w:pPr>
       <w:r>
         <w:rPr>
           <w:rFonts w:asciiTheme="majorBidi" w:eastAsia="Aptos" w:hAnsiTheme="majorBidi" w:cstheme="majorBidi"/>
         </w:rPr>
-        <w:t xml:space="preserve"> has explored a wide range of machine learning and deep learning approaches aimed at improving forecasting accuracy and efficiency. </w:t>
-      </w:r>
-      <w:proofErr w:type="spellStart"/>
+        <w:t xml:space="preserve">Building on the limitations of recurrent architectures, Khaniki and Manthouri (2024) introduced a hybrid model combining the Performer—a scalable Transformer variant— with Bidirectional LSTM (BiLSTM) networks and technical indicators such as RSI, SMA, and Bollinger Bands. Their Transformer-enhanced model achieved the lowest RMSE and highest R² across Bitcoin, Ethereum, and Litecoin datasets on both daily and hourly scales. This work illustrated the significant potential of integrating attention mechanisms and feature engineering for improving cryptocurrency price prediction. </w:t>
+      </w:r>
+    </w:p>
+    <w:p>
+      <w:pPr>
+        <w:rPr>
+          <w:rFonts w:asciiTheme="majorBidi" w:hAnsiTheme="majorBidi" w:cstheme="majorBidi"/>
+        </w:rPr>
+      </w:pPr>
       <w:r>
         <w:rPr>
           <w:rFonts w:asciiTheme="majorBidi" w:eastAsia="Aptos" w:hAnsiTheme="majorBidi" w:cstheme="majorBidi"/>
         </w:rPr>
-        <w:t>Mohammadjafari</w:t>
-      </w:r>
-      <w:proofErr w:type="spellEnd"/>
+        <w:t xml:space="preserve">In parallel, Udom (2019) investigated Bitcoin return prediction through a hybrid ARIMAGARCH approach, modeling both the mean and volatility of Bitcoin daily returns. The study found that an ARIMA(2,0,1)-GARCH(1,1) model with a Normal error distribution provided the most accurate forecasts. This highlights the importance of capturing both the time series' autocorrelation and volatility characteristics, reinforcing the value of statistical hybrid models in financial forecasting tasks. </w:t>
+      </w:r>
+    </w:p>
+    <w:p>
+      <w:pPr>
+        <w:rPr>
+          <w:rFonts w:asciiTheme="majorBidi" w:hAnsiTheme="majorBidi" w:cstheme="majorBidi"/>
+        </w:rPr>
+      </w:pPr>
       <w:r>
         <w:rPr>
           <w:rFonts w:asciiTheme="majorBidi" w:eastAsia="Aptos" w:hAnsiTheme="majorBidi" w:cstheme="majorBidi"/>
         </w:rPr>
-        <w:t xml:space="preserve"> (2024) compared Long Short-Term Memory (LSTM) and Gated Recurrent Unit (GRU) models using historical Bitcoin price data, demonstrating that GRUs outperformed LSTMs by achieving a lower mean squared error (MSE) and faster training times. The study highlighted GRUs as more computationally efficient while maintaining the ability to capture long-term dependencies, making them well-suited for financial time series forecasting. </w:t>
+        <w:lastRenderedPageBreak/>
+        <w:t xml:space="preserve">Beyond Bitcoin-specific forecasting, Bai, Kolter, and Koltun (2018) challenged the traditional dominance of recurrent networks in sequence modeling by systematically evaluating generic recurrent networks (LSTM, GRU) against a simple Temporal Convolutional Network (TCN). Their empirical results showed that TCNs consistently outperformed recurrent models across synthetic and real-world sequence modeling benchmarks, offering better long-term memory retention, parallelism, and training stability. This study suggests that convolutional architectures, such as TCNs, should be regarded as a powerful and potentially superior alternative to recurrent models for sequence-based financial prediction tasks, including Bitcoin price forecasting. </w:t>
       </w:r>
     </w:p>
     <w:p>
@@ -1863,211 +1931,32 @@
         <w:rPr>
           <w:rFonts w:asciiTheme="majorBidi" w:eastAsia="Aptos" w:hAnsiTheme="majorBidi" w:cstheme="majorBidi"/>
         </w:rPr>
-        <w:t xml:space="preserve">Swetha (2022) extended the comparison of predictive models by evaluating traditional machine learning models, such as Linear Regression and Facebook Prophet, alongside LSTM networks for Bitcoin, Ethereum, and Litecoin price forecasting. The results indicated that while Linear Regression achieved high R² values, LSTM models delivered lower root mean squared error (RMSE) values, demonstrating superior generalization to unseen data. The study emphasized the necessity of including broader features beyond closing prices for enhanced prediction robustness. </w:t>
-      </w:r>
-    </w:p>
-    <w:p>
-      <w:pPr>
-        <w:rPr>
-          <w:rFonts w:asciiTheme="majorBidi" w:hAnsiTheme="majorBidi" w:cstheme="majorBidi"/>
-        </w:rPr>
-      </w:pPr>
-      <w:r>
+        <w:t xml:space="preserve">Expanding the broader context of time series modeling, the MOMENT framework addressed critical limitations in developing foundation models for time series analysis. Unlike domains such as NLP and vision, time series datasets are fragmented and highly diverse, hindering pre-training at scale. MOMENT introduced the Time Series Pile dataset and demonstrated that large-scale, multi-dataset pre-training significantly improves model generalization across diverse tasks under limited supervision. Their findings showed that time series-specific pre-trained models outperform adaptations of large language models, particularly in zero-shot and few-shot scenarios. Nevertheless, the study identified ongoing challenges regarding the full benefits of multi-dataset pretraining and robust performance in low-supervision settings, emphasizing important directions for future research. </w:t>
+      </w:r>
+    </w:p>
+    <w:p>
+      <w:pPr>
         <w:rPr>
           <w:rFonts w:asciiTheme="majorBidi" w:eastAsia="Aptos" w:hAnsiTheme="majorBidi" w:cstheme="majorBidi"/>
         </w:rPr>
-        <w:t xml:space="preserve">Building on the limitations of recurrent architectures, </w:t>
-      </w:r>
-      <w:proofErr w:type="spellStart"/>
+      </w:pPr>
       <w:r>
         <w:rPr>
           <w:rFonts w:asciiTheme="majorBidi" w:eastAsia="Aptos" w:hAnsiTheme="majorBidi" w:cstheme="majorBidi"/>
         </w:rPr>
-        <w:t>Khaniki</w:t>
-      </w:r>
-      <w:proofErr w:type="spellEnd"/>
-      <w:r>
+        <w:t>Collectively, these studies reveal a progression from traditional statistical models to advanced deep learning and foundation model architectures, emphasizing the evolving understanding of memory, volatility, feature integration, attention mechanisms, and large-scale pre-training in enhancing Bitcoin price prediction and broader time series forecasting.</w:t>
+      </w:r>
+    </w:p>
+    <w:p>
+      <w:pPr>
         <w:rPr>
           <w:rFonts w:asciiTheme="majorBidi" w:eastAsia="Aptos" w:hAnsiTheme="majorBidi" w:cstheme="majorBidi"/>
         </w:rPr>
-        <w:t xml:space="preserve"> and </w:t>
-      </w:r>
-      <w:proofErr w:type="spellStart"/>
+      </w:pPr>
       <w:r>
         <w:rPr>
           <w:rFonts w:asciiTheme="majorBidi" w:eastAsia="Aptos" w:hAnsiTheme="majorBidi" w:cstheme="majorBidi"/>
         </w:rPr>
-        <w:t>Manthouri</w:t>
-      </w:r>
-      <w:proofErr w:type="spellEnd"/>
-      <w:r>
-        <w:rPr>
-          <w:rFonts w:asciiTheme="majorBidi" w:eastAsia="Aptos" w:hAnsiTheme="majorBidi" w:cstheme="majorBidi"/>
-        </w:rPr>
-        <w:t xml:space="preserve"> (2024) introduced a hybrid model combining the Performer—a scalable Transformer variant— with Bidirectional LSTM (</w:t>
-      </w:r>
-      <w:proofErr w:type="spellStart"/>
-      <w:r>
-        <w:rPr>
-          <w:rFonts w:asciiTheme="majorBidi" w:eastAsia="Aptos" w:hAnsiTheme="majorBidi" w:cstheme="majorBidi"/>
-        </w:rPr>
-        <w:t>BiLSTM</w:t>
-      </w:r>
-      <w:proofErr w:type="spellEnd"/>
-      <w:r>
-        <w:rPr>
-          <w:rFonts w:asciiTheme="majorBidi" w:eastAsia="Aptos" w:hAnsiTheme="majorBidi" w:cstheme="majorBidi"/>
-        </w:rPr>
-        <w:t xml:space="preserve">) networks and technical indicators such as RSI, SMA, and Bollinger Bands. Their Transformer-enhanced model achieved the lowest RMSE and highest R² across Bitcoin, Ethereum, and Litecoin datasets on both daily and hourly scales. This work illustrated the significant potential of integrating attention mechanisms and feature engineering for improving cryptocurrency price prediction. </w:t>
-      </w:r>
-    </w:p>
-    <w:p>
-      <w:pPr>
-        <w:rPr>
-          <w:rFonts w:asciiTheme="majorBidi" w:hAnsiTheme="majorBidi" w:cstheme="majorBidi"/>
-        </w:rPr>
-      </w:pPr>
-      <w:r>
-        <w:rPr>
-          <w:rFonts w:asciiTheme="majorBidi" w:eastAsia="Aptos" w:hAnsiTheme="majorBidi" w:cstheme="majorBidi"/>
-        </w:rPr>
-        <w:t xml:space="preserve">In parallel, Udom (2019) investigated Bitcoin return prediction through a hybrid ARIMAGARCH approach, </w:t>
-      </w:r>
-      <w:proofErr w:type="spellStart"/>
-      <w:r>
-        <w:rPr>
-          <w:rFonts w:asciiTheme="majorBidi" w:eastAsia="Aptos" w:hAnsiTheme="majorBidi" w:cstheme="majorBidi"/>
-        </w:rPr>
-        <w:t>modeling</w:t>
-      </w:r>
-      <w:proofErr w:type="spellEnd"/>
-      <w:r>
-        <w:rPr>
-          <w:rFonts w:asciiTheme="majorBidi" w:eastAsia="Aptos" w:hAnsiTheme="majorBidi" w:cstheme="majorBidi"/>
-        </w:rPr>
-        <w:t xml:space="preserve"> both the mean and volatility of Bitcoin daily returns. The study found that an ARIMA(2,0,1)-</w:t>
-      </w:r>
-      <w:proofErr w:type="gramStart"/>
-      <w:r>
-        <w:rPr>
-          <w:rFonts w:asciiTheme="majorBidi" w:eastAsia="Aptos" w:hAnsiTheme="majorBidi" w:cstheme="majorBidi"/>
-        </w:rPr>
-        <w:t>GARCH(</w:t>
-      </w:r>
-      <w:proofErr w:type="gramEnd"/>
-      <w:r>
-        <w:rPr>
-          <w:rFonts w:asciiTheme="majorBidi" w:eastAsia="Aptos" w:hAnsiTheme="majorBidi" w:cstheme="majorBidi"/>
-        </w:rPr>
-        <w:t xml:space="preserve">1,1) model with a </w:t>
-      </w:r>
-      <w:proofErr w:type="gramStart"/>
-      <w:r>
-        <w:rPr>
-          <w:rFonts w:asciiTheme="majorBidi" w:eastAsia="Aptos" w:hAnsiTheme="majorBidi" w:cstheme="majorBidi"/>
-        </w:rPr>
-        <w:t>Normal</w:t>
-      </w:r>
-      <w:proofErr w:type="gramEnd"/>
-      <w:r>
-        <w:rPr>
-          <w:rFonts w:asciiTheme="majorBidi" w:eastAsia="Aptos" w:hAnsiTheme="majorBidi" w:cstheme="majorBidi"/>
-        </w:rPr>
-        <w:t xml:space="preserve"> error distribution provided the most accurate forecasts. This highlights the importance of capturing both the time series' autocorrelation and volatility characteristics, reinforcing the value of statistical hybrid models in financial forecasting tasks. </w:t>
-      </w:r>
-    </w:p>
-    <w:p>
-      <w:pPr>
-        <w:rPr>
-          <w:rFonts w:asciiTheme="majorBidi" w:hAnsiTheme="majorBidi" w:cstheme="majorBidi"/>
-        </w:rPr>
-      </w:pPr>
-      <w:r>
-        <w:rPr>
-          <w:rFonts w:asciiTheme="majorBidi" w:eastAsia="Aptos" w:hAnsiTheme="majorBidi" w:cstheme="majorBidi"/>
-        </w:rPr>
-        <w:lastRenderedPageBreak/>
-        <w:t xml:space="preserve">Beyond Bitcoin-specific forecasting, Bai, Kolter, and Koltun (2018) challenged the traditional dominance of recurrent networks in sequence </w:t>
-      </w:r>
-      <w:proofErr w:type="spellStart"/>
-      <w:r>
-        <w:rPr>
-          <w:rFonts w:asciiTheme="majorBidi" w:eastAsia="Aptos" w:hAnsiTheme="majorBidi" w:cstheme="majorBidi"/>
-        </w:rPr>
-        <w:t>modeling</w:t>
-      </w:r>
-      <w:proofErr w:type="spellEnd"/>
-      <w:r>
-        <w:rPr>
-          <w:rFonts w:asciiTheme="majorBidi" w:eastAsia="Aptos" w:hAnsiTheme="majorBidi" w:cstheme="majorBidi"/>
-        </w:rPr>
-        <w:t xml:space="preserve"> by systematically evaluating generic recurrent networks (LSTM, GRU) against a simple Temporal Convolutional Network (TCN). Their empirical results showed that TCNs consistently outperformed recurrent models across synthetic and real-world sequence </w:t>
-      </w:r>
-      <w:proofErr w:type="spellStart"/>
-      <w:r>
-        <w:rPr>
-          <w:rFonts w:asciiTheme="majorBidi" w:eastAsia="Aptos" w:hAnsiTheme="majorBidi" w:cstheme="majorBidi"/>
-        </w:rPr>
-        <w:t>modeling</w:t>
-      </w:r>
-      <w:proofErr w:type="spellEnd"/>
-      <w:r>
-        <w:rPr>
-          <w:rFonts w:asciiTheme="majorBidi" w:eastAsia="Aptos" w:hAnsiTheme="majorBidi" w:cstheme="majorBidi"/>
-        </w:rPr>
-        <w:t xml:space="preserve"> benchmarks, offering better long-term memory retention, parallelism, and training stability. This study suggests that convolutional architectures, such as TCNs, should be regarded as a powerful and potentially superior alternative to recurrent models for sequence-based financial prediction tasks, including Bitcoin price forecasting. </w:t>
-      </w:r>
-    </w:p>
-    <w:p>
-      <w:pPr>
-        <w:rPr>
-          <w:rFonts w:asciiTheme="majorBidi" w:hAnsiTheme="majorBidi" w:cstheme="majorBidi"/>
-        </w:rPr>
-      </w:pPr>
-      <w:r>
-        <w:rPr>
-          <w:rFonts w:asciiTheme="majorBidi" w:eastAsia="Aptos" w:hAnsiTheme="majorBidi" w:cstheme="majorBidi"/>
-        </w:rPr>
-        <w:t xml:space="preserve">Expanding the broader context of time series </w:t>
-      </w:r>
-      <w:proofErr w:type="spellStart"/>
-      <w:r>
-        <w:rPr>
-          <w:rFonts w:asciiTheme="majorBidi" w:eastAsia="Aptos" w:hAnsiTheme="majorBidi" w:cstheme="majorBidi"/>
-        </w:rPr>
-        <w:t>modeling</w:t>
-      </w:r>
-      <w:proofErr w:type="spellEnd"/>
-      <w:r>
-        <w:rPr>
-          <w:rFonts w:asciiTheme="majorBidi" w:eastAsia="Aptos" w:hAnsiTheme="majorBidi" w:cstheme="majorBidi"/>
-        </w:rPr>
-        <w:t xml:space="preserve">, the MOMENT framework addressed critical limitations in developing foundation models for time series analysis. Unlike domains such as NLP and vision, time series datasets are fragmented and highly diverse, hindering pre-training at scale. MOMENT introduced the Time Series Pile dataset and demonstrated that large-scale, multi-dataset pre-training significantly improves model generalization across diverse tasks under limited supervision. Their findings showed that time series-specific pre-trained models outperform adaptations of large language models, particularly in zero-shot and few-shot scenarios. Nevertheless, the study identified ongoing challenges regarding the full benefits of multi-dataset pretraining and robust performance in low-supervision settings, emphasizing important directions for future research. </w:t>
-      </w:r>
-    </w:p>
-    <w:p>
-      <w:pPr>
-        <w:rPr>
-          <w:rFonts w:asciiTheme="majorBidi" w:eastAsia="Aptos" w:hAnsiTheme="majorBidi" w:cstheme="majorBidi"/>
-        </w:rPr>
-      </w:pPr>
-      <w:r>
-        <w:rPr>
-          <w:rFonts w:asciiTheme="majorBidi" w:eastAsia="Aptos" w:hAnsiTheme="majorBidi" w:cstheme="majorBidi"/>
-        </w:rPr>
-        <w:t>Collectively, these studies reveal a progression from traditional statistical models to advanced deep learning and foundation model architectures, emphasizing the evolving understanding of memory, volatility, feature integration, attention mechanisms, and large-scale pre-training in enhancing Bitcoin price prediction and broader time series forecasting.</w:t>
-      </w:r>
-    </w:p>
-    <w:p>
-      <w:pPr>
-        <w:rPr>
-          <w:rFonts w:asciiTheme="majorBidi" w:eastAsia="Aptos" w:hAnsiTheme="majorBidi" w:cstheme="majorBidi"/>
-        </w:rPr>
-      </w:pPr>
-      <w:r>
-        <w:rPr>
-          <w:rFonts w:asciiTheme="majorBidi" w:eastAsia="Aptos" w:hAnsiTheme="majorBidi" w:cstheme="majorBidi"/>
-        </w:rPr>
         <w:br w:type="page"/>
       </w:r>
     </w:p>
@@ -2078,7 +1967,7 @@
           <w:rFonts w:asciiTheme="majorBidi" w:hAnsiTheme="majorBidi"/>
         </w:rPr>
       </w:pPr>
-      <w:bookmarkStart w:id="3" w:name="_Toc197091528"/>
+      <w:bookmarkStart w:id="3" w:name="_Toc197363020"/>
       <w:r>
         <w:rPr>
           <w:rFonts w:asciiTheme="majorBidi" w:hAnsiTheme="majorBidi"/>
@@ -2095,7 +1984,7 @@
           <w:rFonts w:asciiTheme="majorBidi" w:hAnsiTheme="majorBidi"/>
         </w:rPr>
       </w:pPr>
-      <w:bookmarkStart w:id="4" w:name="_Toc197091529"/>
+      <w:bookmarkStart w:id="4" w:name="_Toc197363021"/>
       <w:r>
         <w:rPr>
           <w:rFonts w:asciiTheme="majorBidi" w:hAnsiTheme="majorBidi"/>
@@ -2117,7 +2006,7 @@
           <w:rFonts w:asciiTheme="majorBidi" w:hAnsiTheme="majorBidi"/>
         </w:rPr>
       </w:pPr>
-      <w:bookmarkStart w:id="5" w:name="_Toc197091530"/>
+      <w:bookmarkStart w:id="5" w:name="_Toc197363022"/>
       <w:r>
         <w:rPr>
           <w:rFonts w:asciiTheme="majorBidi" w:hAnsiTheme="majorBidi"/>
@@ -2362,23 +2251,7 @@
         <w:rPr>
           <w:rFonts w:asciiTheme="majorBidi" w:hAnsiTheme="majorBidi" w:cstheme="majorBidi"/>
         </w:rPr>
-        <w:t xml:space="preserve">: Date and time corresponding to the timestamp (in YYYY-MM-DD </w:t>
-      </w:r>
-      <w:proofErr w:type="spellStart"/>
-      <w:proofErr w:type="gramStart"/>
-      <w:r>
-        <w:rPr>
-          <w:rFonts w:asciiTheme="majorBidi" w:hAnsiTheme="majorBidi" w:cstheme="majorBidi"/>
-        </w:rPr>
-        <w:t>Time:TImezone</w:t>
-      </w:r>
-      <w:proofErr w:type="spellEnd"/>
-      <w:proofErr w:type="gramEnd"/>
-      <w:r>
-        <w:rPr>
-          <w:rFonts w:asciiTheme="majorBidi" w:hAnsiTheme="majorBidi" w:cstheme="majorBidi"/>
-        </w:rPr>
-        <w:t xml:space="preserve"> format)</w:t>
+        <w:t>: Date and time corresponding to the timestamp (in YYYY-MM-DD Time:TImezone format)</w:t>
       </w:r>
     </w:p>
     <w:p>
@@ -3062,7 +2935,7 @@
           <w:rFonts w:asciiTheme="majorBidi" w:hAnsiTheme="majorBidi"/>
         </w:rPr>
       </w:pPr>
-      <w:bookmarkStart w:id="6" w:name="_Toc197091531"/>
+      <w:bookmarkStart w:id="6" w:name="_Toc197363023"/>
       <w:r>
         <w:rPr>
           <w:rFonts w:asciiTheme="majorBidi" w:hAnsiTheme="majorBidi"/>
@@ -3081,21 +2954,7 @@
         <w:rPr>
           <w:rFonts w:asciiTheme="majorBidi" w:hAnsiTheme="majorBidi" w:cstheme="majorBidi"/>
         </w:rPr>
-        <w:t xml:space="preserve">This is the data that we </w:t>
-      </w:r>
-      <w:proofErr w:type="gramStart"/>
-      <w:r>
-        <w:rPr>
-          <w:rFonts w:asciiTheme="majorBidi" w:hAnsiTheme="majorBidi" w:cstheme="majorBidi"/>
-        </w:rPr>
-        <w:t>actually fed</w:t>
-      </w:r>
-      <w:proofErr w:type="gramEnd"/>
-      <w:r>
-        <w:rPr>
-          <w:rFonts w:asciiTheme="majorBidi" w:hAnsiTheme="majorBidi" w:cstheme="majorBidi"/>
-        </w:rPr>
-        <w:t xml:space="preserve"> into the models; we applied several data mining techniques to reach that (discussed in the </w:t>
+        <w:t xml:space="preserve">This is the data that we actually fed into the models; we applied several data mining techniques to reach that (discussed in the </w:t>
       </w:r>
       <w:r>
         <w:rPr>
@@ -4114,21 +3973,7 @@
         <w:rPr>
           <w:rFonts w:asciiTheme="majorBidi" w:hAnsiTheme="majorBidi" w:cstheme="majorBidi"/>
         </w:rPr>
-        <w:t xml:space="preserve">The sample shown above showcases the way the data exists within the csv </w:t>
-      </w:r>
-      <w:proofErr w:type="gramStart"/>
-      <w:r>
-        <w:rPr>
-          <w:rFonts w:asciiTheme="majorBidi" w:hAnsiTheme="majorBidi" w:cstheme="majorBidi"/>
-        </w:rPr>
-        <w:t>file,</w:t>
-      </w:r>
-      <w:proofErr w:type="gramEnd"/>
-      <w:r>
-        <w:rPr>
-          <w:rFonts w:asciiTheme="majorBidi" w:hAnsiTheme="majorBidi" w:cstheme="majorBidi"/>
-        </w:rPr>
-        <w:t xml:space="preserve"> the reason we transformed the data so drastically is explained further in </w:t>
+        <w:t xml:space="preserve">The sample shown above showcases the way the data exists within the csv file, the reason we transformed the data so drastically is explained further in </w:t>
       </w:r>
       <w:r>
         <w:rPr>
@@ -4150,7 +3995,7 @@
           <w:rFonts w:asciiTheme="majorBidi" w:hAnsiTheme="majorBidi"/>
         </w:rPr>
       </w:pPr>
-      <w:bookmarkStart w:id="7" w:name="_Toc197091532"/>
+      <w:bookmarkStart w:id="7" w:name="_Toc197363024"/>
       <w:r>
         <w:rPr>
           <w:rFonts w:asciiTheme="majorBidi" w:hAnsiTheme="majorBidi"/>
@@ -4164,7 +4009,7 @@
       <w:pPr>
         <w:pStyle w:val="Heading3"/>
       </w:pPr>
-      <w:bookmarkStart w:id="8" w:name="_Toc197091533"/>
+      <w:bookmarkStart w:id="8" w:name="_Toc197363025"/>
       <w:r>
         <w:t>1. Price Over Time Graph</w:t>
       </w:r>
@@ -4172,6 +4017,9 @@
     </w:p>
     <w:p>
       <w:r>
+        <w:rPr>
+          <w:noProof/>
+        </w:rPr>
         <w:drawing>
           <wp:inline distT="0" distB="0" distL="0" distR="0" wp14:anchorId="42F62CFE" wp14:editId="6A8B7E88">
             <wp:extent cx="5731510" cy="3041015"/>
@@ -4291,16 +4139,8 @@
         <w:rPr>
           <w:rFonts w:asciiTheme="majorBidi" w:hAnsiTheme="majorBidi" w:cstheme="majorBidi"/>
         </w:rPr>
-        <w:t xml:space="preserve">Prices don’t stay steady (non-stationary) → Need to adjust data before </w:t>
-      </w:r>
-      <w:proofErr w:type="spellStart"/>
-      <w:r>
-        <w:rPr>
-          <w:rFonts w:asciiTheme="majorBidi" w:hAnsiTheme="majorBidi" w:cstheme="majorBidi"/>
-        </w:rPr>
-        <w:t>modeling</w:t>
-      </w:r>
-      <w:proofErr w:type="spellEnd"/>
+        <w:t>Prices don’t stay steady (non-stationary) → Need to adjust data before modeling</w:t>
+      </w:r>
     </w:p>
     <w:p>
       <w:pPr>
@@ -4319,7 +4159,7 @@
       <w:pPr>
         <w:pStyle w:val="Heading3"/>
       </w:pPr>
-      <w:bookmarkStart w:id="9" w:name="_Toc197091534"/>
+      <w:bookmarkStart w:id="9" w:name="_Toc197363026"/>
       <w:r>
         <w:lastRenderedPageBreak/>
         <w:t>2. Price Frequency Graph (Histogram)</w:t>
@@ -4328,6 +4168,9 @@
     </w:p>
     <w:p>
       <w:r>
+        <w:rPr>
+          <w:noProof/>
+        </w:rPr>
         <w:drawing>
           <wp:inline distT="0" distB="0" distL="0" distR="0" wp14:anchorId="1548BF45" wp14:editId="6070A16C">
             <wp:extent cx="5731510" cy="3611880"/>
@@ -4473,7 +4316,7 @@
       <w:pPr>
         <w:pStyle w:val="Heading3"/>
       </w:pPr>
-      <w:bookmarkStart w:id="10" w:name="_Toc197091535"/>
+      <w:bookmarkStart w:id="10" w:name="_Toc197363027"/>
       <w:r>
         <w:lastRenderedPageBreak/>
         <w:t>3. Price vs. Volatility Scatter Plot</w:t>
@@ -4482,6 +4325,9 @@
     </w:p>
     <w:p>
       <w:r>
+        <w:rPr>
+          <w:noProof/>
+        </w:rPr>
         <w:drawing>
           <wp:inline distT="0" distB="0" distL="0" distR="0" wp14:anchorId="3949BDA4" wp14:editId="6A3B0BE1">
             <wp:extent cx="5731510" cy="3091815"/>
@@ -4611,7 +4457,7 @@
           <w:rFonts w:asciiTheme="majorBidi" w:hAnsiTheme="majorBidi"/>
         </w:rPr>
       </w:pPr>
-      <w:bookmarkStart w:id="11" w:name="_Toc197091536"/>
+      <w:bookmarkStart w:id="11" w:name="_Toc197363028"/>
       <w:r>
         <w:rPr>
           <w:rFonts w:asciiTheme="majorBidi" w:hAnsiTheme="majorBidi"/>
@@ -4701,7 +4547,7 @@
           <w:rFonts w:asciiTheme="majorBidi" w:hAnsiTheme="majorBidi"/>
         </w:rPr>
       </w:pPr>
-      <w:bookmarkStart w:id="12" w:name="_Toc197091537"/>
+      <w:bookmarkStart w:id="12" w:name="_Toc197363029"/>
       <w:r>
         <w:rPr>
           <w:rFonts w:asciiTheme="majorBidi" w:hAnsiTheme="majorBidi"/>
@@ -4718,53 +4564,108 @@
     </w:p>
     <w:p>
       <w:pPr>
-        <w:numPr>
-          <w:ilvl w:val="0"/>
-          <w:numId w:val="6"/>
-        </w:numPr>
-        <w:rPr>
-          <w:rFonts w:asciiTheme="majorBidi" w:hAnsiTheme="majorBidi" w:cstheme="majorBidi"/>
-        </w:rPr>
-      </w:pPr>
-      <w:r>
-        <w:rPr>
-          <w:rFonts w:asciiTheme="majorBidi" w:hAnsiTheme="majorBidi" w:cstheme="majorBidi"/>
-        </w:rPr>
-        <w:t>Description of baseline models (e.g., Linear Regression, ARIMA)</w:t>
-      </w:r>
-    </w:p>
-    <w:p>
-      <w:pPr>
-        <w:numPr>
-          <w:ilvl w:val="0"/>
-          <w:numId w:val="6"/>
-        </w:numPr>
-        <w:rPr>
-          <w:rFonts w:asciiTheme="majorBidi" w:hAnsiTheme="majorBidi" w:cstheme="majorBidi"/>
-        </w:rPr>
-      </w:pPr>
-      <w:r>
-        <w:rPr>
-          <w:rFonts w:asciiTheme="majorBidi" w:hAnsiTheme="majorBidi" w:cstheme="majorBidi"/>
-        </w:rPr>
-        <w:t>Advanced models (e.g., Random Forest, LSTM, GRU)</w:t>
-      </w:r>
-    </w:p>
-    <w:p>
-      <w:pPr>
-        <w:numPr>
-          <w:ilvl w:val="0"/>
-          <w:numId w:val="6"/>
-        </w:numPr>
-        <w:rPr>
-          <w:rFonts w:asciiTheme="majorBidi" w:hAnsiTheme="majorBidi" w:cstheme="majorBidi"/>
-        </w:rPr>
-      </w:pPr>
-      <w:r>
-        <w:rPr>
-          <w:rFonts w:asciiTheme="majorBidi" w:hAnsiTheme="majorBidi" w:cstheme="majorBidi"/>
-        </w:rPr>
-        <w:t>Hyperparameter tuning strategies</w:t>
+        <w:pStyle w:val="Heading3"/>
+        <w:rPr>
+          <w:rFonts w:asciiTheme="majorBidi" w:hAnsiTheme="majorBidi"/>
+        </w:rPr>
+      </w:pPr>
+      <w:bookmarkStart w:id="13" w:name="_Toc197363030"/>
+      <w:r>
+        <w:t>TCN Model with Attention</w:t>
+      </w:r>
+      <w:bookmarkEnd w:id="13"/>
+    </w:p>
+    <w:p>
+      <w:r>
+        <w:t xml:space="preserve">We began our experimentation with a basic Temporal Convolutional Network (TCN) architecture as a starting point for our modeling work. The appeal of TCNs lies in their simplicity and effectiveness for sequence modeling tasks. However, in this initial setup, the model’s performance was far from satisfactory. The mean squared error (MSE) </w:t>
+      </w:r>
+      <w:r>
+        <w:lastRenderedPageBreak/>
+        <w:t>reached values in the 10-digit range, indicating that the model was struggling to capture the underlying patterns in the data. This result highlighted the limitations of relying solely on a simple TCN for the complexity of the task at hand.</w:t>
+      </w:r>
+    </w:p>
+    <w:p>
+      <w:r>
+        <w:t>Recognizing the need for improvement, we decided to enhance the model by integrating an attention mechanism. Attention mechanisms have proven effective in allowing models to focus on the most relevant parts of the input sequence, and we hoped this addition would help the TCN better capture long-range dependencies and subtle patterns. After incorporating attention, we observed a significant improvement in performance-the results became much more reasonable and aligned with expectations for the problem domain. This confirmed that the model was now better equipped to process and learn from the data.</w:t>
+      </w:r>
+    </w:p>
+    <w:p>
+      <w:r>
+        <w:t>Throughout this process, we also focused on tuning several key hyperparameters to further optimize the model’s performance. Specifically, we experimented with different values for the dropout rate to prevent overfitting, adjusted the learning rate to ensure stable convergence, and varied the sequence length to find the optimal window for the model to learn from. Additionally, we carefully considered the train, validation, and test split to ensure robust evaluation and generalization. This systematic approach to hyperparameter tuning played a crucial role in achieving improved and reliable results from the enhanced model.</w:t>
+      </w:r>
+    </w:p>
+    <w:p>
+      <w:r>
+        <w:t>Here are the results of this model:</w:t>
+      </w:r>
+    </w:p>
+    <w:p>
+      <w:r>
+        <w:drawing>
+          <wp:inline distT="0" distB="0" distL="0" distR="0" wp14:anchorId="53D6C0D1" wp14:editId="7FF9BE0F">
+            <wp:extent cx="5731510" cy="3016885"/>
+            <wp:effectExtent l="0" t="0" r="2540" b="0"/>
+            <wp:docPr id="1463145886" name="Picture 1"/>
+            <wp:cNvGraphicFramePr>
+              <a:graphicFrameLocks xmlns:a="http://schemas.openxmlformats.org/drawingml/2006/main" noChangeAspect="1"/>
+            </wp:cNvGraphicFramePr>
+            <a:graphic xmlns:a="http://schemas.openxmlformats.org/drawingml/2006/main">
+              <a:graphicData uri="http://schemas.openxmlformats.org/drawingml/2006/picture">
+                <pic:pic xmlns:pic="http://schemas.openxmlformats.org/drawingml/2006/picture">
+                  <pic:nvPicPr>
+                    <pic:cNvPr id="1463145886" name=""/>
+                    <pic:cNvPicPr/>
+                  </pic:nvPicPr>
+                  <pic:blipFill>
+                    <a:blip r:embed="rId13"/>
+                    <a:stretch>
+                      <a:fillRect/>
+                    </a:stretch>
+                  </pic:blipFill>
+                  <pic:spPr>
+                    <a:xfrm>
+                      <a:off x="0" y="0"/>
+                      <a:ext cx="5731510" cy="3016885"/>
+                    </a:xfrm>
+                    <a:prstGeom prst="rect">
+                      <a:avLst/>
+                    </a:prstGeom>
+                  </pic:spPr>
+                </pic:pic>
+              </a:graphicData>
+            </a:graphic>
+          </wp:inline>
+        </w:drawing>
+      </w:r>
+    </w:p>
+    <w:p>
+      <w:r>
+        <w:t xml:space="preserve">The plot above illustrates the performance of our model by comparing the predicted closing prices (blue line) with the actual closing prices (orange line) over a series of data points. As shown, the predicted values closely track the actual prices throughout the entire period, indicating that the model is effectively capturing both the overall trend </w:t>
+      </w:r>
+      <w:r>
+        <w:lastRenderedPageBreak/>
+        <w:t>and the short-term fluctuations in the data. This close alignment suggests that our enhancements-such as the integration of attention mechanisms and careful hyperparameter tuning-have significantly improved the model’s accuracy.</w:t>
+      </w:r>
+    </w:p>
+    <w:p>
+      <w:r>
+        <w:t>While there are minor discrepancies during periods of sharp price changes, the predictions remain generally robust and responsive to real market movements. The model demonstrates good generalization without obvious signs of overfitting, as it continues to perform well across different segments of the data. Overall, these results validate our modeling approach and highlight the effectiveness of the improvements we implemented.</w:t>
+      </w:r>
+    </w:p>
+    <w:p>
+      <w:pPr>
+        <w:pStyle w:val="Heading3"/>
+      </w:pPr>
+      <w:r>
+        <w:t>Sattar’s Model (MOMENT)</w:t>
+      </w:r>
+    </w:p>
+    <w:p>
+      <w:pPr>
+        <w:pStyle w:val="Heading3"/>
+      </w:pPr>
+      <w:r>
+        <w:t>Waziri’s Model</w:t>
       </w:r>
     </w:p>
     <w:p>
@@ -4774,12 +4675,11 @@
           <w:rFonts w:asciiTheme="majorBidi" w:hAnsiTheme="majorBidi"/>
         </w:rPr>
       </w:pPr>
-      <w:bookmarkStart w:id="13" w:name="_Toc197091538"/>
+      <w:bookmarkStart w:id="14" w:name="_Toc197363031"/>
       <w:r>
         <w:rPr>
           <w:rFonts w:asciiTheme="majorBidi" w:hAnsiTheme="majorBidi"/>
         </w:rPr>
-        <w:lastRenderedPageBreak/>
         <w:t>e</w:t>
       </w:r>
       <w:r>
@@ -4788,7 +4688,7 @@
         </w:rPr>
         <w:t>- Results</w:t>
       </w:r>
-      <w:bookmarkEnd w:id="13"/>
+      <w:bookmarkEnd w:id="14"/>
     </w:p>
     <w:p>
       <w:pPr>
@@ -4804,16 +4704,8 @@
         <w:rPr>
           <w:rFonts w:asciiTheme="majorBidi" w:hAnsiTheme="majorBidi" w:cstheme="majorBidi"/>
         </w:rPr>
-        <w:t>Evaluation metrics (</w:t>
-      </w:r>
-      <w:proofErr w:type="spellStart"/>
-      <w:r>
-        <w:rPr>
-          <w:rFonts w:asciiTheme="majorBidi" w:hAnsiTheme="majorBidi" w:cstheme="majorBidi"/>
-        </w:rPr>
-        <w:t>e.g</w:t>
-      </w:r>
-      <w:proofErr w:type="spellEnd"/>
+        <w:t>Evaluation metrics (e.g</w:t>
+      </w:r>
       <w:r>
         <w:rPr>
           <w:rFonts w:asciiTheme="majorBidi" w:hAnsiTheme="majorBidi" w:cstheme="majorBidi"/>
@@ -4874,14 +4766,14 @@
           <w:rFonts w:asciiTheme="majorBidi" w:hAnsiTheme="majorBidi"/>
         </w:rPr>
       </w:pPr>
-      <w:bookmarkStart w:id="14" w:name="_Toc197091539"/>
+      <w:bookmarkStart w:id="15" w:name="_Toc197363032"/>
       <w:r>
         <w:rPr>
           <w:rFonts w:asciiTheme="majorBidi" w:hAnsiTheme="majorBidi"/>
         </w:rPr>
         <w:t>Interpretation &amp; Discussion</w:t>
       </w:r>
-      <w:bookmarkEnd w:id="14"/>
+      <w:bookmarkEnd w:id="15"/>
     </w:p>
     <w:p>
       <w:pPr>
@@ -4958,14 +4850,14 @@
           <w:rFonts w:asciiTheme="majorBidi" w:hAnsiTheme="majorBidi"/>
         </w:rPr>
       </w:pPr>
-      <w:bookmarkStart w:id="15" w:name="_Toc197091540"/>
+      <w:bookmarkStart w:id="16" w:name="_Toc197363033"/>
       <w:r>
         <w:rPr>
           <w:rFonts w:asciiTheme="majorBidi" w:hAnsiTheme="majorBidi"/>
         </w:rPr>
         <w:t>Conclusion</w:t>
       </w:r>
-      <w:bookmarkEnd w:id="15"/>
+      <w:bookmarkEnd w:id="16"/>
     </w:p>
     <w:p>
       <w:pPr>
@@ -5038,7 +4930,7 @@
           <w:rFonts w:asciiTheme="majorBidi" w:hAnsiTheme="majorBidi"/>
         </w:rPr>
       </w:pPr>
-      <w:bookmarkStart w:id="16" w:name="_Toc197091541"/>
+      <w:bookmarkStart w:id="17" w:name="_Toc197363034"/>
       <w:r>
         <w:rPr>
           <w:rFonts w:asciiTheme="majorBidi" w:hAnsiTheme="majorBidi"/>
@@ -5046,7 +4938,7 @@
         <w:lastRenderedPageBreak/>
         <w:t>References</w:t>
       </w:r>
-      <w:bookmarkEnd w:id="16"/>
+      <w:bookmarkEnd w:id="17"/>
     </w:p>
     <w:p>
       <w:pPr>
@@ -5058,21 +4950,33 @@
         <w:rPr>
           <w:rFonts w:asciiTheme="majorBidi" w:eastAsia="Times New Roman" w:hAnsiTheme="majorBidi" w:cstheme="majorBidi"/>
         </w:rPr>
-        <w:t xml:space="preserve">[1] A. </w:t>
-      </w:r>
-      <w:proofErr w:type="spellStart"/>
+        <w:t xml:space="preserve">[1] A. Mohammadjafari, "Comparative Study of Bitcoin Price Prediction," 2024. </w:t>
+      </w:r>
+    </w:p>
+    <w:p>
+      <w:pPr>
+        <w:rPr>
+          <w:rFonts w:asciiTheme="majorBidi" w:hAnsiTheme="majorBidi" w:cstheme="majorBidi"/>
+        </w:rPr>
+      </w:pPr>
       <w:r>
         <w:rPr>
           <w:rFonts w:asciiTheme="majorBidi" w:eastAsia="Times New Roman" w:hAnsiTheme="majorBidi" w:cstheme="majorBidi"/>
         </w:rPr>
-        <w:t>Mohammadjafari</w:t>
-      </w:r>
-      <w:proofErr w:type="spellEnd"/>
+        <w:t xml:space="preserve">[2] P. Swetha, "Cryptocurrency Price Prediction Using Machine Learning and Deep Learning Models," 2022. </w:t>
+      </w:r>
+    </w:p>
+    <w:p>
+      <w:pPr>
+        <w:rPr>
+          <w:rFonts w:asciiTheme="majorBidi" w:hAnsiTheme="majorBidi" w:cstheme="majorBidi"/>
+        </w:rPr>
+      </w:pPr>
       <w:r>
         <w:rPr>
           <w:rFonts w:asciiTheme="majorBidi" w:eastAsia="Times New Roman" w:hAnsiTheme="majorBidi" w:cstheme="majorBidi"/>
         </w:rPr>
-        <w:t xml:space="preserve">, "Comparative Study of Bitcoin Price Prediction," 2024. </w:t>
+        <w:t xml:space="preserve">[3] M. A. Labbaf Khaniki and M. Manthouri, "Enhancing Price Prediction in Cryptocurrency Using Transformer," 2024. </w:t>
       </w:r>
     </w:p>
     <w:p>
@@ -5085,7 +4989,7 @@
         <w:rPr>
           <w:rFonts w:asciiTheme="majorBidi" w:eastAsia="Times New Roman" w:hAnsiTheme="majorBidi" w:cstheme="majorBidi"/>
         </w:rPr>
-        <w:t xml:space="preserve">[2] P. Swetha, "Cryptocurrency Price Prediction Using Machine Learning and Deep Learning Models," 2022. </w:t>
+        <w:t xml:space="preserve">[4] E. X. Udom, "Estimating and Forecasting Bitcoin Daily Returns Using ARIMA-GARCH Models," 2019. </w:t>
       </w:r>
     </w:p>
     <w:p>
@@ -5098,203 +5002,47 @@
         <w:rPr>
           <w:rFonts w:asciiTheme="majorBidi" w:eastAsia="Times New Roman" w:hAnsiTheme="majorBidi" w:cstheme="majorBidi"/>
         </w:rPr>
-        <w:t xml:space="preserve">[3] M. A. </w:t>
-      </w:r>
-      <w:proofErr w:type="spellStart"/>
-      <w:r>
+        <w:t xml:space="preserve">[5] S. Bai, J. Z. Kolter, and V. Koltun, "An Empirical Evaluation of Generic Convolutional and Recurrent Networks for Sequence Modeling," arXiv preprint arXiv:1803.01271, 2018. </w:t>
+      </w:r>
+    </w:p>
+    <w:p>
+      <w:pPr>
         <w:rPr>
           <w:rFonts w:asciiTheme="majorBidi" w:eastAsia="Times New Roman" w:hAnsiTheme="majorBidi" w:cstheme="majorBidi"/>
         </w:rPr>
-        <w:t>Labbaf</w:t>
-      </w:r>
-      <w:proofErr w:type="spellEnd"/>
+      </w:pPr>
       <w:r>
         <w:rPr>
           <w:rFonts w:asciiTheme="majorBidi" w:eastAsia="Times New Roman" w:hAnsiTheme="majorBidi" w:cstheme="majorBidi"/>
         </w:rPr>
+        <w:t xml:space="preserve">[6] M. Goswami, K. Szafer, A. Choudhry, Y. Cai, S. Li, and A. Dubrawski, “MOMENT: A Family of Open Time-series Foundation Models,” </w:t>
+      </w:r>
+      <w:r>
+        <w:rPr>
+          <w:rFonts w:asciiTheme="majorBidi" w:eastAsia="Times New Roman" w:hAnsiTheme="majorBidi" w:cstheme="majorBidi"/>
+        </w:rPr>
+        <w:t>2024.</w:t>
+      </w:r>
+      <w:r>
+        <w:rPr>
+          <w:rFonts w:asciiTheme="majorBidi" w:eastAsia="Times New Roman" w:hAnsiTheme="majorBidi" w:cstheme="majorBidi"/>
+        </w:rPr>
         <w:t xml:space="preserve"> </w:t>
       </w:r>
-      <w:proofErr w:type="spellStart"/>
-      <w:r>
+    </w:p>
+    <w:p>
+      <w:pPr>
         <w:rPr>
           <w:rFonts w:asciiTheme="majorBidi" w:eastAsia="Times New Roman" w:hAnsiTheme="majorBidi" w:cstheme="majorBidi"/>
         </w:rPr>
-        <w:t>Khaniki</w:t>
-      </w:r>
-      <w:proofErr w:type="spellEnd"/>
+      </w:pPr>
       <w:r>
         <w:rPr>
           <w:rFonts w:asciiTheme="majorBidi" w:eastAsia="Times New Roman" w:hAnsiTheme="majorBidi" w:cstheme="majorBidi"/>
         </w:rPr>
-        <w:t xml:space="preserve"> and M. </w:t>
-      </w:r>
-      <w:proofErr w:type="spellStart"/>
-      <w:r>
-        <w:rPr>
-          <w:rFonts w:asciiTheme="majorBidi" w:eastAsia="Times New Roman" w:hAnsiTheme="majorBidi" w:cstheme="majorBidi"/>
-        </w:rPr>
-        <w:t>Manthouri</w:t>
-      </w:r>
-      <w:proofErr w:type="spellEnd"/>
-      <w:r>
-        <w:rPr>
-          <w:rFonts w:asciiTheme="majorBidi" w:eastAsia="Times New Roman" w:hAnsiTheme="majorBidi" w:cstheme="majorBidi"/>
-        </w:rPr>
-        <w:t xml:space="preserve">, "Enhancing Price Prediction in Cryptocurrency Using Transformer," 2024. </w:t>
-      </w:r>
-    </w:p>
-    <w:p>
-      <w:pPr>
-        <w:rPr>
-          <w:rFonts w:asciiTheme="majorBidi" w:hAnsiTheme="majorBidi" w:cstheme="majorBidi"/>
-        </w:rPr>
-      </w:pPr>
-      <w:r>
-        <w:rPr>
-          <w:rFonts w:asciiTheme="majorBidi" w:eastAsia="Times New Roman" w:hAnsiTheme="majorBidi" w:cstheme="majorBidi"/>
-        </w:rPr>
-        <w:t xml:space="preserve">[4] E. X. Udom, "Estimating and Forecasting Bitcoin Daily Returns Using ARIMA-GARCH Models," 2019. </w:t>
-      </w:r>
-    </w:p>
-    <w:p>
-      <w:pPr>
-        <w:rPr>
-          <w:rFonts w:asciiTheme="majorBidi" w:hAnsiTheme="majorBidi" w:cstheme="majorBidi"/>
-        </w:rPr>
-      </w:pPr>
-      <w:r>
-        <w:rPr>
-          <w:rFonts w:asciiTheme="majorBidi" w:eastAsia="Times New Roman" w:hAnsiTheme="majorBidi" w:cstheme="majorBidi"/>
-        </w:rPr>
-        <w:t xml:space="preserve">[5] S. Bai, J. Z. Kolter, and V. Koltun, "An Empirical Evaluation of Generic Convolutional and Recurrent Networks for Sequence </w:t>
-      </w:r>
-      <w:proofErr w:type="spellStart"/>
-      <w:r>
-        <w:rPr>
-          <w:rFonts w:asciiTheme="majorBidi" w:eastAsia="Times New Roman" w:hAnsiTheme="majorBidi" w:cstheme="majorBidi"/>
-        </w:rPr>
-        <w:t>Modeling</w:t>
-      </w:r>
-      <w:proofErr w:type="spellEnd"/>
-      <w:r>
-        <w:rPr>
-          <w:rFonts w:asciiTheme="majorBidi" w:eastAsia="Times New Roman" w:hAnsiTheme="majorBidi" w:cstheme="majorBidi"/>
-        </w:rPr>
-        <w:t xml:space="preserve">," </w:t>
-      </w:r>
-      <w:proofErr w:type="spellStart"/>
-      <w:r>
-        <w:rPr>
-          <w:rFonts w:asciiTheme="majorBidi" w:eastAsia="Times New Roman" w:hAnsiTheme="majorBidi" w:cstheme="majorBidi"/>
-        </w:rPr>
-        <w:t>arXiv</w:t>
-      </w:r>
-      <w:proofErr w:type="spellEnd"/>
-      <w:r>
-        <w:rPr>
-          <w:rFonts w:asciiTheme="majorBidi" w:eastAsia="Times New Roman" w:hAnsiTheme="majorBidi" w:cstheme="majorBidi"/>
-        </w:rPr>
-        <w:t xml:space="preserve"> preprint arXiv:1803.01271, 2018. </w:t>
-      </w:r>
-    </w:p>
-    <w:p>
-      <w:pPr>
-        <w:rPr>
-          <w:rFonts w:asciiTheme="majorBidi" w:eastAsia="Times New Roman" w:hAnsiTheme="majorBidi" w:cstheme="majorBidi"/>
-        </w:rPr>
-      </w:pPr>
-      <w:r>
-        <w:rPr>
-          <w:rFonts w:asciiTheme="majorBidi" w:eastAsia="Times New Roman" w:hAnsiTheme="majorBidi" w:cstheme="majorBidi"/>
-        </w:rPr>
-        <w:t xml:space="preserve">[6] M. Goswami, K. </w:t>
-      </w:r>
-      <w:proofErr w:type="spellStart"/>
-      <w:r>
-        <w:rPr>
-          <w:rFonts w:asciiTheme="majorBidi" w:eastAsia="Times New Roman" w:hAnsiTheme="majorBidi" w:cstheme="majorBidi"/>
-        </w:rPr>
-        <w:t>Szafer</w:t>
-      </w:r>
-      <w:proofErr w:type="spellEnd"/>
-      <w:r>
-        <w:rPr>
-          <w:rFonts w:asciiTheme="majorBidi" w:eastAsia="Times New Roman" w:hAnsiTheme="majorBidi" w:cstheme="majorBidi"/>
-        </w:rPr>
-        <w:t xml:space="preserve">, A. Choudhry, Y. Cai, S. Li, and A. </w:t>
-      </w:r>
-      <w:proofErr w:type="spellStart"/>
-      <w:r>
-        <w:rPr>
-          <w:rFonts w:asciiTheme="majorBidi" w:eastAsia="Times New Roman" w:hAnsiTheme="majorBidi" w:cstheme="majorBidi"/>
-        </w:rPr>
-        <w:t>Dubrawski</w:t>
-      </w:r>
-      <w:proofErr w:type="spellEnd"/>
-      <w:r>
-        <w:rPr>
-          <w:rFonts w:asciiTheme="majorBidi" w:eastAsia="Times New Roman" w:hAnsiTheme="majorBidi" w:cstheme="majorBidi"/>
-        </w:rPr>
-        <w:t xml:space="preserve">, “MOMENT: A Family of Open Time-series Foundation Models,” </w:t>
-      </w:r>
-      <w:r>
-        <w:rPr>
-          <w:rFonts w:asciiTheme="majorBidi" w:eastAsia="Times New Roman" w:hAnsiTheme="majorBidi" w:cstheme="majorBidi"/>
-        </w:rPr>
-        <w:t>2024.</w:t>
-      </w:r>
-      <w:r>
-        <w:rPr>
-          <w:rFonts w:asciiTheme="majorBidi" w:eastAsia="Times New Roman" w:hAnsiTheme="majorBidi" w:cstheme="majorBidi"/>
-        </w:rPr>
-        <w:t xml:space="preserve"> </w:t>
-      </w:r>
-    </w:p>
-    <w:p>
-      <w:pPr>
-        <w:rPr>
-          <w:rFonts w:asciiTheme="majorBidi" w:eastAsia="Times New Roman" w:hAnsiTheme="majorBidi" w:cstheme="majorBidi"/>
-        </w:rPr>
-      </w:pPr>
-      <w:r>
-        <w:rPr>
-          <w:rFonts w:asciiTheme="majorBidi" w:eastAsia="Times New Roman" w:hAnsiTheme="majorBidi" w:cstheme="majorBidi"/>
-        </w:rPr>
-        <w:t xml:space="preserve">[7] </w:t>
-      </w:r>
-      <w:r>
-        <w:rPr>
-          <w:rFonts w:asciiTheme="majorBidi" w:eastAsia="Times New Roman" w:hAnsiTheme="majorBidi" w:cstheme="majorBidi"/>
-        </w:rPr>
-        <w:t>M. Cz</w:t>
-      </w:r>
-      <w:proofErr w:type="spellStart"/>
-      <w:r>
-        <w:rPr>
-          <w:rFonts w:asciiTheme="majorBidi" w:eastAsia="Times New Roman" w:hAnsiTheme="majorBidi" w:cstheme="majorBidi"/>
-        </w:rPr>
-        <w:t>ielinski</w:t>
-      </w:r>
-      <w:proofErr w:type="spellEnd"/>
-      <w:r>
-        <w:rPr>
-          <w:rFonts w:asciiTheme="majorBidi" w:eastAsia="Times New Roman" w:hAnsiTheme="majorBidi" w:cstheme="majorBidi"/>
-        </w:rPr>
-        <w:t xml:space="preserve">, "Bitcoin Historical Data," Kaggle. Accessed: </w:t>
-      </w:r>
-      <w:r>
-        <w:rPr>
-          <w:rFonts w:asciiTheme="majorBidi" w:eastAsia="Times New Roman" w:hAnsiTheme="majorBidi" w:cstheme="majorBidi"/>
-        </w:rPr>
-        <w:t>April 21</w:t>
-      </w:r>
-      <w:r>
-        <w:rPr>
-          <w:rFonts w:asciiTheme="majorBidi" w:eastAsia="Times New Roman" w:hAnsiTheme="majorBidi" w:cstheme="majorBidi"/>
-        </w:rPr>
-        <w:t>, 2025. [Online]. Available: </w:t>
-      </w:r>
-      <w:hyperlink r:id="rId13" w:tgtFrame="_blank" w:history="1">
+        <w:t>[7] M. Czielinski, "Bitcoin Historical Data," Kaggle. Accessed: April 21, 2025. [Online]. Available: </w:t>
+      </w:r>
+      <w:hyperlink r:id="rId14" w:tgtFrame="_blank" w:history="1">
         <w:r>
           <w:rPr>
             <w:rStyle w:val="Hyperlink"/>
@@ -5516,6 +5264,95 @@
     </w:lvl>
   </w:abstractNum>
   <w:abstractNum w:abstractNumId="1" w15:restartNumberingAfterBreak="0">
+    <w:nsid w:val="14983491"/>
+    <w:multiLevelType w:val="hybridMultilevel"/>
+    <w:tmpl w:val="58285BD6"/>
+    <w:lvl w:ilvl="0" w:tplc="10BC4040">
+      <w:start w:val="1"/>
+      <w:numFmt w:val="decimal"/>
+      <w:lvlText w:val="%1-"/>
+      <w:lvlJc w:val="left"/>
+      <w:pPr>
+        <w:ind w:left="720" w:hanging="360"/>
+      </w:pPr>
+      <w:rPr>
+        <w:rFonts w:hint="default"/>
+      </w:rPr>
+    </w:lvl>
+    <w:lvl w:ilvl="1" w:tplc="08090019" w:tentative="1">
+      <w:start w:val="1"/>
+      <w:numFmt w:val="lowerLetter"/>
+      <w:lvlText w:val="%2."/>
+      <w:lvlJc w:val="left"/>
+      <w:pPr>
+        <w:ind w:left="1440" w:hanging="360"/>
+      </w:pPr>
+    </w:lvl>
+    <w:lvl w:ilvl="2" w:tplc="0809001B" w:tentative="1">
+      <w:start w:val="1"/>
+      <w:numFmt w:val="lowerRoman"/>
+      <w:lvlText w:val="%3."/>
+      <w:lvlJc w:val="right"/>
+      <w:pPr>
+        <w:ind w:left="2160" w:hanging="180"/>
+      </w:pPr>
+    </w:lvl>
+    <w:lvl w:ilvl="3" w:tplc="0809000F" w:tentative="1">
+      <w:start w:val="1"/>
+      <w:numFmt w:val="decimal"/>
+      <w:lvlText w:val="%4."/>
+      <w:lvlJc w:val="left"/>
+      <w:pPr>
+        <w:ind w:left="2880" w:hanging="360"/>
+      </w:pPr>
+    </w:lvl>
+    <w:lvl w:ilvl="4" w:tplc="08090019" w:tentative="1">
+      <w:start w:val="1"/>
+      <w:numFmt w:val="lowerLetter"/>
+      <w:lvlText w:val="%5."/>
+      <w:lvlJc w:val="left"/>
+      <w:pPr>
+        <w:ind w:left="3600" w:hanging="360"/>
+      </w:pPr>
+    </w:lvl>
+    <w:lvl w:ilvl="5" w:tplc="0809001B" w:tentative="1">
+      <w:start w:val="1"/>
+      <w:numFmt w:val="lowerRoman"/>
+      <w:lvlText w:val="%6."/>
+      <w:lvlJc w:val="right"/>
+      <w:pPr>
+        <w:ind w:left="4320" w:hanging="180"/>
+      </w:pPr>
+    </w:lvl>
+    <w:lvl w:ilvl="6" w:tplc="0809000F" w:tentative="1">
+      <w:start w:val="1"/>
+      <w:numFmt w:val="decimal"/>
+      <w:lvlText w:val="%7."/>
+      <w:lvlJc w:val="left"/>
+      <w:pPr>
+        <w:ind w:left="5040" w:hanging="360"/>
+      </w:pPr>
+    </w:lvl>
+    <w:lvl w:ilvl="7" w:tplc="08090019" w:tentative="1">
+      <w:start w:val="1"/>
+      <w:numFmt w:val="lowerLetter"/>
+      <w:lvlText w:val="%8."/>
+      <w:lvlJc w:val="left"/>
+      <w:pPr>
+        <w:ind w:left="5760" w:hanging="360"/>
+      </w:pPr>
+    </w:lvl>
+    <w:lvl w:ilvl="8" w:tplc="0809001B" w:tentative="1">
+      <w:start w:val="1"/>
+      <w:numFmt w:val="lowerRoman"/>
+      <w:lvlText w:val="%9."/>
+      <w:lvlJc w:val="right"/>
+      <w:pPr>
+        <w:ind w:left="6480" w:hanging="180"/>
+      </w:pPr>
+    </w:lvl>
+  </w:abstractNum>
+  <w:abstractNum w:abstractNumId="2" w15:restartNumberingAfterBreak="0">
     <w:nsid w:val="24CA16F4"/>
     <w:multiLevelType w:val="multilevel"/>
     <w:tmpl w:val="9CB44282"/>
@@ -5664,7 +5501,7 @@
       </w:rPr>
     </w:lvl>
   </w:abstractNum>
-  <w:abstractNum w:abstractNumId="2" w15:restartNumberingAfterBreak="0">
+  <w:abstractNum w:abstractNumId="3" w15:restartNumberingAfterBreak="0">
     <w:nsid w:val="25AC5F3A"/>
     <w:multiLevelType w:val="multilevel"/>
     <w:tmpl w:val="E88010FC"/>
@@ -5813,7 +5650,7 @@
       </w:rPr>
     </w:lvl>
   </w:abstractNum>
-  <w:abstractNum w:abstractNumId="3" w15:restartNumberingAfterBreak="0">
+  <w:abstractNum w:abstractNumId="4" w15:restartNumberingAfterBreak="0">
     <w:nsid w:val="339107C0"/>
     <w:multiLevelType w:val="multilevel"/>
     <w:tmpl w:val="26B8EAFE"/>
@@ -5962,7 +5799,7 @@
       </w:rPr>
     </w:lvl>
   </w:abstractNum>
-  <w:abstractNum w:abstractNumId="4" w15:restartNumberingAfterBreak="0">
+  <w:abstractNum w:abstractNumId="5" w15:restartNumberingAfterBreak="0">
     <w:nsid w:val="3AD11F31"/>
     <w:multiLevelType w:val="multilevel"/>
     <w:tmpl w:val="CA12B0CA"/>
@@ -6111,7 +5948,7 @@
       </w:rPr>
     </w:lvl>
   </w:abstractNum>
-  <w:abstractNum w:abstractNumId="5" w15:restartNumberingAfterBreak="0">
+  <w:abstractNum w:abstractNumId="6" w15:restartNumberingAfterBreak="0">
     <w:nsid w:val="46795E9C"/>
     <w:multiLevelType w:val="multilevel"/>
     <w:tmpl w:val="A1943508"/>
@@ -6260,7 +6097,7 @@
       </w:rPr>
     </w:lvl>
   </w:abstractNum>
-  <w:abstractNum w:abstractNumId="6" w15:restartNumberingAfterBreak="0">
+  <w:abstractNum w:abstractNumId="7" w15:restartNumberingAfterBreak="0">
     <w:nsid w:val="4E2B04EF"/>
     <w:multiLevelType w:val="multilevel"/>
     <w:tmpl w:val="D9122DE6"/>
@@ -6409,7 +6246,7 @@
       </w:rPr>
     </w:lvl>
   </w:abstractNum>
-  <w:abstractNum w:abstractNumId="7" w15:restartNumberingAfterBreak="0">
+  <w:abstractNum w:abstractNumId="8" w15:restartNumberingAfterBreak="0">
     <w:nsid w:val="515E4D03"/>
     <w:multiLevelType w:val="multilevel"/>
     <w:tmpl w:val="61149C5C"/>
@@ -6558,7 +6395,7 @@
       </w:rPr>
     </w:lvl>
   </w:abstractNum>
-  <w:abstractNum w:abstractNumId="8" w15:restartNumberingAfterBreak="0">
+  <w:abstractNum w:abstractNumId="9" w15:restartNumberingAfterBreak="0">
     <w:nsid w:val="627B6698"/>
     <w:multiLevelType w:val="multilevel"/>
     <w:tmpl w:val="67C09B6C"/>
@@ -6707,7 +6544,7 @@
       </w:rPr>
     </w:lvl>
   </w:abstractNum>
-  <w:abstractNum w:abstractNumId="9" w15:restartNumberingAfterBreak="0">
+  <w:abstractNum w:abstractNumId="10" w15:restartNumberingAfterBreak="0">
     <w:nsid w:val="69955925"/>
     <w:multiLevelType w:val="multilevel"/>
     <w:tmpl w:val="31ACF740"/>
@@ -6856,10 +6693,10 @@
       </w:rPr>
     </w:lvl>
   </w:abstractNum>
-  <w:abstractNum w:abstractNumId="10" w15:restartNumberingAfterBreak="0">
+  <w:abstractNum w:abstractNumId="11" w15:restartNumberingAfterBreak="0">
     <w:nsid w:val="6B527F1F"/>
     <w:multiLevelType w:val="multilevel"/>
-    <w:tmpl w:val="2D60461E"/>
+    <w:tmpl w:val="7334FDCA"/>
     <w:lvl w:ilvl="0">
       <w:start w:val="1"/>
       <w:numFmt w:val="bullet"/>
@@ -6876,20 +6713,16 @@
         <w:sz w:val="20"/>
       </w:rPr>
     </w:lvl>
-    <w:lvl w:ilvl="1" w:tentative="1">
-      <w:start w:val="1"/>
-      <w:numFmt w:val="bullet"/>
-      <w:lvlText w:val="o"/>
-      <w:lvlJc w:val="left"/>
-      <w:pPr>
-        <w:tabs>
-          <w:tab w:val="num" w:pos="1440"/>
-        </w:tabs>
+    <w:lvl w:ilvl="1">
+      <w:start w:val="1"/>
+      <w:numFmt w:val="decimal"/>
+      <w:lvlText w:val="%2-"/>
+      <w:lvlJc w:val="left"/>
+      <w:pPr>
         <w:ind w:left="1440" w:hanging="360"/>
       </w:pPr>
       <w:rPr>
-        <w:rFonts w:ascii="Courier New" w:hAnsi="Courier New" w:hint="default"/>
-        <w:sz w:val="20"/>
+        <w:rFonts w:hint="default"/>
       </w:rPr>
     </w:lvl>
     <w:lvl w:ilvl="2" w:tentative="1">
@@ -7005,7 +6838,7 @@
       </w:rPr>
     </w:lvl>
   </w:abstractNum>
-  <w:abstractNum w:abstractNumId="11" w15:restartNumberingAfterBreak="0">
+  <w:abstractNum w:abstractNumId="12" w15:restartNumberingAfterBreak="0">
     <w:nsid w:val="7DBA1BC3"/>
     <w:multiLevelType w:val="multilevel"/>
     <w:tmpl w:val="8626C892"/>
@@ -7155,40 +6988,43 @@
     </w:lvl>
   </w:abstractNum>
   <w:num w:numId="1" w16cid:durableId="1969895005">
+    <w:abstractNumId w:val="10"/>
+  </w:num>
+  <w:num w:numId="2" w16cid:durableId="1966353879">
+    <w:abstractNumId w:val="8"/>
+  </w:num>
+  <w:num w:numId="3" w16cid:durableId="304705552">
+    <w:abstractNumId w:val="7"/>
+  </w:num>
+  <w:num w:numId="4" w16cid:durableId="333341995">
     <w:abstractNumId w:val="9"/>
   </w:num>
-  <w:num w:numId="2" w16cid:durableId="1966353879">
-    <w:abstractNumId w:val="7"/>
-  </w:num>
-  <w:num w:numId="3" w16cid:durableId="304705552">
-    <w:abstractNumId w:val="6"/>
-  </w:num>
-  <w:num w:numId="4" w16cid:durableId="333341995">
-    <w:abstractNumId w:val="8"/>
-  </w:num>
   <w:num w:numId="5" w16cid:durableId="570308535">
-    <w:abstractNumId w:val="10"/>
+    <w:abstractNumId w:val="11"/>
   </w:num>
   <w:num w:numId="6" w16cid:durableId="1729574388">
-    <w:abstractNumId w:val="1"/>
+    <w:abstractNumId w:val="2"/>
   </w:num>
   <w:num w:numId="7" w16cid:durableId="778063841">
     <w:abstractNumId w:val="0"/>
   </w:num>
   <w:num w:numId="8" w16cid:durableId="199975256">
-    <w:abstractNumId w:val="2"/>
+    <w:abstractNumId w:val="3"/>
   </w:num>
   <w:num w:numId="9" w16cid:durableId="1294166843">
-    <w:abstractNumId w:val="3"/>
+    <w:abstractNumId w:val="4"/>
   </w:num>
   <w:num w:numId="10" w16cid:durableId="97989861">
-    <w:abstractNumId w:val="11"/>
+    <w:abstractNumId w:val="12"/>
   </w:num>
   <w:num w:numId="11" w16cid:durableId="1958221438">
+    <w:abstractNumId w:val="6"/>
+  </w:num>
+  <w:num w:numId="12" w16cid:durableId="1717310834">
     <w:abstractNumId w:val="5"/>
   </w:num>
-  <w:num w:numId="12" w16cid:durableId="1717310834">
-    <w:abstractNumId w:val="4"/>
+  <w:num w:numId="13" w16cid:durableId="936061030">
+    <w:abstractNumId w:val="1"/>
   </w:num>
 </w:numbering>
 </file>

</xml_diff>

<commit_message>
Final update of report
</commit_message>
<xml_diff>
--- a/Resources/Report/Report.docx
+++ b/Resources/Report/Report.docx
@@ -415,7 +415,7 @@
           <w:rFonts w:asciiTheme="majorBidi" w:hAnsiTheme="majorBidi"/>
         </w:rPr>
       </w:pPr>
-      <w:bookmarkStart w:id="0" w:name="_Toc197959232"/>
+      <w:bookmarkStart w:id="0" w:name="_Toc197961520"/>
       <w:r>
         <w:rPr>
           <w:rFonts w:asciiTheme="majorBidi" w:hAnsiTheme="majorBidi"/>
@@ -532,7 +532,7 @@
             </w:rPr>
             <w:fldChar w:fldCharType="separate"/>
           </w:r>
-          <w:hyperlink w:anchor="_Toc197959232" w:history="1">
+          <w:hyperlink w:anchor="_Toc197961520" w:history="1">
             <w:r>
               <w:rPr>
                 <w:rStyle w:val="Hyperlink"/>
@@ -560,7 +560,7 @@
                 <w:noProof/>
                 <w:webHidden/>
               </w:rPr>
-              <w:instrText xml:space="preserve"> PAGEREF _Toc197959232 \h </w:instrText>
+              <w:instrText xml:space="preserve"> PAGEREF _Toc197961520 \h </w:instrText>
             </w:r>
             <w:r>
               <w:rPr>
@@ -604,7 +604,7 @@
               <w:lang w:val="en-US"/>
             </w:rPr>
           </w:pPr>
-          <w:hyperlink w:anchor="_Toc197959233" w:history="1">
+          <w:hyperlink w:anchor="_Toc197961521" w:history="1">
             <w:r>
               <w:rPr>
                 <w:rStyle w:val="Hyperlink"/>
@@ -632,7 +632,7 @@
                 <w:noProof/>
                 <w:webHidden/>
               </w:rPr>
-              <w:instrText xml:space="preserve"> PAGEREF _Toc197959233 \h </w:instrText>
+              <w:instrText xml:space="preserve"> PAGEREF _Toc197961521 \h </w:instrText>
             </w:r>
             <w:r>
               <w:rPr>
@@ -652,7 +652,7 @@
                 <w:noProof/>
                 <w:webHidden/>
               </w:rPr>
-              <w:t>4</w:t>
+              <w:t>5</w:t>
             </w:r>
             <w:r>
               <w:rPr>
@@ -676,7 +676,7 @@
               <w:lang w:val="en-US"/>
             </w:rPr>
           </w:pPr>
-          <w:hyperlink w:anchor="_Toc197959234" w:history="1">
+          <w:hyperlink w:anchor="_Toc197961522" w:history="1">
             <w:r>
               <w:rPr>
                 <w:rStyle w:val="Hyperlink"/>
@@ -704,7 +704,7 @@
                 <w:noProof/>
                 <w:webHidden/>
               </w:rPr>
-              <w:instrText xml:space="preserve"> PAGEREF _Toc197959234 \h </w:instrText>
+              <w:instrText xml:space="preserve"> PAGEREF _Toc197961522 \h </w:instrText>
             </w:r>
             <w:r>
               <w:rPr>
@@ -724,7 +724,7 @@
                 <w:noProof/>
                 <w:webHidden/>
               </w:rPr>
-              <w:t>4</w:t>
+              <w:t>5</w:t>
             </w:r>
             <w:r>
               <w:rPr>
@@ -748,7 +748,7 @@
               <w:lang w:val="en-US"/>
             </w:rPr>
           </w:pPr>
-          <w:hyperlink w:anchor="_Toc197959235" w:history="1">
+          <w:hyperlink w:anchor="_Toc197961523" w:history="1">
             <w:r>
               <w:rPr>
                 <w:rStyle w:val="Hyperlink"/>
@@ -776,7 +776,7 @@
                 <w:noProof/>
                 <w:webHidden/>
               </w:rPr>
-              <w:instrText xml:space="preserve"> PAGEREF _Toc197959235 \h </w:instrText>
+              <w:instrText xml:space="preserve"> PAGEREF _Toc197961523 \h </w:instrText>
             </w:r>
             <w:r>
               <w:rPr>
@@ -796,7 +796,7 @@
                 <w:noProof/>
                 <w:webHidden/>
               </w:rPr>
-              <w:t>6</w:t>
+              <w:t>7</w:t>
             </w:r>
             <w:r>
               <w:rPr>
@@ -820,7 +820,7 @@
               <w:lang w:val="en-US"/>
             </w:rPr>
           </w:pPr>
-          <w:hyperlink w:anchor="_Toc197959236" w:history="1">
+          <w:hyperlink w:anchor="_Toc197961524" w:history="1">
             <w:r>
               <w:rPr>
                 <w:rStyle w:val="Hyperlink"/>
@@ -848,7 +848,7 @@
                 <w:noProof/>
                 <w:webHidden/>
               </w:rPr>
-              <w:instrText xml:space="preserve"> PAGEREF _Toc197959236 \h </w:instrText>
+              <w:instrText xml:space="preserve"> PAGEREF _Toc197961524 \h </w:instrText>
             </w:r>
             <w:r>
               <w:rPr>
@@ -868,7 +868,7 @@
                 <w:noProof/>
                 <w:webHidden/>
               </w:rPr>
-              <w:t>6</w:t>
+              <w:t>7</w:t>
             </w:r>
             <w:r>
               <w:rPr>
@@ -892,7 +892,7 @@
               <w:lang w:val="en-US"/>
             </w:rPr>
           </w:pPr>
-          <w:hyperlink w:anchor="_Toc197959237" w:history="1">
+          <w:hyperlink w:anchor="_Toc197961525" w:history="1">
             <w:r>
               <w:rPr>
                 <w:rStyle w:val="Hyperlink"/>
@@ -920,7 +920,7 @@
                 <w:noProof/>
                 <w:webHidden/>
               </w:rPr>
-              <w:instrText xml:space="preserve"> PAGEREF _Toc197959237 \h </w:instrText>
+              <w:instrText xml:space="preserve"> PAGEREF _Toc197961525 \h </w:instrText>
             </w:r>
             <w:r>
               <w:rPr>
@@ -940,7 +940,7 @@
                 <w:noProof/>
                 <w:webHidden/>
               </w:rPr>
-              <w:t>6</w:t>
+              <w:t>7</w:t>
             </w:r>
             <w:r>
               <w:rPr>
@@ -964,7 +964,7 @@
               <w:lang w:val="en-US"/>
             </w:rPr>
           </w:pPr>
-          <w:hyperlink w:anchor="_Toc197959238" w:history="1">
+          <w:hyperlink w:anchor="_Toc197961526" w:history="1">
             <w:r>
               <w:rPr>
                 <w:rStyle w:val="Hyperlink"/>
@@ -992,7 +992,7 @@
                 <w:noProof/>
                 <w:webHidden/>
               </w:rPr>
-              <w:instrText xml:space="preserve"> PAGEREF _Toc197959238 \h </w:instrText>
+              <w:instrText xml:space="preserve"> PAGEREF _Toc197961526 \h </w:instrText>
             </w:r>
             <w:r>
               <w:rPr>
@@ -1012,7 +1012,7 @@
                 <w:noProof/>
                 <w:webHidden/>
               </w:rPr>
-              <w:t>7</w:t>
+              <w:t>8</w:t>
             </w:r>
             <w:r>
               <w:rPr>
@@ -1036,7 +1036,7 @@
               <w:lang w:val="en-US"/>
             </w:rPr>
           </w:pPr>
-          <w:hyperlink w:anchor="_Toc197959239" w:history="1">
+          <w:hyperlink w:anchor="_Toc197961527" w:history="1">
             <w:r>
               <w:rPr>
                 <w:rStyle w:val="Hyperlink"/>
@@ -1064,7 +1064,7 @@
                 <w:noProof/>
                 <w:webHidden/>
               </w:rPr>
-              <w:instrText xml:space="preserve"> PAGEREF _Toc197959239 \h </w:instrText>
+              <w:instrText xml:space="preserve"> PAGEREF _Toc197961527 \h </w:instrText>
             </w:r>
             <w:r>
               <w:rPr>
@@ -1084,7 +1084,7 @@
                 <w:noProof/>
                 <w:webHidden/>
               </w:rPr>
-              <w:t>8</w:t>
+              <w:t>9</w:t>
             </w:r>
             <w:r>
               <w:rPr>
@@ -1108,7 +1108,7 @@
               <w:lang w:val="en-US"/>
             </w:rPr>
           </w:pPr>
-          <w:hyperlink w:anchor="_Toc197959240" w:history="1">
+          <w:hyperlink w:anchor="_Toc197961528" w:history="1">
             <w:r>
               <w:rPr>
                 <w:rStyle w:val="Hyperlink"/>
@@ -1135,7 +1135,7 @@
                 <w:noProof/>
                 <w:webHidden/>
               </w:rPr>
-              <w:instrText xml:space="preserve"> PAGEREF _Toc197959240 \h </w:instrText>
+              <w:instrText xml:space="preserve"> PAGEREF _Toc197961528 \h </w:instrText>
             </w:r>
             <w:r>
               <w:rPr>
@@ -1155,7 +1155,7 @@
                 <w:noProof/>
                 <w:webHidden/>
               </w:rPr>
-              <w:t>8</w:t>
+              <w:t>9</w:t>
             </w:r>
             <w:r>
               <w:rPr>
@@ -1179,7 +1179,7 @@
               <w:lang w:val="en-US"/>
             </w:rPr>
           </w:pPr>
-          <w:hyperlink w:anchor="_Toc197959241" w:history="1">
+          <w:hyperlink w:anchor="_Toc197961529" w:history="1">
             <w:r>
               <w:rPr>
                 <w:rStyle w:val="Hyperlink"/>
@@ -1206,7 +1206,7 @@
                 <w:noProof/>
                 <w:webHidden/>
               </w:rPr>
-              <w:instrText xml:space="preserve"> PAGEREF _Toc197959241 \h </w:instrText>
+              <w:instrText xml:space="preserve"> PAGEREF _Toc197961529 \h </w:instrText>
             </w:r>
             <w:r>
               <w:rPr>
@@ -1226,7 +1226,7 @@
                 <w:noProof/>
                 <w:webHidden/>
               </w:rPr>
-              <w:t>9</w:t>
+              <w:t>10</w:t>
             </w:r>
             <w:r>
               <w:rPr>
@@ -1250,7 +1250,7 @@
               <w:lang w:val="en-US"/>
             </w:rPr>
           </w:pPr>
-          <w:hyperlink w:anchor="_Toc197959242" w:history="1">
+          <w:hyperlink w:anchor="_Toc197961530" w:history="1">
             <w:r>
               <w:rPr>
                 <w:rStyle w:val="Hyperlink"/>
@@ -1277,7 +1277,7 @@
                 <w:noProof/>
                 <w:webHidden/>
               </w:rPr>
-              <w:instrText xml:space="preserve"> PAGEREF _Toc197959242 \h </w:instrText>
+              <w:instrText xml:space="preserve"> PAGEREF _Toc197961530 \h </w:instrText>
             </w:r>
             <w:r>
               <w:rPr>
@@ -1297,7 +1297,7 @@
                 <w:noProof/>
                 <w:webHidden/>
               </w:rPr>
-              <w:t>10</w:t>
+              <w:t>11</w:t>
             </w:r>
             <w:r>
               <w:rPr>
@@ -1321,7 +1321,7 @@
               <w:lang w:val="en-US"/>
             </w:rPr>
           </w:pPr>
-          <w:hyperlink w:anchor="_Toc197959243" w:history="1">
+          <w:hyperlink w:anchor="_Toc197961531" w:history="1">
             <w:r>
               <w:rPr>
                 <w:rStyle w:val="Hyperlink"/>
@@ -1349,7 +1349,7 @@
                 <w:noProof/>
                 <w:webHidden/>
               </w:rPr>
-              <w:instrText xml:space="preserve"> PAGEREF _Toc197959243 \h </w:instrText>
+              <w:instrText xml:space="preserve"> PAGEREF _Toc197961531 \h </w:instrText>
             </w:r>
             <w:r>
               <w:rPr>
@@ -1369,7 +1369,7 @@
                 <w:noProof/>
                 <w:webHidden/>
               </w:rPr>
-              <w:t>10</w:t>
+              <w:t>11</w:t>
             </w:r>
             <w:r>
               <w:rPr>
@@ -1393,7 +1393,7 @@
               <w:lang w:val="en-US"/>
             </w:rPr>
           </w:pPr>
-          <w:hyperlink w:anchor="_Toc197959244" w:history="1">
+          <w:hyperlink w:anchor="_Toc197961532" w:history="1">
             <w:r>
               <w:rPr>
                 <w:rStyle w:val="Hyperlink"/>
@@ -1420,7 +1420,7 @@
                 <w:noProof/>
                 <w:webHidden/>
               </w:rPr>
-              <w:instrText xml:space="preserve"> PAGEREF _Toc197959244 \h </w:instrText>
+              <w:instrText xml:space="preserve"> PAGEREF _Toc197961532 \h </w:instrText>
             </w:r>
             <w:r>
               <w:rPr>
@@ -1440,7 +1440,7 @@
                 <w:noProof/>
                 <w:webHidden/>
               </w:rPr>
-              <w:t>10</w:t>
+              <w:t>11</w:t>
             </w:r>
             <w:r>
               <w:rPr>
@@ -1464,7 +1464,7 @@
               <w:lang w:val="en-US"/>
             </w:rPr>
           </w:pPr>
-          <w:hyperlink w:anchor="_Toc197959245" w:history="1">
+          <w:hyperlink w:anchor="_Toc197961533" w:history="1">
             <w:r>
               <w:rPr>
                 <w:rStyle w:val="Hyperlink"/>
@@ -1507,7 +1507,7 @@
                 <w:noProof/>
                 <w:webHidden/>
               </w:rPr>
-              <w:instrText xml:space="preserve"> PAGEREF _Toc197959245 \h </w:instrText>
+              <w:instrText xml:space="preserve"> PAGEREF _Toc197961533 \h </w:instrText>
             </w:r>
             <w:r>
               <w:rPr>
@@ -1527,7 +1527,7 @@
                 <w:noProof/>
                 <w:webHidden/>
               </w:rPr>
-              <w:t>11</w:t>
+              <w:t>12</w:t>
             </w:r>
             <w:r>
               <w:rPr>
@@ -1551,7 +1551,7 @@
               <w:lang w:val="en-US"/>
             </w:rPr>
           </w:pPr>
-          <w:hyperlink w:anchor="_Toc197959246" w:history="1">
+          <w:hyperlink w:anchor="_Toc197961534" w:history="1">
             <w:r>
               <w:rPr>
                 <w:rStyle w:val="Hyperlink"/>
@@ -1594,7 +1594,7 @@
                 <w:noProof/>
                 <w:webHidden/>
               </w:rPr>
-              <w:instrText xml:space="preserve"> PAGEREF _Toc197959246 \h </w:instrText>
+              <w:instrText xml:space="preserve"> PAGEREF _Toc197961534 \h </w:instrText>
             </w:r>
             <w:r>
               <w:rPr>
@@ -1614,7 +1614,7 @@
                 <w:noProof/>
                 <w:webHidden/>
               </w:rPr>
-              <w:t>11</w:t>
+              <w:t>12</w:t>
             </w:r>
             <w:r>
               <w:rPr>
@@ -1638,7 +1638,7 @@
               <w:lang w:val="en-US"/>
             </w:rPr>
           </w:pPr>
-          <w:hyperlink w:anchor="_Toc197959247" w:history="1">
+          <w:hyperlink w:anchor="_Toc197961535" w:history="1">
             <w:r>
               <w:rPr>
                 <w:rStyle w:val="Hyperlink"/>
@@ -1666,7 +1666,7 @@
                 <w:noProof/>
                 <w:webHidden/>
               </w:rPr>
-              <w:instrText xml:space="preserve"> PAGEREF _Toc197959247 \h </w:instrText>
+              <w:instrText xml:space="preserve"> PAGEREF _Toc197961535 \h </w:instrText>
             </w:r>
             <w:r>
               <w:rPr>
@@ -1686,7 +1686,7 @@
                 <w:noProof/>
                 <w:webHidden/>
               </w:rPr>
-              <w:t>12</w:t>
+              <w:t>13</w:t>
             </w:r>
             <w:r>
               <w:rPr>
@@ -1710,7 +1710,7 @@
               <w:lang w:val="en-US"/>
             </w:rPr>
           </w:pPr>
-          <w:hyperlink w:anchor="_Toc197959248" w:history="1">
+          <w:hyperlink w:anchor="_Toc197961536" w:history="1">
             <w:r>
               <w:rPr>
                 <w:rStyle w:val="Hyperlink"/>
@@ -1737,7 +1737,7 @@
                 <w:noProof/>
                 <w:webHidden/>
               </w:rPr>
-              <w:instrText xml:space="preserve"> PAGEREF _Toc197959248 \h </w:instrText>
+              <w:instrText xml:space="preserve"> PAGEREF _Toc197961536 \h </w:instrText>
             </w:r>
             <w:r>
               <w:rPr>
@@ -1757,7 +1757,7 @@
                 <w:noProof/>
                 <w:webHidden/>
               </w:rPr>
-              <w:t>12</w:t>
+              <w:t>13</w:t>
             </w:r>
             <w:r>
               <w:rPr>
@@ -1781,7 +1781,7 @@
               <w:lang w:val="en-US"/>
             </w:rPr>
           </w:pPr>
-          <w:hyperlink w:anchor="_Toc197959249" w:history="1">
+          <w:hyperlink w:anchor="_Toc197961537" w:history="1">
             <w:r>
               <w:rPr>
                 <w:rStyle w:val="Hyperlink"/>
@@ -1808,7 +1808,7 @@
                 <w:noProof/>
                 <w:webHidden/>
               </w:rPr>
-              <w:instrText xml:space="preserve"> PAGEREF _Toc197959249 \h </w:instrText>
+              <w:instrText xml:space="preserve"> PAGEREF _Toc197961537 \h </w:instrText>
             </w:r>
             <w:r>
               <w:rPr>
@@ -1828,7 +1828,7 @@
                 <w:noProof/>
                 <w:webHidden/>
               </w:rPr>
-              <w:t>13</w:t>
+              <w:t>14</w:t>
             </w:r>
             <w:r>
               <w:rPr>
@@ -1852,7 +1852,7 @@
               <w:lang w:val="en-US"/>
             </w:rPr>
           </w:pPr>
-          <w:hyperlink w:anchor="_Toc197959250" w:history="1">
+          <w:hyperlink w:anchor="_Toc197961538" w:history="1">
             <w:r>
               <w:rPr>
                 <w:rStyle w:val="Hyperlink"/>
@@ -1879,7 +1879,7 @@
                 <w:noProof/>
                 <w:webHidden/>
               </w:rPr>
-              <w:instrText xml:space="preserve"> PAGEREF _Toc197959250 \h </w:instrText>
+              <w:instrText xml:space="preserve"> PAGEREF _Toc197961538 \h </w:instrText>
             </w:r>
             <w:r>
               <w:rPr>
@@ -1899,7 +1899,7 @@
                 <w:noProof/>
                 <w:webHidden/>
               </w:rPr>
-              <w:t>15</w:t>
+              <w:t>16</w:t>
             </w:r>
             <w:r>
               <w:rPr>
@@ -1923,7 +1923,7 @@
               <w:lang w:val="en-US"/>
             </w:rPr>
           </w:pPr>
-          <w:hyperlink w:anchor="_Toc197959251" w:history="1">
+          <w:hyperlink w:anchor="_Toc197961539" w:history="1">
             <w:r>
               <w:rPr>
                 <w:rStyle w:val="Hyperlink"/>
@@ -1951,7 +1951,7 @@
                 <w:noProof/>
                 <w:webHidden/>
               </w:rPr>
-              <w:instrText xml:space="preserve"> PAGEREF _Toc197959251 \h </w:instrText>
+              <w:instrText xml:space="preserve"> PAGEREF _Toc197961539 \h </w:instrText>
             </w:r>
             <w:r>
               <w:rPr>
@@ -1971,7 +1971,7 @@
                 <w:noProof/>
                 <w:webHidden/>
               </w:rPr>
-              <w:t>17</w:t>
+              <w:t>18</w:t>
             </w:r>
             <w:r>
               <w:rPr>
@@ -1995,7 +1995,7 @@
               <w:lang w:val="en-US"/>
             </w:rPr>
           </w:pPr>
-          <w:hyperlink w:anchor="_Toc197959252" w:history="1">
+          <w:hyperlink w:anchor="_Toc197961540" w:history="1">
             <w:r>
               <w:rPr>
                 <w:rStyle w:val="Hyperlink"/>
@@ -2023,7 +2023,7 @@
                 <w:noProof/>
                 <w:webHidden/>
               </w:rPr>
-              <w:instrText xml:space="preserve"> PAGEREF _Toc197959252 \h </w:instrText>
+              <w:instrText xml:space="preserve"> PAGEREF _Toc197961540 \h </w:instrText>
             </w:r>
             <w:r>
               <w:rPr>
@@ -2043,7 +2043,7 @@
                 <w:noProof/>
                 <w:webHidden/>
               </w:rPr>
-              <w:t>17</w:t>
+              <w:t>18</w:t>
             </w:r>
             <w:r>
               <w:rPr>
@@ -2068,7 +2068,7 @@
               <w:lang w:val="en-US"/>
             </w:rPr>
           </w:pPr>
-          <w:hyperlink w:anchor="_Toc197959253" w:history="1">
+          <w:hyperlink w:anchor="_Toc197961541" w:history="1">
             <w:r>
               <w:rPr>
                 <w:rStyle w:val="Hyperlink"/>
@@ -2111,7 +2111,7 @@
                 <w:noProof/>
                 <w:webHidden/>
               </w:rPr>
-              <w:instrText xml:space="preserve"> PAGEREF _Toc197959253 \h </w:instrText>
+              <w:instrText xml:space="preserve"> PAGEREF _Toc197961541 \h </w:instrText>
             </w:r>
             <w:r>
               <w:rPr>
@@ -2131,7 +2131,7 @@
                 <w:noProof/>
                 <w:webHidden/>
               </w:rPr>
-              <w:t>17</w:t>
+              <w:t>18</w:t>
             </w:r>
             <w:r>
               <w:rPr>
@@ -2156,7 +2156,7 @@
               <w:lang w:val="en-US"/>
             </w:rPr>
           </w:pPr>
-          <w:hyperlink w:anchor="_Toc197959254" w:history="1">
+          <w:hyperlink w:anchor="_Toc197961542" w:history="1">
             <w:r>
               <w:rPr>
                 <w:rStyle w:val="Hyperlink"/>
@@ -2199,7 +2199,7 @@
                 <w:noProof/>
                 <w:webHidden/>
               </w:rPr>
-              <w:instrText xml:space="preserve"> PAGEREF _Toc197959254 \h </w:instrText>
+              <w:instrText xml:space="preserve"> PAGEREF _Toc197961542 \h </w:instrText>
             </w:r>
             <w:r>
               <w:rPr>
@@ -2219,7 +2219,7 @@
                 <w:noProof/>
                 <w:webHidden/>
               </w:rPr>
-              <w:t>17</w:t>
+              <w:t>18</w:t>
             </w:r>
             <w:r>
               <w:rPr>
@@ -2244,7 +2244,7 @@
               <w:lang w:val="en-US"/>
             </w:rPr>
           </w:pPr>
-          <w:hyperlink w:anchor="_Toc197959255" w:history="1">
+          <w:hyperlink w:anchor="_Toc197961543" w:history="1">
             <w:r>
               <w:rPr>
                 <w:rStyle w:val="Hyperlink"/>
@@ -2287,7 +2287,7 @@
                 <w:noProof/>
                 <w:webHidden/>
               </w:rPr>
-              <w:instrText xml:space="preserve"> PAGEREF _Toc197959255 \h </w:instrText>
+              <w:instrText xml:space="preserve"> PAGEREF _Toc197961543 \h </w:instrText>
             </w:r>
             <w:r>
               <w:rPr>
@@ -2307,7 +2307,7 @@
                 <w:noProof/>
                 <w:webHidden/>
               </w:rPr>
-              <w:t>17</w:t>
+              <w:t>18</w:t>
             </w:r>
             <w:r>
               <w:rPr>
@@ -2331,7 +2331,7 @@
               <w:lang w:val="en-US"/>
             </w:rPr>
           </w:pPr>
-          <w:hyperlink w:anchor="_Toc197959256" w:history="1">
+          <w:hyperlink w:anchor="_Toc197961544" w:history="1">
             <w:r>
               <w:rPr>
                 <w:rStyle w:val="Hyperlink"/>
@@ -2359,7 +2359,7 @@
                 <w:noProof/>
                 <w:webHidden/>
               </w:rPr>
-              <w:instrText xml:space="preserve"> PAGEREF _Toc197959256 \h </w:instrText>
+              <w:instrText xml:space="preserve"> PAGEREF _Toc197961544 \h </w:instrText>
             </w:r>
             <w:r>
               <w:rPr>
@@ -2379,7 +2379,7 @@
                 <w:noProof/>
                 <w:webHidden/>
               </w:rPr>
-              <w:t>18</w:t>
+              <w:t>19</w:t>
             </w:r>
             <w:r>
               <w:rPr>
@@ -2404,7 +2404,7 @@
               <w:lang w:val="en-US"/>
             </w:rPr>
           </w:pPr>
-          <w:hyperlink w:anchor="_Toc197959257" w:history="1">
+          <w:hyperlink w:anchor="_Toc197961545" w:history="1">
             <w:r>
               <w:rPr>
                 <w:rStyle w:val="Hyperlink"/>
@@ -2447,7 +2447,7 @@
                 <w:noProof/>
                 <w:webHidden/>
               </w:rPr>
-              <w:instrText xml:space="preserve"> PAGEREF _Toc197959257 \h </w:instrText>
+              <w:instrText xml:space="preserve"> PAGEREF _Toc197961545 \h </w:instrText>
             </w:r>
             <w:r>
               <w:rPr>
@@ -2467,7 +2467,7 @@
                 <w:noProof/>
                 <w:webHidden/>
               </w:rPr>
-              <w:t>18</w:t>
+              <w:t>19</w:t>
             </w:r>
             <w:r>
               <w:rPr>
@@ -2492,7 +2492,7 @@
               <w:lang w:val="en-US"/>
             </w:rPr>
           </w:pPr>
-          <w:hyperlink w:anchor="_Toc197959258" w:history="1">
+          <w:hyperlink w:anchor="_Toc197961546" w:history="1">
             <w:r>
               <w:rPr>
                 <w:rStyle w:val="Hyperlink"/>
@@ -2535,7 +2535,7 @@
                 <w:noProof/>
                 <w:webHidden/>
               </w:rPr>
-              <w:instrText xml:space="preserve"> PAGEREF _Toc197959258 \h </w:instrText>
+              <w:instrText xml:space="preserve"> PAGEREF _Toc197961546 \h </w:instrText>
             </w:r>
             <w:r>
               <w:rPr>
@@ -2555,7 +2555,7 @@
                 <w:noProof/>
                 <w:webHidden/>
               </w:rPr>
-              <w:t>18</w:t>
+              <w:t>19</w:t>
             </w:r>
             <w:r>
               <w:rPr>
@@ -2579,7 +2579,7 @@
               <w:lang w:val="en-US"/>
             </w:rPr>
           </w:pPr>
-          <w:hyperlink w:anchor="_Toc197959259" w:history="1">
+          <w:hyperlink w:anchor="_Toc197961547" w:history="1">
             <w:r>
               <w:rPr>
                 <w:rStyle w:val="Hyperlink"/>
@@ -2607,7 +2607,7 @@
                 <w:noProof/>
                 <w:webHidden/>
               </w:rPr>
-              <w:instrText xml:space="preserve"> PAGEREF _Toc197959259 \h </w:instrText>
+              <w:instrText xml:space="preserve"> PAGEREF _Toc197961547 \h </w:instrText>
             </w:r>
             <w:r>
               <w:rPr>
@@ -2627,7 +2627,78 @@
                 <w:noProof/>
                 <w:webHidden/>
               </w:rPr>
-              <w:t>19</w:t>
+              <w:t>20</w:t>
+            </w:r>
+            <w:r>
+              <w:rPr>
+                <w:noProof/>
+                <w:webHidden/>
+              </w:rPr>
+              <w:fldChar w:fldCharType="end"/>
+            </w:r>
+          </w:hyperlink>
+        </w:p>
+        <w:p>
+          <w:pPr>
+            <w:pStyle w:val="TOC1"/>
+            <w:tabs>
+              <w:tab w:val="right" w:leader="dot" w:pos="9016"/>
+            </w:tabs>
+            <w:rPr>
+              <w:rFonts w:eastAsiaTheme="minorEastAsia"/>
+              <w:noProof/>
+              <w:kern w:val="2"/>
+              <w:lang w:val="en-US"/>
+            </w:rPr>
+          </w:pPr>
+          <w:hyperlink w:anchor="_Toc197961548" w:history="1">
+            <w:r>
+              <w:rPr>
+                <w:rStyle w:val="Hyperlink"/>
+                <w:noProof/>
+              </w:rPr>
+              <w:t>Dataset Information</w:t>
+            </w:r>
+            <w:r>
+              <w:rPr>
+                <w:noProof/>
+                <w:webHidden/>
+              </w:rPr>
+              <w:tab/>
+            </w:r>
+            <w:r>
+              <w:rPr>
+                <w:noProof/>
+                <w:webHidden/>
+              </w:rPr>
+              <w:fldChar w:fldCharType="begin"/>
+            </w:r>
+            <w:r>
+              <w:rPr>
+                <w:noProof/>
+                <w:webHidden/>
+              </w:rPr>
+              <w:instrText xml:space="preserve"> PAGEREF _Toc197961548 \h </w:instrText>
+            </w:r>
+            <w:r>
+              <w:rPr>
+                <w:noProof/>
+                <w:webHidden/>
+              </w:rPr>
+            </w:r>
+            <w:r>
+              <w:rPr>
+                <w:noProof/>
+                <w:webHidden/>
+              </w:rPr>
+              <w:fldChar w:fldCharType="separate"/>
+            </w:r>
+            <w:r>
+              <w:rPr>
+                <w:noProof/>
+                <w:webHidden/>
+              </w:rPr>
+              <w:t>21</w:t>
             </w:r>
             <w:r>
               <w:rPr>
@@ -2672,6 +2743,7 @@
         <w:rPr>
           <w:rFonts w:asciiTheme="majorBidi" w:hAnsiTheme="majorBidi" w:cstheme="majorBidi"/>
         </w:rPr>
+        <w:lastRenderedPageBreak/>
         <w:br w:type="page" w:clear="all"/>
       </w:r>
     </w:p>
@@ -2682,7 +2754,7 @@
           <w:rFonts w:asciiTheme="majorBidi" w:hAnsiTheme="majorBidi"/>
         </w:rPr>
       </w:pPr>
-      <w:bookmarkStart w:id="1" w:name="_Toc197959233"/>
+      <w:bookmarkStart w:id="1" w:name="_Toc197961521"/>
       <w:r>
         <w:rPr>
           <w:rFonts w:asciiTheme="majorBidi" w:hAnsiTheme="majorBidi"/>
@@ -2726,7 +2798,7 @@
           <w:rFonts w:asciiTheme="majorBidi" w:hAnsiTheme="majorBidi"/>
         </w:rPr>
       </w:pPr>
-      <w:bookmarkStart w:id="2" w:name="_Toc197959234"/>
+      <w:bookmarkStart w:id="2" w:name="_Toc197961522"/>
       <w:r>
         <w:rPr>
           <w:rFonts w:asciiTheme="majorBidi" w:hAnsiTheme="majorBidi"/>
@@ -3007,7 +3079,7 @@
           <w:rFonts w:asciiTheme="majorBidi" w:hAnsiTheme="majorBidi"/>
         </w:rPr>
       </w:pPr>
-      <w:bookmarkStart w:id="3" w:name="_Toc197959235"/>
+      <w:bookmarkStart w:id="3" w:name="_Toc197961523"/>
       <w:r>
         <w:rPr>
           <w:rFonts w:asciiTheme="majorBidi" w:hAnsiTheme="majorBidi"/>
@@ -3024,7 +3096,7 @@
           <w:rFonts w:asciiTheme="majorBidi" w:hAnsiTheme="majorBidi"/>
         </w:rPr>
       </w:pPr>
-      <w:bookmarkStart w:id="4" w:name="_Toc197959236"/>
+      <w:bookmarkStart w:id="4" w:name="_Toc197961524"/>
       <w:r>
         <w:rPr>
           <w:rFonts w:asciiTheme="majorBidi" w:hAnsiTheme="majorBidi"/>
@@ -3046,7 +3118,7 @@
           <w:rFonts w:asciiTheme="majorBidi" w:hAnsiTheme="majorBidi"/>
         </w:rPr>
       </w:pPr>
-      <w:bookmarkStart w:id="5" w:name="_Toc197959237"/>
+      <w:bookmarkStart w:id="5" w:name="_Toc197961525"/>
       <w:r>
         <w:rPr>
           <w:rFonts w:asciiTheme="majorBidi" w:hAnsiTheme="majorBidi"/>
@@ -3945,7 +4017,7 @@
           <w:rFonts w:asciiTheme="majorBidi" w:hAnsiTheme="majorBidi"/>
         </w:rPr>
       </w:pPr>
-      <w:bookmarkStart w:id="6" w:name="_Toc197959238"/>
+      <w:bookmarkStart w:id="6" w:name="_Toc197961526"/>
       <w:r>
         <w:rPr>
           <w:rFonts w:asciiTheme="majorBidi" w:hAnsiTheme="majorBidi"/>
@@ -4942,7 +5014,7 @@
           <w:rFonts w:asciiTheme="majorBidi" w:hAnsiTheme="majorBidi"/>
         </w:rPr>
       </w:pPr>
-      <w:bookmarkStart w:id="7" w:name="_Toc197959239"/>
+      <w:bookmarkStart w:id="7" w:name="_Toc197961527"/>
       <w:r>
         <w:rPr>
           <w:rFonts w:asciiTheme="majorBidi" w:hAnsiTheme="majorBidi"/>
@@ -4955,7 +5027,7 @@
       <w:pPr>
         <w:pStyle w:val="Heading3"/>
       </w:pPr>
-      <w:bookmarkStart w:id="8" w:name="_Toc197959240"/>
+      <w:bookmarkStart w:id="8" w:name="_Toc197961528"/>
       <w:r>
         <w:t>1. Price Over Time Graph</w:t>
       </w:r>
@@ -5113,7 +5185,7 @@
       <w:pPr>
         <w:pStyle w:val="Heading3"/>
       </w:pPr>
-      <w:bookmarkStart w:id="9" w:name="_Toc197959241"/>
+      <w:bookmarkStart w:id="9" w:name="_Toc197961529"/>
       <w:r>
         <w:lastRenderedPageBreak/>
         <w:t>2. Price Frequency Graph (Histogram)</w:t>
@@ -5264,7 +5336,7 @@
       <w:pPr>
         <w:pStyle w:val="Heading3"/>
       </w:pPr>
-      <w:bookmarkStart w:id="10" w:name="_Toc197959242"/>
+      <w:bookmarkStart w:id="10" w:name="_Toc197961530"/>
       <w:r>
         <w:lastRenderedPageBreak/>
         <w:t>3. Price vs. Volatility Scatter Plot</w:t>
@@ -5405,7 +5477,7 @@
           <w:rFonts w:asciiTheme="majorBidi" w:hAnsiTheme="majorBidi"/>
         </w:rPr>
       </w:pPr>
-      <w:bookmarkStart w:id="11" w:name="_Toc197959243"/>
+      <w:bookmarkStart w:id="11" w:name="_Toc197961531"/>
       <w:r>
         <w:rPr>
           <w:rFonts w:asciiTheme="majorBidi" w:hAnsiTheme="majorBidi"/>
@@ -5446,7 +5518,7 @@
       <w:pPr>
         <w:pStyle w:val="Heading3"/>
       </w:pPr>
-      <w:bookmarkStart w:id="12" w:name="_Toc197959244"/>
+      <w:bookmarkStart w:id="12" w:name="_Toc197961532"/>
       <w:r>
         <w:t>1. Data Cleaning</w:t>
       </w:r>
@@ -5622,7 +5694,7 @@
           <w:rFonts w:ascii="Times New Roman" w:eastAsia="Times New Roman" w:hAnsi="Times New Roman" w:cs="Times New Roman"/>
         </w:rPr>
       </w:pPr>
-      <w:bookmarkStart w:id="13" w:name="_Toc197959245"/>
+      <w:bookmarkStart w:id="13" w:name="_Toc197961533"/>
       <w:r>
         <w:rPr>
           <w:lang w:val="en-US"/>
@@ -5770,7 +5842,7 @@
           <w:rFonts w:ascii="Times New Roman" w:eastAsia="Times New Roman" w:hAnsi="Times New Roman" w:cs="Times New Roman"/>
         </w:rPr>
       </w:pPr>
-      <w:bookmarkStart w:id="14" w:name="_Toc197959246"/>
+      <w:bookmarkStart w:id="14" w:name="_Toc197961534"/>
       <w:r>
         <w:rPr>
           <w:lang w:val="en-US"/>
@@ -5888,8 +5960,8 @@
           <w:rFonts w:asciiTheme="majorBidi" w:hAnsiTheme="majorBidi"/>
         </w:rPr>
       </w:pPr>
-      <w:bookmarkStart w:id="15" w:name="_Toc197959247"/>
-      <w:bookmarkStart w:id="16" w:name="_Hlk197939753"/>
+      <w:bookmarkStart w:id="15" w:name="_Hlk197939753"/>
+      <w:bookmarkStart w:id="16" w:name="_Toc197961535"/>
       <w:r>
         <w:rPr>
           <w:rFonts w:asciiTheme="majorBidi" w:hAnsiTheme="majorBidi"/>
@@ -5897,7 +5969,7 @@
         <w:lastRenderedPageBreak/>
         <w:t>d- Models Built</w:t>
       </w:r>
-      <w:bookmarkEnd w:id="15"/>
+      <w:bookmarkEnd w:id="16"/>
     </w:p>
     <w:p>
       <w:pPr>
@@ -5906,7 +5978,7 @@
           <w:rFonts w:asciiTheme="majorBidi" w:hAnsiTheme="majorBidi"/>
         </w:rPr>
       </w:pPr>
-      <w:bookmarkStart w:id="17" w:name="_Toc197959248"/>
+      <w:bookmarkStart w:id="17" w:name="_Toc197961536"/>
       <w:r>
         <w:t>TCN Model with Attention</w:t>
       </w:r>
@@ -6013,7 +6085,7 @@
       <w:pPr>
         <w:pStyle w:val="Heading3"/>
       </w:pPr>
-      <w:bookmarkStart w:id="18" w:name="_Toc197959249"/>
+      <w:bookmarkStart w:id="18" w:name="_Toc197961537"/>
       <w:r>
         <w:t>MOMENT Transformer Model</w:t>
       </w:r>
@@ -6471,7 +6543,7 @@
       <w:pPr>
         <w:pStyle w:val="Heading3"/>
       </w:pPr>
-      <w:bookmarkStart w:id="19" w:name="_Toc197959250"/>
+      <w:bookmarkStart w:id="19" w:name="_Toc197961538"/>
       <w:r>
         <w:t>Gated Recurrent Uni</w:t>
       </w:r>
@@ -6719,7 +6791,7 @@
         <w:t xml:space="preserve"> techniques.</w:t>
       </w:r>
     </w:p>
-    <w:bookmarkEnd w:id="16"/>
+    <w:bookmarkEnd w:id="15"/>
     <w:p>
       <w:pPr>
         <w:pStyle w:val="p3"/>
@@ -6732,7 +6804,7 @@
           <w:rFonts w:asciiTheme="majorBidi" w:hAnsiTheme="majorBidi"/>
         </w:rPr>
       </w:pPr>
-      <w:bookmarkStart w:id="20" w:name="_Toc197959251"/>
+      <w:bookmarkStart w:id="20" w:name="_Toc197961539"/>
       <w:r>
         <w:rPr>
           <w:rFonts w:asciiTheme="majorBidi" w:hAnsiTheme="majorBidi"/>
@@ -7173,7 +7245,7 @@
           <w:rFonts w:asciiTheme="majorBidi" w:hAnsiTheme="majorBidi"/>
         </w:rPr>
       </w:pPr>
-      <w:bookmarkStart w:id="21" w:name="_Toc197959252"/>
+      <w:bookmarkStart w:id="21" w:name="_Toc197961540"/>
       <w:r>
         <w:rPr>
           <w:rFonts w:asciiTheme="majorBidi" w:hAnsiTheme="majorBidi"/>
@@ -7190,7 +7262,7 @@
           <w:numId w:val="22"/>
         </w:numPr>
       </w:pPr>
-      <w:bookmarkStart w:id="22" w:name="_Toc197959253"/>
+      <w:bookmarkStart w:id="22" w:name="_Toc197961541"/>
       <w:r>
         <w:t>Model Selection and Recommendation</w:t>
       </w:r>
@@ -7245,7 +7317,7 @@
           <w:numId w:val="22"/>
         </w:numPr>
       </w:pPr>
-      <w:bookmarkStart w:id="23" w:name="_Toc197959254"/>
+      <w:bookmarkStart w:id="23" w:name="_Toc197961542"/>
       <w:r>
         <w:t>Analysis of Model Performance</w:t>
       </w:r>
@@ -7286,7 +7358,7 @@
           <w:numId w:val="22"/>
         </w:numPr>
       </w:pPr>
-      <w:bookmarkStart w:id="24" w:name="_Toc197959255"/>
+      <w:bookmarkStart w:id="24" w:name="_Toc197961543"/>
       <w:r>
         <w:t>Factors Influencing Prediction Accuracy</w:t>
       </w:r>
@@ -7319,7 +7391,7 @@
           <w:rFonts w:asciiTheme="majorBidi" w:hAnsiTheme="majorBidi"/>
         </w:rPr>
       </w:pPr>
-      <w:bookmarkStart w:id="25" w:name="_Toc197959256"/>
+      <w:bookmarkStart w:id="25" w:name="_Toc197961544"/>
       <w:r>
         <w:rPr>
           <w:rFonts w:asciiTheme="majorBidi" w:hAnsiTheme="majorBidi"/>
@@ -7336,7 +7408,7 @@
           <w:numId w:val="23"/>
         </w:numPr>
       </w:pPr>
-      <w:bookmarkStart w:id="26" w:name="_Toc197959257"/>
+      <w:bookmarkStart w:id="26" w:name="_Toc197961545"/>
       <w:r>
         <w:t>Findings</w:t>
       </w:r>
@@ -7365,7 +7437,7 @@
           <w:numId w:val="23"/>
         </w:numPr>
       </w:pPr>
-      <w:bookmarkStart w:id="27" w:name="_Toc197959258"/>
+      <w:bookmarkStart w:id="27" w:name="_Toc197961546"/>
       <w:r>
         <w:t>Future Work</w:t>
       </w:r>
@@ -7438,7 +7510,7 @@
           <w:rFonts w:asciiTheme="majorBidi" w:hAnsiTheme="majorBidi"/>
         </w:rPr>
       </w:pPr>
-      <w:bookmarkStart w:id="28" w:name="_Toc197959259"/>
+      <w:bookmarkStart w:id="28" w:name="_Toc197961547"/>
       <w:r>
         <w:rPr>
           <w:rFonts w:asciiTheme="majorBidi" w:hAnsiTheme="majorBidi"/>
@@ -7674,7 +7746,333 @@
         </w:r>
       </w:hyperlink>
     </w:p>
-    <w:p/>
+    <w:p>
+      <w:r>
+        <w:br w:type="page"/>
+      </w:r>
+    </w:p>
+    <w:p>
+      <w:pPr>
+        <w:pStyle w:val="Heading1"/>
+      </w:pPr>
+      <w:bookmarkStart w:id="29" w:name="_Toc197961548"/>
+      <w:r>
+        <w:lastRenderedPageBreak/>
+        <w:t>Dataset Information</w:t>
+      </w:r>
+      <w:bookmarkEnd w:id="29"/>
+    </w:p>
+    <w:p>
+      <w:hyperlink r:id="rId18" w:history="1">
+        <w:r>
+          <w:rPr>
+            <w:rStyle w:val="Hyperlink"/>
+          </w:rPr>
+          <w:t>https://www.kaggle.com/datasets/mczielinski/bitcoin-historical-data</w:t>
+        </w:r>
+      </w:hyperlink>
+    </w:p>
+    <w:p>
+      <w:pPr>
+        <w:rPr>
+          <w:b/>
+          <w:bCs/>
+          <w:u w:val="single"/>
+        </w:rPr>
+      </w:pPr>
+    </w:p>
+    <w:p>
+      <w:pPr>
+        <w:rPr>
+          <w:b/>
+          <w:bCs/>
+          <w:u w:val="single"/>
+        </w:rPr>
+      </w:pPr>
+      <w:r>
+        <w:rPr>
+          <w:b/>
+          <w:bCs/>
+          <w:u w:val="single"/>
+        </w:rPr>
+        <w:t>Usage Conditions:</w:t>
+      </w:r>
+    </w:p>
+    <w:p>
+      <w:pPr>
+        <w:spacing w:line="240" w:lineRule="auto"/>
+        <w:rPr>
+          <w:b/>
+          <w:bCs/>
+          <w:lang w:val="en-US"/>
+        </w:rPr>
+      </w:pPr>
+      <w:r>
+        <w:rPr>
+          <w:b/>
+          <w:bCs/>
+          <w:lang w:val="en-US"/>
+        </w:rPr>
+        <w:t>You are free to:</w:t>
+      </w:r>
+    </w:p>
+    <w:p>
+      <w:pPr>
+        <w:numPr>
+          <w:ilvl w:val="0"/>
+          <w:numId w:val="24"/>
+        </w:numPr>
+        <w:spacing w:line="240" w:lineRule="auto"/>
+        <w:rPr>
+          <w:lang w:val="en-US"/>
+        </w:rPr>
+      </w:pPr>
+      <w:r>
+        <w:rPr>
+          <w:b/>
+          <w:bCs/>
+          <w:lang w:val="en-US"/>
+        </w:rPr>
+        <w:t>Share </w:t>
+      </w:r>
+      <w:r>
+        <w:rPr>
+          <w:lang w:val="en-US"/>
+        </w:rPr>
+        <w:t>— copy and redistribute the material in any medium or format for any purpose, even commercially.</w:t>
+      </w:r>
+    </w:p>
+    <w:p>
+      <w:pPr>
+        <w:numPr>
+          <w:ilvl w:val="0"/>
+          <w:numId w:val="24"/>
+        </w:numPr>
+        <w:spacing w:line="240" w:lineRule="auto"/>
+        <w:rPr>
+          <w:lang w:val="en-US"/>
+        </w:rPr>
+      </w:pPr>
+      <w:r>
+        <w:rPr>
+          <w:b/>
+          <w:bCs/>
+          <w:lang w:val="en-US"/>
+        </w:rPr>
+        <w:t>Adapt </w:t>
+      </w:r>
+      <w:r>
+        <w:rPr>
+          <w:lang w:val="en-US"/>
+        </w:rPr>
+        <w:t>— remix, transform, and build upon the material for any purpose, even commercially.</w:t>
+      </w:r>
+    </w:p>
+    <w:p>
+      <w:pPr>
+        <w:numPr>
+          <w:ilvl w:val="0"/>
+          <w:numId w:val="24"/>
+        </w:numPr>
+        <w:spacing w:line="240" w:lineRule="auto"/>
+        <w:rPr>
+          <w:lang w:val="en-US"/>
+        </w:rPr>
+      </w:pPr>
+      <w:r>
+        <w:rPr>
+          <w:lang w:val="en-US"/>
+        </w:rPr>
+        <w:t xml:space="preserve">The licensor cannot revoke these freedoms </w:t>
+      </w:r>
+      <w:proofErr w:type="gramStart"/>
+      <w:r>
+        <w:rPr>
+          <w:lang w:val="en-US"/>
+        </w:rPr>
+        <w:t>as long as</w:t>
+      </w:r>
+      <w:proofErr w:type="gramEnd"/>
+      <w:r>
+        <w:rPr>
+          <w:lang w:val="en-US"/>
+        </w:rPr>
+        <w:t xml:space="preserve"> you follow the license terms.</w:t>
+      </w:r>
+    </w:p>
+    <w:p>
+      <w:pPr>
+        <w:spacing w:line="240" w:lineRule="auto"/>
+        <w:rPr>
+          <w:b/>
+          <w:bCs/>
+          <w:lang w:val="en-US"/>
+        </w:rPr>
+      </w:pPr>
+      <w:r>
+        <w:rPr>
+          <w:b/>
+          <w:bCs/>
+          <w:lang w:val="en-US"/>
+        </w:rPr>
+        <w:t>Under the following terms:</w:t>
+      </w:r>
+    </w:p>
+    <w:p>
+      <w:pPr>
+        <w:numPr>
+          <w:ilvl w:val="0"/>
+          <w:numId w:val="25"/>
+        </w:numPr>
+        <w:spacing w:line="240" w:lineRule="auto"/>
+        <w:rPr>
+          <w:lang w:val="en-US"/>
+        </w:rPr>
+      </w:pPr>
+      <w:r>
+        <w:rPr>
+          <w:b/>
+          <w:bCs/>
+          <w:lang w:val="en-US"/>
+        </w:rPr>
+        <w:t>Attribution </w:t>
+      </w:r>
+      <w:r>
+        <w:rPr>
+          <w:lang w:val="en-US"/>
+        </w:rPr>
+        <w:t>— You must give </w:t>
+      </w:r>
+      <w:hyperlink r:id="rId19" w:anchor="ref-appropriate-credit" w:history="1">
+        <w:r>
+          <w:rPr>
+            <w:rStyle w:val="Hyperlink"/>
+            <w:lang w:val="en-US"/>
+          </w:rPr>
+          <w:t>appropriate credit </w:t>
+        </w:r>
+      </w:hyperlink>
+      <w:r>
+        <w:rPr>
+          <w:lang w:val="en-US"/>
+        </w:rPr>
+        <w:t>, provide a link to the license, and </w:t>
+      </w:r>
+      <w:hyperlink r:id="rId20" w:anchor="ref-indicate-changes" w:history="1">
+        <w:r>
+          <w:rPr>
+            <w:rStyle w:val="Hyperlink"/>
+            <w:lang w:val="en-US"/>
+          </w:rPr>
+          <w:t>indicate if changes were made </w:t>
+        </w:r>
+      </w:hyperlink>
+      <w:r>
+        <w:rPr>
+          <w:lang w:val="en-US"/>
+        </w:rPr>
+        <w:t>. You may do so in any reasonable manner, but not in any way that suggests the licensor endorses you or your use.</w:t>
+      </w:r>
+    </w:p>
+    <w:p>
+      <w:pPr>
+        <w:numPr>
+          <w:ilvl w:val="0"/>
+          <w:numId w:val="25"/>
+        </w:numPr>
+        <w:spacing w:line="240" w:lineRule="auto"/>
+        <w:rPr>
+          <w:lang w:val="en-US"/>
+        </w:rPr>
+      </w:pPr>
+      <w:proofErr w:type="spellStart"/>
+      <w:r>
+        <w:rPr>
+          <w:b/>
+          <w:bCs/>
+          <w:lang w:val="en-US"/>
+        </w:rPr>
+        <w:t>ShareAlike</w:t>
+      </w:r>
+      <w:proofErr w:type="spellEnd"/>
+      <w:r>
+        <w:rPr>
+          <w:b/>
+          <w:bCs/>
+          <w:lang w:val="en-US"/>
+        </w:rPr>
+        <w:t> </w:t>
+      </w:r>
+      <w:r>
+        <w:rPr>
+          <w:lang w:val="en-US"/>
+        </w:rPr>
+        <w:t>— If you remix, transform, or build upon the material, you must distribute your contributions under the </w:t>
+      </w:r>
+      <w:hyperlink r:id="rId21" w:anchor="ref-same-license" w:history="1">
+        <w:r>
+          <w:rPr>
+            <w:rStyle w:val="Hyperlink"/>
+            <w:lang w:val="en-US"/>
+          </w:rPr>
+          <w:t>same license </w:t>
+        </w:r>
+      </w:hyperlink>
+      <w:r>
+        <w:rPr>
+          <w:lang w:val="en-US"/>
+        </w:rPr>
+        <w:t>as the original.</w:t>
+      </w:r>
+    </w:p>
+    <w:p>
+      <w:pPr>
+        <w:numPr>
+          <w:ilvl w:val="0"/>
+          <w:numId w:val="25"/>
+        </w:numPr>
+        <w:spacing w:line="240" w:lineRule="auto"/>
+        <w:rPr>
+          <w:lang w:val="en-US"/>
+        </w:rPr>
+      </w:pPr>
+      <w:r>
+        <w:rPr>
+          <w:b/>
+          <w:bCs/>
+          <w:lang w:val="en-US"/>
+        </w:rPr>
+        <w:t>No additional restrictions </w:t>
+      </w:r>
+      <w:r>
+        <w:rPr>
+          <w:lang w:val="en-US"/>
+        </w:rPr>
+        <w:t>— You may not apply legal terms or </w:t>
+      </w:r>
+      <w:hyperlink r:id="rId22" w:anchor="ref-technological-measures" w:history="1">
+        <w:r>
+          <w:rPr>
+            <w:rStyle w:val="Hyperlink"/>
+            <w:lang w:val="en-US"/>
+          </w:rPr>
+          <w:t>technological measures </w:t>
+        </w:r>
+      </w:hyperlink>
+      <w:r>
+        <w:rPr>
+          <w:lang w:val="en-US"/>
+        </w:rPr>
+        <w:t>that legally restrict others from doing anything the license permits.</w:t>
+      </w:r>
+    </w:p>
+    <w:p>
+      <w:pPr>
+        <w:rPr>
+          <w:lang w:val="en-US"/>
+        </w:rPr>
+      </w:pPr>
+    </w:p>
     <w:sectPr>
       <w:pgSz w:w="11906" w:h="16838"/>
       <w:pgMar w:top="1440" w:right="1440" w:bottom="1440" w:left="1440" w:header="708" w:footer="708" w:gutter="0"/>
@@ -7737,6 +8135,119 @@
 <file path=word/numbering.xml><?xml version="1.0" encoding="utf-8"?>
 <w:numbering xmlns:wpc="http://schemas.microsoft.com/office/word/2010/wordprocessingCanvas" xmlns:cx="http://schemas.microsoft.com/office/drawing/2014/chartex" xmlns:cx1="http://schemas.microsoft.com/office/drawing/2015/9/8/chartex" xmlns:cx2="http://schemas.microsoft.com/office/drawing/2015/10/21/chartex" xmlns:cx3="http://schemas.microsoft.com/office/drawing/2016/5/9/chartex" xmlns:cx4="http://schemas.microsoft.com/office/drawing/2016/5/10/chartex" xmlns:cx5="http://schemas.microsoft.com/office/drawing/2016/5/11/chartex" xmlns:cx6="http://schemas.microsoft.com/office/drawing/2016/5/12/chartex" xmlns:cx7="http://schemas.microsoft.com/office/drawing/2016/5/13/chartex" xmlns:cx8="http://schemas.microsoft.com/office/drawing/2016/5/14/chartex" xmlns:mc="http://schemas.openxmlformats.org/markup-compatibility/2006" xmlns:aink="http://schemas.microsoft.com/office/drawing/2016/ink" xmlns:am3d="http://schemas.microsoft.com/office/drawing/2017/model3d" xmlns:o="urn:schemas-microsoft-com:office:office" xmlns:oel="http://schemas.microsoft.com/office/2019/extlst" xmlns:r="http://schemas.openxmlformats.org/officeDocument/2006/relationships" xmlns:m="http://schemas.openxmlformats.org/officeDocument/2006/math" xmlns:v="urn:schemas-microsoft-com:vml" xmlns:wp14="http://schemas.microsoft.com/office/word/2010/wordprocessingDrawing" xmlns:wp="http://schemas.openxmlformats.org/drawingml/2006/wordprocessingDrawing" xmlns:w10="urn:schemas-microsoft-com:office:word" xmlns:w="http://schemas.openxmlformats.org/wordprocessingml/2006/main" xmlns:w14="http://schemas.microsoft.com/office/word/2010/wordml" xmlns:w15="http://schemas.microsoft.com/office/word/2012/wordml" xmlns:w16cex="http://schemas.microsoft.com/office/word/2018/wordml/cex" xmlns:w16cid="http://schemas.microsoft.com/office/word/2016/wordml/cid" xmlns:w16="http://schemas.microsoft.com/office/word/2018/wordml" xmlns:w16du="http://schemas.microsoft.com/office/word/2023/wordml/word16du" xmlns:w16sdtdh="http://schemas.microsoft.com/office/word/2020/wordml/sdtdatahash" xmlns:w16sdtfl="http://schemas.microsoft.com/office/word/2024/wordml/sdtformatlock" xmlns:w16se="http://schemas.microsoft.com/office/word/2015/wordml/symex" xmlns:wpg="http://schemas.microsoft.com/office/word/2010/wordprocessingGroup" xmlns:wpi="http://schemas.microsoft.com/office/word/2010/wordprocessingInk" xmlns:wne="http://schemas.microsoft.com/office/word/2006/wordml" xmlns:wps="http://schemas.microsoft.com/office/word/2010/wordprocessingShape" mc:Ignorable="w14 w15 w16se w16cid w16 w16cex w16sdtdh w16sdtfl w16du wp14">
   <w:abstractNum w:abstractNumId="0" w15:restartNumberingAfterBreak="0">
+    <w:nsid w:val="0A0352DD"/>
+    <w:multiLevelType w:val="multilevel"/>
+    <w:tmpl w:val="7FB6ED48"/>
+    <w:lvl w:ilvl="0">
+      <w:start w:val="1"/>
+      <w:numFmt w:val="decimal"/>
+      <w:lvlText w:val="%1."/>
+      <w:lvlJc w:val="left"/>
+      <w:pPr>
+        <w:tabs>
+          <w:tab w:val="num" w:pos="720"/>
+        </w:tabs>
+        <w:ind w:left="720" w:hanging="360"/>
+      </w:pPr>
+    </w:lvl>
+    <w:lvl w:ilvl="1" w:tentative="1">
+      <w:start w:val="1"/>
+      <w:numFmt w:val="decimal"/>
+      <w:lvlText w:val="%2."/>
+      <w:lvlJc w:val="left"/>
+      <w:pPr>
+        <w:tabs>
+          <w:tab w:val="num" w:pos="1440"/>
+        </w:tabs>
+        <w:ind w:left="1440" w:hanging="360"/>
+      </w:pPr>
+    </w:lvl>
+    <w:lvl w:ilvl="2" w:tentative="1">
+      <w:start w:val="1"/>
+      <w:numFmt w:val="decimal"/>
+      <w:lvlText w:val="%3."/>
+      <w:lvlJc w:val="left"/>
+      <w:pPr>
+        <w:tabs>
+          <w:tab w:val="num" w:pos="2160"/>
+        </w:tabs>
+        <w:ind w:left="2160" w:hanging="360"/>
+      </w:pPr>
+    </w:lvl>
+    <w:lvl w:ilvl="3" w:tentative="1">
+      <w:start w:val="1"/>
+      <w:numFmt w:val="decimal"/>
+      <w:lvlText w:val="%4."/>
+      <w:lvlJc w:val="left"/>
+      <w:pPr>
+        <w:tabs>
+          <w:tab w:val="num" w:pos="2880"/>
+        </w:tabs>
+        <w:ind w:left="2880" w:hanging="360"/>
+      </w:pPr>
+    </w:lvl>
+    <w:lvl w:ilvl="4" w:tentative="1">
+      <w:start w:val="1"/>
+      <w:numFmt w:val="decimal"/>
+      <w:lvlText w:val="%5."/>
+      <w:lvlJc w:val="left"/>
+      <w:pPr>
+        <w:tabs>
+          <w:tab w:val="num" w:pos="3600"/>
+        </w:tabs>
+        <w:ind w:left="3600" w:hanging="360"/>
+      </w:pPr>
+    </w:lvl>
+    <w:lvl w:ilvl="5" w:tentative="1">
+      <w:start w:val="1"/>
+      <w:numFmt w:val="decimal"/>
+      <w:lvlText w:val="%6."/>
+      <w:lvlJc w:val="left"/>
+      <w:pPr>
+        <w:tabs>
+          <w:tab w:val="num" w:pos="4320"/>
+        </w:tabs>
+        <w:ind w:left="4320" w:hanging="360"/>
+      </w:pPr>
+    </w:lvl>
+    <w:lvl w:ilvl="6" w:tentative="1">
+      <w:start w:val="1"/>
+      <w:numFmt w:val="decimal"/>
+      <w:lvlText w:val="%7."/>
+      <w:lvlJc w:val="left"/>
+      <w:pPr>
+        <w:tabs>
+          <w:tab w:val="num" w:pos="5040"/>
+        </w:tabs>
+        <w:ind w:left="5040" w:hanging="360"/>
+      </w:pPr>
+    </w:lvl>
+    <w:lvl w:ilvl="7" w:tentative="1">
+      <w:start w:val="1"/>
+      <w:numFmt w:val="decimal"/>
+      <w:lvlText w:val="%8."/>
+      <w:lvlJc w:val="left"/>
+      <w:pPr>
+        <w:tabs>
+          <w:tab w:val="num" w:pos="5760"/>
+        </w:tabs>
+        <w:ind w:left="5760" w:hanging="360"/>
+      </w:pPr>
+    </w:lvl>
+    <w:lvl w:ilvl="8" w:tentative="1">
+      <w:start w:val="1"/>
+      <w:numFmt w:val="decimal"/>
+      <w:lvlText w:val="%9."/>
+      <w:lvlJc w:val="left"/>
+      <w:pPr>
+        <w:tabs>
+          <w:tab w:val="num" w:pos="6480"/>
+        </w:tabs>
+        <w:ind w:left="6480" w:hanging="360"/>
+      </w:pPr>
+    </w:lvl>
+  </w:abstractNum>
+  <w:abstractNum w:abstractNumId="1" w15:restartNumberingAfterBreak="0">
     <w:nsid w:val="10B656C6"/>
     <w:multiLevelType w:val="hybridMultilevel"/>
     <w:tmpl w:val="CE367772"/>
@@ -7825,7 +8336,7 @@
       </w:pPr>
     </w:lvl>
   </w:abstractNum>
-  <w:abstractNum w:abstractNumId="1" w15:restartNumberingAfterBreak="0">
+  <w:abstractNum w:abstractNumId="2" w15:restartNumberingAfterBreak="0">
     <w:nsid w:val="12057F81"/>
     <w:multiLevelType w:val="multilevel"/>
     <w:tmpl w:val="8DA802F0"/>
@@ -7974,7 +8485,7 @@
       </w:rPr>
     </w:lvl>
   </w:abstractNum>
-  <w:abstractNum w:abstractNumId="2" w15:restartNumberingAfterBreak="0">
+  <w:abstractNum w:abstractNumId="3" w15:restartNumberingAfterBreak="0">
     <w:nsid w:val="19BF58C2"/>
     <w:multiLevelType w:val="multilevel"/>
     <w:tmpl w:val="CB480C3E"/>
@@ -8123,7 +8634,7 @@
       </w:rPr>
     </w:lvl>
   </w:abstractNum>
-  <w:abstractNum w:abstractNumId="3" w15:restartNumberingAfterBreak="0">
+  <w:abstractNum w:abstractNumId="4" w15:restartNumberingAfterBreak="0">
     <w:nsid w:val="1AA43577"/>
     <w:multiLevelType w:val="multilevel"/>
     <w:tmpl w:val="CD862D16"/>
@@ -8209,7 +8720,7 @@
       </w:pPr>
     </w:lvl>
   </w:abstractNum>
-  <w:abstractNum w:abstractNumId="4" w15:restartNumberingAfterBreak="0">
+  <w:abstractNum w:abstractNumId="5" w15:restartNumberingAfterBreak="0">
     <w:nsid w:val="1C33021A"/>
     <w:multiLevelType w:val="multilevel"/>
     <w:tmpl w:val="B9F2332C"/>
@@ -8358,7 +8869,7 @@
       </w:rPr>
     </w:lvl>
   </w:abstractNum>
-  <w:abstractNum w:abstractNumId="5" w15:restartNumberingAfterBreak="0">
+  <w:abstractNum w:abstractNumId="6" w15:restartNumberingAfterBreak="0">
     <w:nsid w:val="2829576C"/>
     <w:multiLevelType w:val="multilevel"/>
     <w:tmpl w:val="37146C16"/>
@@ -8507,7 +9018,120 @@
       </w:rPr>
     </w:lvl>
   </w:abstractNum>
-  <w:abstractNum w:abstractNumId="6" w15:restartNumberingAfterBreak="0">
+  <w:abstractNum w:abstractNumId="7" w15:restartNumberingAfterBreak="0">
+    <w:nsid w:val="2A262AE7"/>
+    <w:multiLevelType w:val="multilevel"/>
+    <w:tmpl w:val="1F08E8C2"/>
+    <w:lvl w:ilvl="0">
+      <w:start w:val="1"/>
+      <w:numFmt w:val="decimal"/>
+      <w:lvlText w:val="%1."/>
+      <w:lvlJc w:val="left"/>
+      <w:pPr>
+        <w:tabs>
+          <w:tab w:val="num" w:pos="720"/>
+        </w:tabs>
+        <w:ind w:left="720" w:hanging="360"/>
+      </w:pPr>
+    </w:lvl>
+    <w:lvl w:ilvl="1" w:tentative="1">
+      <w:start w:val="1"/>
+      <w:numFmt w:val="decimal"/>
+      <w:lvlText w:val="%2."/>
+      <w:lvlJc w:val="left"/>
+      <w:pPr>
+        <w:tabs>
+          <w:tab w:val="num" w:pos="1440"/>
+        </w:tabs>
+        <w:ind w:left="1440" w:hanging="360"/>
+      </w:pPr>
+    </w:lvl>
+    <w:lvl w:ilvl="2" w:tentative="1">
+      <w:start w:val="1"/>
+      <w:numFmt w:val="decimal"/>
+      <w:lvlText w:val="%3."/>
+      <w:lvlJc w:val="left"/>
+      <w:pPr>
+        <w:tabs>
+          <w:tab w:val="num" w:pos="2160"/>
+        </w:tabs>
+        <w:ind w:left="2160" w:hanging="360"/>
+      </w:pPr>
+    </w:lvl>
+    <w:lvl w:ilvl="3" w:tentative="1">
+      <w:start w:val="1"/>
+      <w:numFmt w:val="decimal"/>
+      <w:lvlText w:val="%4."/>
+      <w:lvlJc w:val="left"/>
+      <w:pPr>
+        <w:tabs>
+          <w:tab w:val="num" w:pos="2880"/>
+        </w:tabs>
+        <w:ind w:left="2880" w:hanging="360"/>
+      </w:pPr>
+    </w:lvl>
+    <w:lvl w:ilvl="4" w:tentative="1">
+      <w:start w:val="1"/>
+      <w:numFmt w:val="decimal"/>
+      <w:lvlText w:val="%5."/>
+      <w:lvlJc w:val="left"/>
+      <w:pPr>
+        <w:tabs>
+          <w:tab w:val="num" w:pos="3600"/>
+        </w:tabs>
+        <w:ind w:left="3600" w:hanging="360"/>
+      </w:pPr>
+    </w:lvl>
+    <w:lvl w:ilvl="5" w:tentative="1">
+      <w:start w:val="1"/>
+      <w:numFmt w:val="decimal"/>
+      <w:lvlText w:val="%6."/>
+      <w:lvlJc w:val="left"/>
+      <w:pPr>
+        <w:tabs>
+          <w:tab w:val="num" w:pos="4320"/>
+        </w:tabs>
+        <w:ind w:left="4320" w:hanging="360"/>
+      </w:pPr>
+    </w:lvl>
+    <w:lvl w:ilvl="6" w:tentative="1">
+      <w:start w:val="1"/>
+      <w:numFmt w:val="decimal"/>
+      <w:lvlText w:val="%7."/>
+      <w:lvlJc w:val="left"/>
+      <w:pPr>
+        <w:tabs>
+          <w:tab w:val="num" w:pos="5040"/>
+        </w:tabs>
+        <w:ind w:left="5040" w:hanging="360"/>
+      </w:pPr>
+    </w:lvl>
+    <w:lvl w:ilvl="7" w:tentative="1">
+      <w:start w:val="1"/>
+      <w:numFmt w:val="decimal"/>
+      <w:lvlText w:val="%8."/>
+      <w:lvlJc w:val="left"/>
+      <w:pPr>
+        <w:tabs>
+          <w:tab w:val="num" w:pos="5760"/>
+        </w:tabs>
+        <w:ind w:left="5760" w:hanging="360"/>
+      </w:pPr>
+    </w:lvl>
+    <w:lvl w:ilvl="8" w:tentative="1">
+      <w:start w:val="1"/>
+      <w:numFmt w:val="decimal"/>
+      <w:lvlText w:val="%9."/>
+      <w:lvlJc w:val="left"/>
+      <w:pPr>
+        <w:tabs>
+          <w:tab w:val="num" w:pos="6480"/>
+        </w:tabs>
+        <w:ind w:left="6480" w:hanging="360"/>
+      </w:pPr>
+    </w:lvl>
+  </w:abstractNum>
+  <w:abstractNum w:abstractNumId="8" w15:restartNumberingAfterBreak="0">
     <w:nsid w:val="34694B55"/>
     <w:multiLevelType w:val="multilevel"/>
     <w:tmpl w:val="8ADCA144"/>
@@ -8656,7 +9280,7 @@
       </w:rPr>
     </w:lvl>
   </w:abstractNum>
-  <w:abstractNum w:abstractNumId="7" w15:restartNumberingAfterBreak="0">
+  <w:abstractNum w:abstractNumId="9" w15:restartNumberingAfterBreak="0">
     <w:nsid w:val="34F2533E"/>
     <w:multiLevelType w:val="multilevel"/>
     <w:tmpl w:val="6D4A1F56"/>
@@ -8805,7 +9429,7 @@
       </w:rPr>
     </w:lvl>
   </w:abstractNum>
-  <w:abstractNum w:abstractNumId="8" w15:restartNumberingAfterBreak="0">
+  <w:abstractNum w:abstractNumId="10" w15:restartNumberingAfterBreak="0">
     <w:nsid w:val="36B27D15"/>
     <w:multiLevelType w:val="multilevel"/>
     <w:tmpl w:val="CAB8797C"/>
@@ -8954,7 +9578,7 @@
       </w:rPr>
     </w:lvl>
   </w:abstractNum>
-  <w:abstractNum w:abstractNumId="9" w15:restartNumberingAfterBreak="0">
+  <w:abstractNum w:abstractNumId="11" w15:restartNumberingAfterBreak="0">
     <w:nsid w:val="3CF67420"/>
     <w:multiLevelType w:val="multilevel"/>
     <w:tmpl w:val="8EBC65D4"/>
@@ -9040,7 +9664,7 @@
       </w:pPr>
     </w:lvl>
   </w:abstractNum>
-  <w:abstractNum w:abstractNumId="10" w15:restartNumberingAfterBreak="0">
+  <w:abstractNum w:abstractNumId="12" w15:restartNumberingAfterBreak="0">
     <w:nsid w:val="41ED648E"/>
     <w:multiLevelType w:val="multilevel"/>
     <w:tmpl w:val="EED4012E"/>
@@ -9189,7 +9813,7 @@
       </w:rPr>
     </w:lvl>
   </w:abstractNum>
-  <w:abstractNum w:abstractNumId="11" w15:restartNumberingAfterBreak="0">
+  <w:abstractNum w:abstractNumId="13" w15:restartNumberingAfterBreak="0">
     <w:nsid w:val="4BCF0D4D"/>
     <w:multiLevelType w:val="multilevel"/>
     <w:tmpl w:val="C51E8174"/>
@@ -9338,7 +9962,7 @@
       </w:rPr>
     </w:lvl>
   </w:abstractNum>
-  <w:abstractNum w:abstractNumId="12" w15:restartNumberingAfterBreak="0">
+  <w:abstractNum w:abstractNumId="14" w15:restartNumberingAfterBreak="0">
     <w:nsid w:val="54E50F3E"/>
     <w:multiLevelType w:val="multilevel"/>
     <w:tmpl w:val="C3787812"/>
@@ -9427,7 +10051,7 @@
       </w:pPr>
     </w:lvl>
   </w:abstractNum>
-  <w:abstractNum w:abstractNumId="13" w15:restartNumberingAfterBreak="0">
+  <w:abstractNum w:abstractNumId="15" w15:restartNumberingAfterBreak="0">
     <w:nsid w:val="56AF2CFE"/>
     <w:multiLevelType w:val="multilevel"/>
     <w:tmpl w:val="90B26EE2"/>
@@ -9576,7 +10200,7 @@
       </w:rPr>
     </w:lvl>
   </w:abstractNum>
-  <w:abstractNum w:abstractNumId="14" w15:restartNumberingAfterBreak="0">
+  <w:abstractNum w:abstractNumId="16" w15:restartNumberingAfterBreak="0">
     <w:nsid w:val="5CD93558"/>
     <w:multiLevelType w:val="multilevel"/>
     <w:tmpl w:val="39DE60A8"/>
@@ -9725,7 +10349,7 @@
       </w:rPr>
     </w:lvl>
   </w:abstractNum>
-  <w:abstractNum w:abstractNumId="15" w15:restartNumberingAfterBreak="0">
+  <w:abstractNum w:abstractNumId="17" w15:restartNumberingAfterBreak="0">
     <w:nsid w:val="5DCE01DE"/>
     <w:multiLevelType w:val="multilevel"/>
     <w:tmpl w:val="A990A6D8"/>
@@ -9874,7 +10498,7 @@
       </w:rPr>
     </w:lvl>
   </w:abstractNum>
-  <w:abstractNum w:abstractNumId="16" w15:restartNumberingAfterBreak="0">
+  <w:abstractNum w:abstractNumId="18" w15:restartNumberingAfterBreak="0">
     <w:nsid w:val="5E330ECA"/>
     <w:multiLevelType w:val="hybridMultilevel"/>
     <w:tmpl w:val="EC9C9F96"/>
@@ -9963,7 +10587,7 @@
       </w:pPr>
     </w:lvl>
   </w:abstractNum>
-  <w:abstractNum w:abstractNumId="17" w15:restartNumberingAfterBreak="0">
+  <w:abstractNum w:abstractNumId="19" w15:restartNumberingAfterBreak="0">
     <w:nsid w:val="674B6BD2"/>
     <w:multiLevelType w:val="hybridMultilevel"/>
     <w:tmpl w:val="C17C23D4"/>
@@ -10052,7 +10676,7 @@
       </w:pPr>
     </w:lvl>
   </w:abstractNum>
-  <w:abstractNum w:abstractNumId="18" w15:restartNumberingAfterBreak="0">
+  <w:abstractNum w:abstractNumId="20" w15:restartNumberingAfterBreak="0">
     <w:nsid w:val="6BA2799F"/>
     <w:multiLevelType w:val="multilevel"/>
     <w:tmpl w:val="4F5257F8"/>
@@ -10197,7 +10821,7 @@
       </w:rPr>
     </w:lvl>
   </w:abstractNum>
-  <w:abstractNum w:abstractNumId="19" w15:restartNumberingAfterBreak="0">
+  <w:abstractNum w:abstractNumId="21" w15:restartNumberingAfterBreak="0">
     <w:nsid w:val="71BE635E"/>
     <w:multiLevelType w:val="multilevel"/>
     <w:tmpl w:val="903E0530"/>
@@ -10346,7 +10970,7 @@
       </w:rPr>
     </w:lvl>
   </w:abstractNum>
-  <w:abstractNum w:abstractNumId="20" w15:restartNumberingAfterBreak="0">
+  <w:abstractNum w:abstractNumId="22" w15:restartNumberingAfterBreak="0">
     <w:nsid w:val="71D65EAF"/>
     <w:multiLevelType w:val="multilevel"/>
     <w:tmpl w:val="45EE3E28"/>
@@ -10495,7 +11119,7 @@
       </w:rPr>
     </w:lvl>
   </w:abstractNum>
-  <w:abstractNum w:abstractNumId="21" w15:restartNumberingAfterBreak="0">
+  <w:abstractNum w:abstractNumId="23" w15:restartNumberingAfterBreak="0">
     <w:nsid w:val="793A66AA"/>
     <w:multiLevelType w:val="multilevel"/>
     <w:tmpl w:val="BE8228B4"/>
@@ -10644,7 +11268,7 @@
       </w:rPr>
     </w:lvl>
   </w:abstractNum>
-  <w:abstractNum w:abstractNumId="22" w15:restartNumberingAfterBreak="0">
+  <w:abstractNum w:abstractNumId="24" w15:restartNumberingAfterBreak="0">
     <w:nsid w:val="797973E5"/>
     <w:multiLevelType w:val="hybridMultilevel"/>
     <w:tmpl w:val="0226D2AE"/>
@@ -10734,73 +11358,79 @@
     </w:lvl>
   </w:abstractNum>
   <w:num w:numId="1" w16cid:durableId="1478569228">
+    <w:abstractNumId w:val="15"/>
+  </w:num>
+  <w:num w:numId="2" w16cid:durableId="309023476">
+    <w:abstractNumId w:val="16"/>
+  </w:num>
+  <w:num w:numId="3" w16cid:durableId="1763573988">
+    <w:abstractNumId w:val="12"/>
+  </w:num>
+  <w:num w:numId="4" w16cid:durableId="547763738">
+    <w:abstractNumId w:val="5"/>
+  </w:num>
+  <w:num w:numId="5" w16cid:durableId="878082783">
+    <w:abstractNumId w:val="20"/>
+  </w:num>
+  <w:num w:numId="6" w16cid:durableId="826362939">
+    <w:abstractNumId w:val="10"/>
+  </w:num>
+  <w:num w:numId="7" w16cid:durableId="1840382748">
+    <w:abstractNumId w:val="21"/>
+  </w:num>
+  <w:num w:numId="8" w16cid:durableId="747459083">
+    <w:abstractNumId w:val="3"/>
+  </w:num>
+  <w:num w:numId="9" w16cid:durableId="352541579">
     <w:abstractNumId w:val="13"/>
   </w:num>
-  <w:num w:numId="2" w16cid:durableId="309023476">
+  <w:num w:numId="10" w16cid:durableId="1110472203">
+    <w:abstractNumId w:val="22"/>
+  </w:num>
+  <w:num w:numId="11" w16cid:durableId="1298684997">
+    <w:abstractNumId w:val="8"/>
+  </w:num>
+  <w:num w:numId="12" w16cid:durableId="1889755479">
+    <w:abstractNumId w:val="17"/>
+  </w:num>
+  <w:num w:numId="13" w16cid:durableId="1349867106">
     <w:abstractNumId w:val="14"/>
   </w:num>
-  <w:num w:numId="3" w16cid:durableId="1763573988">
-    <w:abstractNumId w:val="10"/>
+  <w:num w:numId="14" w16cid:durableId="1924561749">
+    <w:abstractNumId w:val="11"/>
   </w:num>
-  <w:num w:numId="4" w16cid:durableId="547763738">
+  <w:num w:numId="15" w16cid:durableId="878123341">
     <w:abstractNumId w:val="4"/>
   </w:num>
-  <w:num w:numId="5" w16cid:durableId="878082783">
+  <w:num w:numId="16" w16cid:durableId="1945644845">
+    <w:abstractNumId w:val="6"/>
+  </w:num>
+  <w:num w:numId="17" w16cid:durableId="161315415">
+    <w:abstractNumId w:val="2"/>
+  </w:num>
+  <w:num w:numId="18" w16cid:durableId="921448744">
+    <w:abstractNumId w:val="9"/>
+  </w:num>
+  <w:num w:numId="19" w16cid:durableId="42296305">
+    <w:abstractNumId w:val="23"/>
+  </w:num>
+  <w:num w:numId="20" w16cid:durableId="930285194">
     <w:abstractNumId w:val="18"/>
   </w:num>
-  <w:num w:numId="6" w16cid:durableId="826362939">
-    <w:abstractNumId w:val="8"/>
+  <w:num w:numId="21" w16cid:durableId="617107820">
+    <w:abstractNumId w:val="1"/>
   </w:num>
-  <w:num w:numId="7" w16cid:durableId="1840382748">
+  <w:num w:numId="22" w16cid:durableId="1799108207">
     <w:abstractNumId w:val="19"/>
   </w:num>
-  <w:num w:numId="8" w16cid:durableId="747459083">
-    <w:abstractNumId w:val="2"/>
+  <w:num w:numId="23" w16cid:durableId="1741441251">
+    <w:abstractNumId w:val="24"/>
   </w:num>
-  <w:num w:numId="9" w16cid:durableId="352541579">
-    <w:abstractNumId w:val="11"/>
-  </w:num>
-  <w:num w:numId="10" w16cid:durableId="1110472203">
-    <w:abstractNumId w:val="20"/>
-  </w:num>
-  <w:num w:numId="11" w16cid:durableId="1298684997">
-    <w:abstractNumId w:val="6"/>
-  </w:num>
-  <w:num w:numId="12" w16cid:durableId="1889755479">
-    <w:abstractNumId w:val="15"/>
-  </w:num>
-  <w:num w:numId="13" w16cid:durableId="1349867106">
-    <w:abstractNumId w:val="12"/>
-  </w:num>
-  <w:num w:numId="14" w16cid:durableId="1924561749">
-    <w:abstractNumId w:val="9"/>
-  </w:num>
-  <w:num w:numId="15" w16cid:durableId="878123341">
-    <w:abstractNumId w:val="3"/>
-  </w:num>
-  <w:num w:numId="16" w16cid:durableId="1945644845">
-    <w:abstractNumId w:val="5"/>
-  </w:num>
-  <w:num w:numId="17" w16cid:durableId="161315415">
-    <w:abstractNumId w:val="1"/>
-  </w:num>
-  <w:num w:numId="18" w16cid:durableId="921448744">
+  <w:num w:numId="24" w16cid:durableId="278952210">
     <w:abstractNumId w:val="7"/>
   </w:num>
-  <w:num w:numId="19" w16cid:durableId="42296305">
-    <w:abstractNumId w:val="21"/>
-  </w:num>
-  <w:num w:numId="20" w16cid:durableId="930285194">
-    <w:abstractNumId w:val="16"/>
-  </w:num>
-  <w:num w:numId="21" w16cid:durableId="617107820">
+  <w:num w:numId="25" w16cid:durableId="943148557">
     <w:abstractNumId w:val="0"/>
-  </w:num>
-  <w:num w:numId="22" w16cid:durableId="1799108207">
-    <w:abstractNumId w:val="17"/>
-  </w:num>
-  <w:num w:numId="23" w16cid:durableId="1741441251">
-    <w:abstractNumId w:val="22"/>
   </w:num>
 </w:numbering>
 </file>
@@ -11396,7 +12026,6 @@
   <w:style w:type="character" w:default="1" w:styleId="DefaultParagraphFont">
     <w:name w:val="Default Paragraph Font"/>
     <w:uiPriority w:val="1"/>
-    <w:semiHidden/>
     <w:unhideWhenUsed/>
   </w:style>
   <w:style w:type="table" w:default="1" w:styleId="TableNormal">

</xml_diff>

<commit_message>
created folder for submission ready files
</commit_message>
<xml_diff>
--- a/Resources/Report/Report.docx
+++ b/Resources/Report/Report.docx
@@ -297,9 +297,56 @@
           <w:sz w:val="28"/>
           <w:szCs w:val="28"/>
         </w:rPr>
-        <w:t xml:space="preserve">Youssef </w:t>
-      </w:r>
-      <w:proofErr w:type="spellStart"/>
+        <w:t>Youssef ElNahas – 4311779 - 4311779@upm.edu.sa</w:t>
+      </w:r>
+    </w:p>
+    <w:p>
+      <w:pPr>
+        <w:jc w:val="center"/>
+        <w:rPr>
+          <w:rFonts w:asciiTheme="majorBidi" w:hAnsiTheme="majorBidi" w:cstheme="majorBidi"/>
+          <w:b/>
+          <w:bCs/>
+          <w:sz w:val="36"/>
+          <w:szCs w:val="36"/>
+        </w:rPr>
+      </w:pPr>
+    </w:p>
+    <w:p>
+      <w:pPr>
+        <w:jc w:val="center"/>
+        <w:rPr>
+          <w:rFonts w:asciiTheme="majorBidi" w:hAnsiTheme="majorBidi" w:cstheme="majorBidi"/>
+          <w:b/>
+          <w:bCs/>
+          <w:sz w:val="36"/>
+          <w:szCs w:val="36"/>
+        </w:rPr>
+      </w:pPr>
+    </w:p>
+    <w:p>
+      <w:pPr>
+        <w:jc w:val="center"/>
+        <w:rPr>
+          <w:rFonts w:asciiTheme="majorBidi" w:hAnsiTheme="majorBidi" w:cstheme="majorBidi"/>
+          <w:b/>
+          <w:bCs/>
+          <w:sz w:val="36"/>
+          <w:szCs w:val="36"/>
+        </w:rPr>
+      </w:pPr>
+    </w:p>
+    <w:p>
+      <w:pPr>
+        <w:jc w:val="center"/>
+        <w:rPr>
+          <w:rFonts w:asciiTheme="majorBidi" w:hAnsiTheme="majorBidi" w:cstheme="majorBidi"/>
+          <w:b/>
+          <w:bCs/>
+          <w:sz w:val="28"/>
+          <w:szCs w:val="28"/>
+        </w:rPr>
+      </w:pPr>
       <w:r>
         <w:rPr>
           <w:rFonts w:asciiTheme="majorBidi" w:eastAsia="Liberation Serif" w:hAnsiTheme="majorBidi" w:cstheme="majorBidi"/>
@@ -308,92 +355,33 @@
           <w:sz w:val="28"/>
           <w:szCs w:val="28"/>
         </w:rPr>
-        <w:t>ElNahas</w:t>
-      </w:r>
-      <w:proofErr w:type="spellEnd"/>
-      <w:r>
-        <w:rPr>
-          <w:rFonts w:asciiTheme="majorBidi" w:eastAsia="Liberation Serif" w:hAnsiTheme="majorBidi" w:cstheme="majorBidi"/>
-          <w:b/>
-          <w:bCs/>
-          <w:sz w:val="28"/>
-          <w:szCs w:val="28"/>
-        </w:rPr>
-        <w:t xml:space="preserve"> – 4311779 - 4311779@upm.edu.sa</w:t>
+        <w:t>Supervisor: Dr. Mohammed Temraz</w:t>
       </w:r>
     </w:p>
     <w:p>
       <w:pPr>
-        <w:jc w:val="center"/>
         <w:rPr>
           <w:rFonts w:asciiTheme="majorBidi" w:hAnsiTheme="majorBidi" w:cstheme="majorBidi"/>
-          <w:b/>
-          <w:bCs/>
-          <w:sz w:val="36"/>
-          <w:szCs w:val="36"/>
         </w:rPr>
       </w:pPr>
     </w:p>
     <w:p>
       <w:pPr>
-        <w:jc w:val="center"/>
         <w:rPr>
           <w:rFonts w:asciiTheme="majorBidi" w:hAnsiTheme="majorBidi" w:cstheme="majorBidi"/>
-          <w:b/>
-          <w:bCs/>
-          <w:sz w:val="36"/>
-          <w:szCs w:val="36"/>
         </w:rPr>
       </w:pPr>
     </w:p>
     <w:p>
       <w:pPr>
-        <w:jc w:val="center"/>
         <w:rPr>
           <w:rFonts w:asciiTheme="majorBidi" w:hAnsiTheme="majorBidi" w:cstheme="majorBidi"/>
-          <w:b/>
-          <w:bCs/>
-          <w:sz w:val="36"/>
-          <w:szCs w:val="36"/>
         </w:rPr>
       </w:pPr>
     </w:p>
     <w:p>
       <w:pPr>
         <w:jc w:val="center"/>
-        <w:rPr>
-          <w:rFonts w:asciiTheme="majorBidi" w:hAnsiTheme="majorBidi" w:cstheme="majorBidi"/>
-          <w:b/>
-          <w:bCs/>
-          <w:sz w:val="28"/>
-          <w:szCs w:val="28"/>
-        </w:rPr>
-      </w:pPr>
-      <w:r>
-        <w:rPr>
-          <w:rFonts w:asciiTheme="majorBidi" w:eastAsia="Liberation Serif" w:hAnsiTheme="majorBidi" w:cstheme="majorBidi"/>
-          <w:b/>
-          <w:bCs/>
-          <w:sz w:val="28"/>
-          <w:szCs w:val="28"/>
-        </w:rPr>
-        <w:t xml:space="preserve">Supervisor: Dr. Mohammed </w:t>
-      </w:r>
-      <w:proofErr w:type="spellStart"/>
-      <w:r>
-        <w:rPr>
-          <w:rFonts w:asciiTheme="majorBidi" w:eastAsia="Liberation Serif" w:hAnsiTheme="majorBidi" w:cstheme="majorBidi"/>
-          <w:b/>
-          <w:bCs/>
-          <w:sz w:val="28"/>
-          <w:szCs w:val="28"/>
-        </w:rPr>
-        <w:t>Temraz</w:t>
-      </w:r>
-      <w:proofErr w:type="spellEnd"/>
-    </w:p>
-    <w:p>
-      <w:pPr>
         <w:rPr>
           <w:rFonts w:asciiTheme="majorBidi" w:eastAsiaTheme="majorEastAsia" w:hAnsiTheme="majorBidi" w:cstheme="majorBidi"/>
           <w:color w:val="0F4761" w:themeColor="accent1" w:themeShade="BF"/>
@@ -401,6 +389,15 @@
           <w:szCs w:val="40"/>
         </w:rPr>
       </w:pPr>
+      <w:hyperlink r:id="rId9" w:history="1">
+        <w:r>
+          <w:rPr>
+            <w:rStyle w:val="Hyperlink"/>
+            <w:rFonts w:asciiTheme="majorBidi" w:hAnsiTheme="majorBidi" w:cstheme="majorBidi"/>
+          </w:rPr>
+          <w:t>Bitcoin Price Predictor Github Repo (All Code &amp; Files)</w:t>
+        </w:r>
+      </w:hyperlink>
       <w:r>
         <w:rPr>
           <w:rFonts w:asciiTheme="majorBidi" w:hAnsiTheme="majorBidi" w:cstheme="majorBidi"/>
@@ -447,21 +444,7 @@
         <w:rPr>
           <w:rFonts w:asciiTheme="majorBidi" w:hAnsiTheme="majorBidi" w:cstheme="majorBidi"/>
         </w:rPr>
-        <w:t xml:space="preserve"> and Huber loss. Our results demonstrate that the GRU model achieves the lowest error (test MSE ≈ 0.0174), substantially outperforming the transformer-based MOMENT (test MSE ≈ 3.3×10⁷) and the </w:t>
-      </w:r>
-      <w:proofErr w:type="spellStart"/>
-      <w:r>
-        <w:rPr>
-          <w:rFonts w:asciiTheme="majorBidi" w:hAnsiTheme="majorBidi" w:cstheme="majorBidi"/>
-        </w:rPr>
-        <w:t>TCN+Attention</w:t>
-      </w:r>
-      <w:proofErr w:type="spellEnd"/>
-      <w:r>
-        <w:rPr>
-          <w:rFonts w:asciiTheme="majorBidi" w:hAnsiTheme="majorBidi" w:cstheme="majorBidi"/>
-        </w:rPr>
-        <w:t xml:space="preserve"> configuration. We discuss the implications of these findings for algorithmic traders and outline directions for future research in cryptocurrency time series forecasting.</w:t>
+        <w:t xml:space="preserve"> and Huber loss. Our results demonstrate that the GRU model achieves the lowest error (test MSE ≈ 0.0174), substantially outperforming the transformer-based MOMENT (test MSE ≈ 3.3×10⁷) and the TCN+Attention configuration. We discuss the implications of these findings for algorithmic traders and outline directions for future research in cryptocurrency time series forecasting.</w:t>
       </w:r>
       <w:r>
         <w:rPr>
@@ -2817,35 +2800,7 @@
         <w:rPr>
           <w:rFonts w:asciiTheme="majorBidi" w:eastAsia="Aptos" w:hAnsiTheme="majorBidi" w:cstheme="majorBidi"/>
         </w:rPr>
-        <w:t xml:space="preserve">Recent research on Bitcoin price prediction and broader sequence </w:t>
-      </w:r>
-      <w:proofErr w:type="spellStart"/>
-      <w:r>
-        <w:rPr>
-          <w:rFonts w:asciiTheme="majorBidi" w:eastAsia="Aptos" w:hAnsiTheme="majorBidi" w:cstheme="majorBidi"/>
-        </w:rPr>
-        <w:t>modeling</w:t>
-      </w:r>
-      <w:proofErr w:type="spellEnd"/>
-      <w:r>
-        <w:rPr>
-          <w:rFonts w:asciiTheme="majorBidi" w:eastAsia="Aptos" w:hAnsiTheme="majorBidi" w:cstheme="majorBidi"/>
-        </w:rPr>
-        <w:t xml:space="preserve"> has explored a wide range of machine learning and deep learning approaches aimed at improving forecasting accuracy and efficiency. </w:t>
-      </w:r>
-      <w:proofErr w:type="spellStart"/>
-      <w:r>
-        <w:rPr>
-          <w:rFonts w:asciiTheme="majorBidi" w:eastAsia="Aptos" w:hAnsiTheme="majorBidi" w:cstheme="majorBidi"/>
-        </w:rPr>
-        <w:t>Mohammadjafari</w:t>
-      </w:r>
-      <w:proofErr w:type="spellEnd"/>
-      <w:r>
-        <w:rPr>
-          <w:rFonts w:asciiTheme="majorBidi" w:eastAsia="Aptos" w:hAnsiTheme="majorBidi" w:cstheme="majorBidi"/>
-        </w:rPr>
-        <w:t xml:space="preserve"> (2024) compared Long Short-Term Memory (LSTM) and Gated Recurrent Unit (GRU) models using historical Bitcoin price data, demonstrating that GRUs outperformed LSTMs by achieving a lower mean squared error (MSE) and faster training times. The study highlighted GRUs as more computationally efficient while maintaining the ability to capture long-term dependencies, making them well-suited for financial time series forecasting. </w:t>
+        <w:t xml:space="preserve">Recent research on Bitcoin price prediction and broader sequence modeling has explored a wide range of machine learning and deep learning approaches aimed at improving forecasting accuracy and efficiency. Mohammadjafari (2024) compared Long Short-Term Memory (LSTM) and Gated Recurrent Unit (GRU) models using historical Bitcoin price data, demonstrating that GRUs outperformed LSTMs by achieving a lower mean squared error (MSE) and faster training times. The study highlighted GRUs as more computationally efficient while maintaining the ability to capture long-term dependencies, making them well-suited for financial time series forecasting. </w:t>
       </w:r>
     </w:p>
     <w:p>
@@ -2871,49 +2826,7 @@
         <w:rPr>
           <w:rFonts w:asciiTheme="majorBidi" w:eastAsia="Aptos" w:hAnsiTheme="majorBidi" w:cstheme="majorBidi"/>
         </w:rPr>
-        <w:t xml:space="preserve">Building on the limitations of recurrent architectures, </w:t>
-      </w:r>
-      <w:proofErr w:type="spellStart"/>
-      <w:r>
-        <w:rPr>
-          <w:rFonts w:asciiTheme="majorBidi" w:eastAsia="Aptos" w:hAnsiTheme="majorBidi" w:cstheme="majorBidi"/>
-        </w:rPr>
-        <w:t>Khaniki</w:t>
-      </w:r>
-      <w:proofErr w:type="spellEnd"/>
-      <w:r>
-        <w:rPr>
-          <w:rFonts w:asciiTheme="majorBidi" w:eastAsia="Aptos" w:hAnsiTheme="majorBidi" w:cstheme="majorBidi"/>
-        </w:rPr>
-        <w:t xml:space="preserve"> and </w:t>
-      </w:r>
-      <w:proofErr w:type="spellStart"/>
-      <w:r>
-        <w:rPr>
-          <w:rFonts w:asciiTheme="majorBidi" w:eastAsia="Aptos" w:hAnsiTheme="majorBidi" w:cstheme="majorBidi"/>
-        </w:rPr>
-        <w:t>Manthouri</w:t>
-      </w:r>
-      <w:proofErr w:type="spellEnd"/>
-      <w:r>
-        <w:rPr>
-          <w:rFonts w:asciiTheme="majorBidi" w:eastAsia="Aptos" w:hAnsiTheme="majorBidi" w:cstheme="majorBidi"/>
-        </w:rPr>
-        <w:t xml:space="preserve"> (2024) introduced a hybrid model combining the Performer—a scalable Transformer variant— with Bidirectional LSTM (</w:t>
-      </w:r>
-      <w:proofErr w:type="spellStart"/>
-      <w:r>
-        <w:rPr>
-          <w:rFonts w:asciiTheme="majorBidi" w:eastAsia="Aptos" w:hAnsiTheme="majorBidi" w:cstheme="majorBidi"/>
-        </w:rPr>
-        <w:t>BiLSTM</w:t>
-      </w:r>
-      <w:proofErr w:type="spellEnd"/>
-      <w:r>
-        <w:rPr>
-          <w:rFonts w:asciiTheme="majorBidi" w:eastAsia="Aptos" w:hAnsiTheme="majorBidi" w:cstheme="majorBidi"/>
-        </w:rPr>
-        <w:t xml:space="preserve">) networks and technical indicators such as RSI, SMA, and Bollinger Bands. Their Transformer-enhanced model achieved the lowest RMSE and highest R² across Bitcoin, Ethereum, and Litecoin datasets on both daily and hourly scales. This work illustrated the significant potential of integrating attention mechanisms and feature engineering for improving cryptocurrency price prediction. </w:t>
+        <w:t xml:space="preserve">Building on the limitations of recurrent architectures, Khaniki and Manthouri (2024) introduced a hybrid model combining the Performer—a scalable Transformer variant— with Bidirectional LSTM (BiLSTM) networks and technical indicators such as RSI, SMA, and Bollinger Bands. Their Transformer-enhanced model achieved the lowest RMSE and highest R² across Bitcoin, Ethereum, and Litecoin datasets on both daily and hourly scales. This work illustrated the significant potential of integrating attention mechanisms and feature engineering for improving cryptocurrency price prediction. </w:t>
       </w:r>
     </w:p>
     <w:p>
@@ -2926,21 +2839,7 @@
         <w:rPr>
           <w:rFonts w:asciiTheme="majorBidi" w:eastAsia="Aptos" w:hAnsiTheme="majorBidi" w:cstheme="majorBidi"/>
         </w:rPr>
-        <w:t xml:space="preserve">In parallel, Udom (2019) investigated Bitcoin return prediction through a hybrid ARIMAGARCH approach, </w:t>
-      </w:r>
-      <w:proofErr w:type="spellStart"/>
-      <w:r>
-        <w:rPr>
-          <w:rFonts w:asciiTheme="majorBidi" w:eastAsia="Aptos" w:hAnsiTheme="majorBidi" w:cstheme="majorBidi"/>
-        </w:rPr>
-        <w:t>modeling</w:t>
-      </w:r>
-      <w:proofErr w:type="spellEnd"/>
-      <w:r>
-        <w:rPr>
-          <w:rFonts w:asciiTheme="majorBidi" w:eastAsia="Aptos" w:hAnsiTheme="majorBidi" w:cstheme="majorBidi"/>
-        </w:rPr>
-        <w:t xml:space="preserve"> both the mean and volatility of Bitcoin daily returns. The study found that an ARIMA(2,0,1)-</w:t>
+        <w:t>In parallel, Udom (2019) investigated Bitcoin return prediction through a hybrid ARIMAGARCH approach, modeling both the mean and volatility of Bitcoin daily returns. The study found that an ARIMA(2,0,1)-</w:t>
       </w:r>
       <w:proofErr w:type="gramStart"/>
       <w:r>
@@ -2988,35 +2887,7 @@
         <w:rPr>
           <w:rFonts w:asciiTheme="majorBidi" w:eastAsia="Aptos" w:hAnsiTheme="majorBidi" w:cstheme="majorBidi"/>
         </w:rPr>
-        <w:t xml:space="preserve">Beyond Bitcoin-specific forecasting, Bai, Kolter, and Koltun (2018) challenged the traditional dominance of recurrent networks in sequence </w:t>
-      </w:r>
-      <w:proofErr w:type="spellStart"/>
-      <w:r>
-        <w:rPr>
-          <w:rFonts w:asciiTheme="majorBidi" w:eastAsia="Aptos" w:hAnsiTheme="majorBidi" w:cstheme="majorBidi"/>
-        </w:rPr>
-        <w:t>modeling</w:t>
-      </w:r>
-      <w:proofErr w:type="spellEnd"/>
-      <w:r>
-        <w:rPr>
-          <w:rFonts w:asciiTheme="majorBidi" w:eastAsia="Aptos" w:hAnsiTheme="majorBidi" w:cstheme="majorBidi"/>
-        </w:rPr>
-        <w:t xml:space="preserve"> by systematically evaluating generic recurrent networks (LSTM, GRU) against a simple Temporal Convolutional Network (TCN). Their empirical results showed that TCNs consistently outperformed recurrent models across synthetic and real-world sequence </w:t>
-      </w:r>
-      <w:proofErr w:type="spellStart"/>
-      <w:r>
-        <w:rPr>
-          <w:rFonts w:asciiTheme="majorBidi" w:eastAsia="Aptos" w:hAnsiTheme="majorBidi" w:cstheme="majorBidi"/>
-        </w:rPr>
-        <w:t>modeling</w:t>
-      </w:r>
-      <w:proofErr w:type="spellEnd"/>
-      <w:r>
-        <w:rPr>
-          <w:rFonts w:asciiTheme="majorBidi" w:eastAsia="Aptos" w:hAnsiTheme="majorBidi" w:cstheme="majorBidi"/>
-        </w:rPr>
-        <w:t xml:space="preserve"> benchmarks, offering better long-term memory retention, parallelism, and training stability. This study suggests that convolutional architectures, such as TCNs, should be regarded as a powerful and potentially superior alternative to recurrent models for sequence-based financial prediction tasks, including Bitcoin price forecasting. </w:t>
+        <w:t xml:space="preserve">Beyond Bitcoin-specific forecasting, Bai, Kolter, and Koltun (2018) challenged the traditional dominance of recurrent networks in sequence modeling by systematically evaluating generic recurrent networks (LSTM, GRU) against a simple Temporal Convolutional Network (TCN). Their empirical results showed that TCNs consistently outperformed recurrent models across synthetic and real-world sequence modeling benchmarks, offering better long-term memory retention, parallelism, and training stability. This study suggests that convolutional architectures, such as TCNs, should be regarded as a powerful and potentially superior alternative to recurrent models for sequence-based financial prediction tasks, including Bitcoin price forecasting. </w:t>
       </w:r>
     </w:p>
     <w:p>
@@ -3029,21 +2900,7 @@
         <w:rPr>
           <w:rFonts w:asciiTheme="majorBidi" w:eastAsia="Aptos" w:hAnsiTheme="majorBidi" w:cstheme="majorBidi"/>
         </w:rPr>
-        <w:t xml:space="preserve">Expanding the broader context of time series </w:t>
-      </w:r>
-      <w:proofErr w:type="spellStart"/>
-      <w:r>
-        <w:rPr>
-          <w:rFonts w:asciiTheme="majorBidi" w:eastAsia="Aptos" w:hAnsiTheme="majorBidi" w:cstheme="majorBidi"/>
-        </w:rPr>
-        <w:t>modeling</w:t>
-      </w:r>
-      <w:proofErr w:type="spellEnd"/>
-      <w:r>
-        <w:rPr>
-          <w:rFonts w:asciiTheme="majorBidi" w:eastAsia="Aptos" w:hAnsiTheme="majorBidi" w:cstheme="majorBidi"/>
-        </w:rPr>
-        <w:t xml:space="preserve">, the MOMENT framework addressed critical limitations in developing foundation models for time series analysis. Unlike domains such as NLP and vision, time series datasets are fragmented and highly diverse, hindering pre-training at scale. MOMENT introduced the Time Series Pile dataset and demonstrated that large-scale, multi-dataset pre-training significantly improves model generalization across diverse tasks under limited supervision. Their findings showed that time series-specific pre-trained models outperform adaptations of large language models, particularly in zero-shot and few-shot scenarios. Nevertheless, the study identified ongoing challenges regarding the full benefits of multi-dataset pretraining and robust performance in low-supervision settings, emphasizing important directions for future research. </w:t>
+        <w:t xml:space="preserve">Expanding the broader context of time series modeling, the MOMENT framework addressed critical limitations in developing foundation models for time series analysis. Unlike domains such as NLP and vision, time series datasets are fragmented and highly diverse, hindering pre-training at scale. MOMENT introduced the Time Series Pile dataset and demonstrated that large-scale, multi-dataset pre-training significantly improves model generalization across diverse tasks under limited supervision. Their findings showed that time series-specific pre-trained models outperform adaptations of large language models, particularly in zero-shot and few-shot scenarios. Nevertheless, the study identified ongoing challenges regarding the full benefits of multi-dataset pretraining and robust performance in low-supervision settings, emphasizing important directions for future research. </w:t>
       </w:r>
     </w:p>
     <w:p>
@@ -3353,7 +3210,6 @@
         </w:rPr>
         <w:t xml:space="preserve">: Date and time corresponding to the timestamp (in YYYY-MM-DD </w:t>
       </w:r>
-      <w:proofErr w:type="spellStart"/>
       <w:proofErr w:type="gramStart"/>
       <w:r>
         <w:rPr>
@@ -3361,7 +3217,6 @@
         </w:rPr>
         <w:t>Time:TImezone</w:t>
       </w:r>
-      <w:proofErr w:type="spellEnd"/>
       <w:proofErr w:type="gramEnd"/>
       <w:r>
         <w:rPr>
@@ -4287,7 +4142,7 @@
         <w:br/>
         <w:t>The “Simple Moving Average” of the closing price over the last 200 hours. This smooths out the price to show the overall trend-if the number is going up, prices have been rising on average over the past 200 hours</w:t>
       </w:r>
-      <w:hyperlink r:id="rId9" w:tooltip="https://www.fastercapital.com/content/Average-True-Range--ATR---Average-True-Range-and-SMA--Assessing-Market-Risk.html" w:history="1">
+      <w:hyperlink r:id="rId10" w:tooltip="https://www.fastercapital.com/content/Average-True-Range--ATR---Average-True-Range-and-SMA--Assessing-Market-Risk.html" w:history="1">
         <w:r>
           <w:rPr>
             <w:rStyle w:val="Hyperlink"/>
@@ -5056,7 +4911,7 @@
                     </pic:cNvPicPr>
                   </pic:nvPicPr>
                   <pic:blipFill>
-                    <a:blip r:embed="rId10"/>
+                    <a:blip r:embed="rId11"/>
                     <a:stretch/>
                   </pic:blipFill>
                   <pic:spPr bwMode="auto">
@@ -5157,16 +5012,8 @@
         <w:rPr>
           <w:rFonts w:asciiTheme="majorBidi" w:hAnsiTheme="majorBidi" w:cstheme="majorBidi"/>
         </w:rPr>
-        <w:t xml:space="preserve">Prices don’t stay steady (non-stationary) → Need to adjust data before </w:t>
-      </w:r>
-      <w:proofErr w:type="spellStart"/>
-      <w:r>
-        <w:rPr>
-          <w:rFonts w:asciiTheme="majorBidi" w:hAnsiTheme="majorBidi" w:cstheme="majorBidi"/>
-        </w:rPr>
-        <w:t>modeling</w:t>
-      </w:r>
-      <w:proofErr w:type="spellEnd"/>
+        <w:t>Prices don’t stay steady (non-stationary) → Need to adjust data before modeling</w:t>
+      </w:r>
     </w:p>
     <w:p>
       <w:pPr>
@@ -5215,7 +5062,7 @@
                     </pic:cNvPicPr>
                   </pic:nvPicPr>
                   <pic:blipFill>
-                    <a:blip r:embed="rId11"/>
+                    <a:blip r:embed="rId12"/>
                     <a:stretch/>
                   </pic:blipFill>
                   <pic:spPr bwMode="auto">
@@ -5366,7 +5213,7 @@
                     </pic:cNvPicPr>
                   </pic:nvPicPr>
                   <pic:blipFill>
-                    <a:blip r:embed="rId12"/>
+                    <a:blip r:embed="rId13"/>
                     <a:stretch/>
                   </pic:blipFill>
                   <pic:spPr bwMode="auto">
@@ -5551,7 +5398,6 @@
       <w:r>
         <w:t xml:space="preserve"> column, which contained over 218,000 missing values and was unreliable for further processing. Instead, Unix timestamps were converted into proper datetime objects using </w:t>
       </w:r>
-      <w:proofErr w:type="spellStart"/>
       <w:r>
         <w:rPr>
           <w:rFonts w:ascii="Courier New" w:eastAsia="Courier New" w:hAnsi="Courier New" w:cs="Courier New"/>
@@ -5569,17 +5415,7 @@
           <w:sz w:val="20"/>
           <w:szCs w:val="20"/>
         </w:rPr>
-        <w:t>datetime</w:t>
-      </w:r>
-      <w:proofErr w:type="spellEnd"/>
-      <w:r>
-        <w:rPr>
-          <w:rFonts w:ascii="Courier New" w:eastAsia="Courier New" w:hAnsi="Courier New" w:cs="Courier New"/>
-          <w:color w:val="000000"/>
-          <w:sz w:val="20"/>
-          <w:szCs w:val="20"/>
-        </w:rPr>
-        <w:t>(</w:t>
+        <w:t>datetime(</w:t>
       </w:r>
       <w:proofErr w:type="gramEnd"/>
       <w:r>
@@ -5620,7 +5456,6 @@
       <w:r>
         <w:t xml:space="preserve">introduced </w:t>
       </w:r>
-      <w:proofErr w:type="spellStart"/>
       <w:r>
         <w:rPr>
           <w:rFonts w:ascii="Courier New" w:eastAsia="Courier New" w:hAnsi="Courier New" w:cs="Courier New"/>
@@ -5630,7 +5465,6 @@
         </w:rPr>
         <w:t>NaN</w:t>
       </w:r>
-      <w:proofErr w:type="spellEnd"/>
       <w:r>
         <w:t xml:space="preserve"> values for those newly created rows. These gaps were addressed in two phases</w:t>
       </w:r>
@@ -5654,17 +5488,8 @@
         </w:rPr>
       </w:pPr>
       <w:r>
-        <w:t xml:space="preserve">First, time-based interpolation was applied to estimate values based on their temporal </w:t>
-      </w:r>
-      <w:proofErr w:type="spellStart"/>
-      <w:r>
-        <w:t>neighbors</w:t>
-      </w:r>
-      <w:proofErr w:type="spellEnd"/>
-      <w:r>
-        <w:t>. This method maintains trend continuity and smoothness in the data. Then, forward fill (</w:t>
-      </w:r>
-      <w:proofErr w:type="spellStart"/>
+        <w:t>First, time-based interpolation was applied to estimate values based on their temporal neighbors. This method maintains trend continuity and smoothness in the data. Then, forward fill (</w:t>
+      </w:r>
       <w:r>
         <w:rPr>
           <w:rFonts w:ascii="Courier New" w:eastAsia="Courier New" w:hAnsi="Courier New" w:cs="Courier New"/>
@@ -5674,17 +5499,8 @@
         </w:rPr>
         <w:t>ffill</w:t>
       </w:r>
-      <w:proofErr w:type="spellEnd"/>
-      <w:r>
-        <w:t xml:space="preserve">) was used to propagate the last known value for remaining gaps. This ensured that no missing values remained while preserving the sequential integrity of the dataset. The result was a complete and continuous dataset, ready for </w:t>
-      </w:r>
-      <w:proofErr w:type="spellStart"/>
-      <w:r>
-        <w:t>modeling</w:t>
-      </w:r>
-      <w:proofErr w:type="spellEnd"/>
-      <w:r>
-        <w:t>.</w:t>
+      <w:r>
+        <w:t>) was used to propagate the last known value for remaining gaps. This ensured that no missing values remained while preserving the sequential integrity of the dataset. The result was a complete and continuous dataset, ready for modeling.</w:t>
       </w:r>
     </w:p>
     <w:p>
@@ -5915,7 +5731,6 @@
       <w:r>
         <w:t xml:space="preserve"> previous time steps for their computation. As a result, the first few rows in the dataset lacked values for these indicators. These incomplete rows were removed using </w:t>
       </w:r>
-      <w:proofErr w:type="spellStart"/>
       <w:proofErr w:type="gramStart"/>
       <w:r>
         <w:rPr>
@@ -5925,9 +5740,9 @@
           <w:szCs w:val="20"/>
           <w:lang w:val="en-US"/>
         </w:rPr>
-        <w:t>dropna</w:t>
-      </w:r>
-      <w:proofErr w:type="spellEnd"/>
+        <w:t>dropna(</w:t>
+      </w:r>
+      <w:proofErr w:type="gramEnd"/>
       <w:r>
         <w:rPr>
           <w:rFonts w:ascii="Courier New" w:eastAsia="Courier New" w:hAnsi="Courier New" w:cs="Courier New"/>
@@ -5936,17 +5751,6 @@
           <w:szCs w:val="20"/>
           <w:lang w:val="en-US"/>
         </w:rPr>
-        <w:t>(</w:t>
-      </w:r>
-      <w:proofErr w:type="gramEnd"/>
-      <w:r>
-        <w:rPr>
-          <w:rFonts w:ascii="Courier New" w:eastAsia="Courier New" w:hAnsi="Courier New" w:cs="Courier New"/>
-          <w:color w:val="000000"/>
-          <w:sz w:val="20"/>
-          <w:szCs w:val="20"/>
-          <w:lang w:val="en-US"/>
-        </w:rPr>
         <w:t>)</w:t>
       </w:r>
       <w:r>
@@ -5960,8 +5764,8 @@
           <w:rFonts w:asciiTheme="majorBidi" w:hAnsiTheme="majorBidi"/>
         </w:rPr>
       </w:pPr>
-      <w:bookmarkStart w:id="15" w:name="_Hlk197939753"/>
-      <w:bookmarkStart w:id="16" w:name="_Toc197961535"/>
+      <w:bookmarkStart w:id="15" w:name="_Toc197961535"/>
+      <w:bookmarkStart w:id="16" w:name="_Hlk197939753"/>
       <w:r>
         <w:rPr>
           <w:rFonts w:asciiTheme="majorBidi" w:hAnsiTheme="majorBidi"/>
@@ -5969,7 +5773,7 @@
         <w:lastRenderedPageBreak/>
         <w:t>d- Models Built</w:t>
       </w:r>
-      <w:bookmarkEnd w:id="16"/>
+      <w:bookmarkEnd w:id="15"/>
     </w:p>
     <w:p>
       <w:pPr>
@@ -5986,23 +5790,7 @@
     </w:p>
     <w:p>
       <w:r>
-        <w:t xml:space="preserve">We began our experimentation with a basic Temporal Convolutional Network (TCN) architecture as a starting point for our </w:t>
-      </w:r>
-      <w:proofErr w:type="spellStart"/>
-      <w:r>
-        <w:t>modeling</w:t>
-      </w:r>
-      <w:proofErr w:type="spellEnd"/>
-      <w:r>
-        <w:t xml:space="preserve"> work. The appeal of TCNs lies in their simplicity and effectiveness for sequence </w:t>
-      </w:r>
-      <w:proofErr w:type="spellStart"/>
-      <w:r>
-        <w:t>modeling</w:t>
-      </w:r>
-      <w:proofErr w:type="spellEnd"/>
-      <w:r>
-        <w:t xml:space="preserve"> tasks. However, in this initial setup, the model’s performance was far from satisfactory. The mean squared error (MSE) reached values in the 10-digit range, indicating that the model was struggling to capture the underlying patterns in the data. This result highlighted the limitations of relying solely on a simple TCN for the complexity of the task at hand.</w:t>
+        <w:t>We began our experimentation with a basic Temporal Convolutional Network (TCN) architecture as a starting point for our modeling work. The appeal of TCNs lies in their simplicity and effectiveness for sequence modeling tasks. However, in this initial setup, the model’s performance was far from satisfactory. The mean squared error (MSE) reached values in the 10-digit range, indicating that the model was struggling to capture the underlying patterns in the data. This result highlighted the limitations of relying solely on a simple TCN for the complexity of the task at hand.</w:t>
       </w:r>
     </w:p>
     <w:p>
@@ -6044,7 +5832,7 @@
                     </pic:cNvPicPr>
                   </pic:nvPicPr>
                   <pic:blipFill>
-                    <a:blip r:embed="rId13"/>
+                    <a:blip r:embed="rId14"/>
                     <a:stretch/>
                   </pic:blipFill>
                   <pic:spPr bwMode="auto">
@@ -6070,15 +5858,7 @@
     </w:p>
     <w:p>
       <w:r>
-        <w:t xml:space="preserve">While there are minor discrepancies during periods of sharp price changes, the predictions remain generally robust and responsive to real market movements. The model demonstrates good generalization without obvious signs of overfitting, as it continues to perform well across different segments of the data. Overall, these results validate our </w:t>
-      </w:r>
-      <w:proofErr w:type="spellStart"/>
-      <w:r>
-        <w:t>modeling</w:t>
-      </w:r>
-      <w:proofErr w:type="spellEnd"/>
-      <w:r>
-        <w:t xml:space="preserve"> approach and highlight the effectiveness of the improvements we implemented.</w:t>
+        <w:t>While there are minor discrepancies during periods of sharp price changes, the predictions remain generally robust and responsive to real market movements. The model demonstrates good generalization without obvious signs of overfitting, as it continues to perform well across different segments of the data. Overall, these results validate our modeling approach and highlight the effectiveness of the improvements we implemented.</w:t>
       </w:r>
     </w:p>
     <w:p>
@@ -6204,35 +5984,7 @@
         <w:rPr>
           <w:lang w:val="en-US"/>
         </w:rPr>
-        <w:t xml:space="preserve">A custom </w:t>
-      </w:r>
-      <w:proofErr w:type="spellStart"/>
-      <w:r>
-        <w:rPr>
-          <w:lang w:val="en-US"/>
-        </w:rPr>
-        <w:t>ForecastDataset</w:t>
-      </w:r>
-      <w:proofErr w:type="spellEnd"/>
-      <w:r>
-        <w:rPr>
-          <w:lang w:val="en-US"/>
-        </w:rPr>
-        <w:t xml:space="preserve"> class was defined using </w:t>
-      </w:r>
-      <w:proofErr w:type="spellStart"/>
-      <w:r>
-        <w:rPr>
-          <w:lang w:val="en-US"/>
-        </w:rPr>
-        <w:t>PyTorch’s</w:t>
-      </w:r>
-      <w:proofErr w:type="spellEnd"/>
-      <w:r>
-        <w:rPr>
-          <w:lang w:val="en-US"/>
-        </w:rPr>
-        <w:t xml:space="preserve"> Dataset abstraction. Each sample includes:</w:t>
+        <w:t>A custom ForecastDataset class was defined using PyTorch’s Dataset abstraction. Each sample includes:</w:t>
       </w:r>
     </w:p>
     <w:p>
@@ -6296,35 +6048,7 @@
         <w:rPr>
           <w:lang w:val="en-US"/>
         </w:rPr>
-        <w:t xml:space="preserve">This design aligns with MOMENT’s expected input structure and facilitates batch processing through </w:t>
-      </w:r>
-      <w:proofErr w:type="spellStart"/>
-      <w:r>
-        <w:rPr>
-          <w:lang w:val="en-US"/>
-        </w:rPr>
-        <w:t>PyTorch’s</w:t>
-      </w:r>
-      <w:proofErr w:type="spellEnd"/>
-      <w:r>
-        <w:rPr>
-          <w:lang w:val="en-US"/>
-        </w:rPr>
-        <w:t xml:space="preserve"> </w:t>
-      </w:r>
-      <w:proofErr w:type="spellStart"/>
-      <w:r>
-        <w:rPr>
-          <w:lang w:val="en-US"/>
-        </w:rPr>
-        <w:t>DataLoader</w:t>
-      </w:r>
-      <w:proofErr w:type="spellEnd"/>
-      <w:r>
-        <w:rPr>
-          <w:lang w:val="en-US"/>
-        </w:rPr>
-        <w:t>.</w:t>
+        <w:t>This design aligns with MOMENT’s expected input structure and facilitates batch processing through PyTorch’s DataLoader.</w:t>
       </w:r>
     </w:p>
     <w:p>
@@ -6337,91 +6061,35 @@
         <w:rPr>
           <w:lang w:val="en-US"/>
         </w:rPr>
-        <w:t xml:space="preserve">We used the pretrained </w:t>
-      </w:r>
-      <w:proofErr w:type="spellStart"/>
+        <w:t xml:space="preserve">We used the pretrained AutonLab/MOMENT-1-small model, which comes equipped with a </w:t>
+      </w:r>
+      <w:proofErr w:type="gramStart"/>
       <w:r>
         <w:rPr>
           <w:lang w:val="en-US"/>
         </w:rPr>
-        <w:t>AutonLab</w:t>
-      </w:r>
-      <w:proofErr w:type="spellEnd"/>
+        <w:t>forecasting</w:t>
+      </w:r>
+      <w:proofErr w:type="gramEnd"/>
       <w:r>
         <w:rPr>
           <w:lang w:val="en-US"/>
         </w:rPr>
-        <w:t xml:space="preserve">/MOMENT-1-small model, which comes equipped with a </w:t>
+        <w:t xml:space="preserve">-specific head tailored for multistep time series prediction. In configuring the model, we opted to freeze both the encoder and embedder components (freeze_encoder=True, freeze_embedder=True) </w:t>
       </w:r>
       <w:proofErr w:type="gramStart"/>
       <w:r>
         <w:rPr>
           <w:lang w:val="en-US"/>
         </w:rPr>
-        <w:t>forecasting</w:t>
+        <w:t>in order to</w:t>
       </w:r>
       <w:proofErr w:type="gramEnd"/>
       <w:r>
         <w:rPr>
           <w:lang w:val="en-US"/>
         </w:rPr>
-        <w:t>-specific head tailored for multistep time series prediction. In configuring the model, we opted to freeze both the encoder and embedder components (</w:t>
-      </w:r>
-      <w:proofErr w:type="spellStart"/>
-      <w:r>
-        <w:rPr>
-          <w:lang w:val="en-US"/>
-        </w:rPr>
-        <w:t>freeze_encoder</w:t>
-      </w:r>
-      <w:proofErr w:type="spellEnd"/>
-      <w:r>
-        <w:rPr>
-          <w:lang w:val="en-US"/>
-        </w:rPr>
-        <w:t xml:space="preserve">=True, </w:t>
-      </w:r>
-      <w:proofErr w:type="spellStart"/>
-      <w:r>
-        <w:rPr>
-          <w:lang w:val="en-US"/>
-        </w:rPr>
-        <w:t>freeze_embedder</w:t>
-      </w:r>
-      <w:proofErr w:type="spellEnd"/>
-      <w:r>
-        <w:rPr>
-          <w:lang w:val="en-US"/>
-        </w:rPr>
-        <w:t xml:space="preserve">=True) </w:t>
-      </w:r>
-      <w:proofErr w:type="gramStart"/>
-      <w:r>
-        <w:rPr>
-          <w:lang w:val="en-US"/>
-        </w:rPr>
-        <w:t>in order to</w:t>
-      </w:r>
-      <w:proofErr w:type="gramEnd"/>
-      <w:r>
-        <w:rPr>
-          <w:lang w:val="en-US"/>
-        </w:rPr>
-        <w:t xml:space="preserve"> preserve the pretrained temporal representations and avoid catastrophic forgetting. However, we set </w:t>
-      </w:r>
-      <w:proofErr w:type="spellStart"/>
-      <w:r>
-        <w:rPr>
-          <w:lang w:val="en-US"/>
-        </w:rPr>
-        <w:t>freeze_head</w:t>
-      </w:r>
-      <w:proofErr w:type="spellEnd"/>
-      <w:r>
-        <w:rPr>
-          <w:lang w:val="en-US"/>
-        </w:rPr>
-        <w:t>=False to allow the forecasting head to fine-tune its weights based on our specific data and prediction horizon. A dropout rate of 0.1 was also employed in the forecasting head to help mitigate overfitting. This overall setup provided a balanced architecture—leveraging robust, pretrained temporal embeddings while retaining the adaptability of a trainable forecasting head for domain-specific learning.</w:t>
+        <w:t xml:space="preserve"> preserve the pretrained temporal representations and avoid catastrophic forgetting. However, we set freeze_head=False to allow the forecasting head to fine-tune its weights based on our specific data and prediction horizon. A dropout rate of 0.1 was also employed in the forecasting head to help mitigate overfitting. This overall setup provided a balanced architecture—leveraging robust, pretrained temporal embeddings while retaining the adaptability of a trainable forecasting head for domain-specific learning.</w:t>
       </w:r>
     </w:p>
     <w:p>
@@ -6498,7 +6166,7 @@
                     <pic:cNvPicPr/>
                   </pic:nvPicPr>
                   <pic:blipFill>
-                    <a:blip r:embed="rId14"/>
+                    <a:blip r:embed="rId15"/>
                     <a:stretch>
                       <a:fillRect/>
                     </a:stretch>
@@ -6642,7 +6310,7 @@
                     <pic:cNvPicPr/>
                   </pic:nvPicPr>
                   <pic:blipFill>
-                    <a:blip r:embed="rId15">
+                    <a:blip r:embed="rId16">
                       <a:extLst>
                         <a:ext uri="{28A0092B-C50C-407E-A947-70E740481C1C}">
                           <a14:useLocalDpi xmlns:a14="http://schemas.microsoft.com/office/drawing/2010/main" val="0"/>
@@ -6738,7 +6406,7 @@
                     <pic:cNvPicPr/>
                   </pic:nvPicPr>
                   <pic:blipFill>
-                    <a:blip r:embed="rId16">
+                    <a:blip r:embed="rId17">
                       <a:extLst>
                         <a:ext uri="{28A0092B-C50C-407E-A947-70E740481C1C}">
                           <a14:useLocalDpi xmlns:a14="http://schemas.microsoft.com/office/drawing/2010/main" val="0"/>
@@ -6770,28 +6438,10 @@
           <w:lang w:val="en-US"/>
           <w14:ligatures w14:val="none"/>
         </w:rPr>
-        <w:t xml:space="preserve">For further improvement, we recommend experimenting with hybrid GRU-LSTM architectures, expanding input features (e.g., RSI, volume), and using </w:t>
-      </w:r>
-      <w:proofErr w:type="spellStart"/>
-      <w:r>
-        <w:rPr>
-          <w:rFonts w:eastAsia="Times New Roman" w:cs="Times New Roman"/>
-          <w:lang w:val="en-US"/>
-          <w14:ligatures w14:val="none"/>
-        </w:rPr>
-        <w:t>ensembling</w:t>
-      </w:r>
-      <w:proofErr w:type="spellEnd"/>
-      <w:r>
-        <w:rPr>
-          <w:rFonts w:eastAsia="Times New Roman" w:cs="Times New Roman"/>
-          <w:lang w:val="en-US"/>
-          <w14:ligatures w14:val="none"/>
-        </w:rPr>
-        <w:t xml:space="preserve"> techniques.</w:t>
+        <w:t>For further improvement, we recommend experimenting with hybrid GRU-LSTM architectures, expanding input features (e.g., RSI, volume), and using ensembling techniques.</w:t>
       </w:r>
     </w:p>
-    <w:bookmarkEnd w:id="15"/>
+    <w:bookmarkEnd w:id="16"/>
     <w:p>
       <w:pPr>
         <w:pStyle w:val="p3"/>
@@ -7333,21 +6983,7 @@
         <w:rPr>
           <w:lang w:val="en-US"/>
         </w:rPr>
-        <w:t xml:space="preserve">The superior performance of the GRU can be attributed to its inductive bias toward sequential data: gated recurrent units naturally capture temporal dependencies and can adapt to both short-term volatility and longer-term trends. In contrast, the </w:t>
-      </w:r>
-      <w:proofErr w:type="spellStart"/>
-      <w:r>
-        <w:rPr>
-          <w:lang w:val="en-US"/>
-        </w:rPr>
-        <w:t>TCN+Attention</w:t>
-      </w:r>
-      <w:proofErr w:type="spellEnd"/>
-      <w:r>
-        <w:rPr>
-          <w:lang w:val="en-US"/>
-        </w:rPr>
-        <w:t xml:space="preserve"> configuration—while offering the ability to weigh different historical segments—lacked the inherent memory mechanisms of recurrent networks, which may explain its higher residual error. The MOMENT transformer, despite its powerful self-attention layers and pretraining, struggled to generalize on the noisy, nonstationary Bitcoin series; its large receptive field and high parameter count likely led to overfitting.</w:t>
+        <w:t>The superior performance of the GRU can be attributed to its inductive bias toward sequential data: gated recurrent units naturally capture temporal dependencies and can adapt to both short-term volatility and longer-term trends. In contrast, the TCN+Attention configuration—while offering the ability to weigh different historical segments—lacked the inherent memory mechanisms of recurrent networks, which may explain its higher residual error. The MOMENT transformer, despite its powerful self-attention layers and pretraining, struggled to generalize on the noisy, nonstationary Bitcoin series; its large receptive field and high parameter count likely led to overfitting.</w:t>
       </w:r>
     </w:p>
     <w:p>
@@ -7471,23 +7107,7 @@
           <w:rFonts w:asciiTheme="majorBidi" w:hAnsiTheme="majorBidi" w:cstheme="majorBidi"/>
           <w:lang w:val="en-US"/>
         </w:rPr>
-        <w:t xml:space="preserve">such as GRU-LSTM ensembles or convolution-recurrent networks—offer a compelling avenue for combining complementary strengths. Additionally, exploring </w:t>
-      </w:r>
-      <w:proofErr w:type="spellStart"/>
-      <w:r>
-        <w:rPr>
-          <w:rFonts w:asciiTheme="majorBidi" w:hAnsiTheme="majorBidi" w:cstheme="majorBidi"/>
-          <w:lang w:val="en-US"/>
-        </w:rPr>
-        <w:t>multihorizon</w:t>
-      </w:r>
-      <w:proofErr w:type="spellEnd"/>
-      <w:r>
-        <w:rPr>
-          <w:rFonts w:asciiTheme="majorBidi" w:hAnsiTheme="majorBidi" w:cstheme="majorBidi"/>
-          <w:lang w:val="en-US"/>
-        </w:rPr>
-        <w:t xml:space="preserve"> forecasting techniques that adapt dynamically to shifting volatility regimes, as well as implementing online-learning frameworks for real-time model updates, may help mitigate the risks posed by rapid market regime changes. By pursuing these directions, future research can build on our findings to develop more robust, adaptive forecasting tools that better serve both algorithmic traders and academics studying the evolving cryptocurrency landscape.</w:t>
+        <w:t>such as GRU-LSTM ensembles or convolution-recurrent networks—offer a compelling avenue for combining complementary strengths. Additionally, exploring multihorizon forecasting techniques that adapt dynamically to shifting volatility regimes, as well as implementing online-learning frameworks for real-time model updates, may help mitigate the risks posed by rapid market regime changes. By pursuing these directions, future research can build on our findings to develop more robust, adaptive forecasting tools that better serve both algorithmic traders and academics studying the evolving cryptocurrency landscape.</w:t>
       </w:r>
     </w:p>
     <w:p>
@@ -7530,21 +7150,7 @@
         <w:rPr>
           <w:rFonts w:asciiTheme="majorBidi" w:eastAsia="Times New Roman" w:hAnsiTheme="majorBidi" w:cstheme="majorBidi"/>
         </w:rPr>
-        <w:t xml:space="preserve">[1] A. </w:t>
-      </w:r>
-      <w:proofErr w:type="spellStart"/>
-      <w:r>
-        <w:rPr>
-          <w:rFonts w:asciiTheme="majorBidi" w:eastAsia="Times New Roman" w:hAnsiTheme="majorBidi" w:cstheme="majorBidi"/>
-        </w:rPr>
-        <w:t>Mohammadjafari</w:t>
-      </w:r>
-      <w:proofErr w:type="spellEnd"/>
-      <w:r>
-        <w:rPr>
-          <w:rFonts w:asciiTheme="majorBidi" w:eastAsia="Times New Roman" w:hAnsiTheme="majorBidi" w:cstheme="majorBidi"/>
-        </w:rPr>
-        <w:t xml:space="preserve">, "Comparative Study of Bitcoin Price Prediction," 2024. </w:t>
+        <w:t xml:space="preserve">[1] A. Mohammadjafari, "Comparative Study of Bitcoin Price Prediction," 2024. </w:t>
       </w:r>
     </w:p>
     <w:p>
@@ -7570,49 +7176,7 @@
         <w:rPr>
           <w:rFonts w:asciiTheme="majorBidi" w:eastAsia="Times New Roman" w:hAnsiTheme="majorBidi" w:cstheme="majorBidi"/>
         </w:rPr>
-        <w:t xml:space="preserve">[3] M. A. </w:t>
-      </w:r>
-      <w:proofErr w:type="spellStart"/>
-      <w:r>
-        <w:rPr>
-          <w:rFonts w:asciiTheme="majorBidi" w:eastAsia="Times New Roman" w:hAnsiTheme="majorBidi" w:cstheme="majorBidi"/>
-        </w:rPr>
-        <w:t>Labbaf</w:t>
-      </w:r>
-      <w:proofErr w:type="spellEnd"/>
-      <w:r>
-        <w:rPr>
-          <w:rFonts w:asciiTheme="majorBidi" w:eastAsia="Times New Roman" w:hAnsiTheme="majorBidi" w:cstheme="majorBidi"/>
-        </w:rPr>
-        <w:t xml:space="preserve"> </w:t>
-      </w:r>
-      <w:proofErr w:type="spellStart"/>
-      <w:r>
-        <w:rPr>
-          <w:rFonts w:asciiTheme="majorBidi" w:eastAsia="Times New Roman" w:hAnsiTheme="majorBidi" w:cstheme="majorBidi"/>
-        </w:rPr>
-        <w:t>Khaniki</w:t>
-      </w:r>
-      <w:proofErr w:type="spellEnd"/>
-      <w:r>
-        <w:rPr>
-          <w:rFonts w:asciiTheme="majorBidi" w:eastAsia="Times New Roman" w:hAnsiTheme="majorBidi" w:cstheme="majorBidi"/>
-        </w:rPr>
-        <w:t xml:space="preserve"> and M. </w:t>
-      </w:r>
-      <w:proofErr w:type="spellStart"/>
-      <w:r>
-        <w:rPr>
-          <w:rFonts w:asciiTheme="majorBidi" w:eastAsia="Times New Roman" w:hAnsiTheme="majorBidi" w:cstheme="majorBidi"/>
-        </w:rPr>
-        <w:t>Manthouri</w:t>
-      </w:r>
-      <w:proofErr w:type="spellEnd"/>
-      <w:r>
-        <w:rPr>
-          <w:rFonts w:asciiTheme="majorBidi" w:eastAsia="Times New Roman" w:hAnsiTheme="majorBidi" w:cstheme="majorBidi"/>
-        </w:rPr>
-        <w:t xml:space="preserve">, "Enhancing Price Prediction in Cryptocurrency Using Transformer," 2024. </w:t>
+        <w:t xml:space="preserve">[3] M. A. Labbaf Khaniki and M. Manthouri, "Enhancing Price Prediction in Cryptocurrency Using Transformer," 2024. </w:t>
       </w:r>
     </w:p>
     <w:p>
@@ -7638,35 +7202,7 @@
         <w:rPr>
           <w:rFonts w:asciiTheme="majorBidi" w:eastAsia="Times New Roman" w:hAnsiTheme="majorBidi" w:cstheme="majorBidi"/>
         </w:rPr>
-        <w:t xml:space="preserve">[5] S. Bai, J. Z. Kolter, and V. Koltun, "An Empirical Evaluation of Generic Convolutional and Recurrent Networks for Sequence </w:t>
-      </w:r>
-      <w:proofErr w:type="spellStart"/>
-      <w:r>
-        <w:rPr>
-          <w:rFonts w:asciiTheme="majorBidi" w:eastAsia="Times New Roman" w:hAnsiTheme="majorBidi" w:cstheme="majorBidi"/>
-        </w:rPr>
-        <w:t>Modeling</w:t>
-      </w:r>
-      <w:proofErr w:type="spellEnd"/>
-      <w:r>
-        <w:rPr>
-          <w:rFonts w:asciiTheme="majorBidi" w:eastAsia="Times New Roman" w:hAnsiTheme="majorBidi" w:cstheme="majorBidi"/>
-        </w:rPr>
-        <w:t xml:space="preserve">," </w:t>
-      </w:r>
-      <w:proofErr w:type="spellStart"/>
-      <w:r>
-        <w:rPr>
-          <w:rFonts w:asciiTheme="majorBidi" w:eastAsia="Times New Roman" w:hAnsiTheme="majorBidi" w:cstheme="majorBidi"/>
-        </w:rPr>
-        <w:t>arXiv</w:t>
-      </w:r>
-      <w:proofErr w:type="spellEnd"/>
-      <w:r>
-        <w:rPr>
-          <w:rFonts w:asciiTheme="majorBidi" w:eastAsia="Times New Roman" w:hAnsiTheme="majorBidi" w:cstheme="majorBidi"/>
-        </w:rPr>
-        <w:t xml:space="preserve"> preprint arXiv:1803.01271, 2018. </w:t>
+        <w:t xml:space="preserve">[5] S. Bai, J. Z. Kolter, and V. Koltun, "An Empirical Evaluation of Generic Convolutional and Recurrent Networks for Sequence Modeling," arXiv preprint arXiv:1803.01271, 2018. </w:t>
       </w:r>
     </w:p>
     <w:p>
@@ -7679,35 +7215,7 @@
         <w:rPr>
           <w:rFonts w:asciiTheme="majorBidi" w:eastAsia="Times New Roman" w:hAnsiTheme="majorBidi" w:cstheme="majorBidi"/>
         </w:rPr>
-        <w:t xml:space="preserve">[6] M. Goswami, K. </w:t>
-      </w:r>
-      <w:proofErr w:type="spellStart"/>
-      <w:r>
-        <w:rPr>
-          <w:rFonts w:asciiTheme="majorBidi" w:eastAsia="Times New Roman" w:hAnsiTheme="majorBidi" w:cstheme="majorBidi"/>
-        </w:rPr>
-        <w:t>Szafer</w:t>
-      </w:r>
-      <w:proofErr w:type="spellEnd"/>
-      <w:r>
-        <w:rPr>
-          <w:rFonts w:asciiTheme="majorBidi" w:eastAsia="Times New Roman" w:hAnsiTheme="majorBidi" w:cstheme="majorBidi"/>
-        </w:rPr>
-        <w:t xml:space="preserve">, A. Choudhry, Y. Cai, S. Li, and A. </w:t>
-      </w:r>
-      <w:proofErr w:type="spellStart"/>
-      <w:r>
-        <w:rPr>
-          <w:rFonts w:asciiTheme="majorBidi" w:eastAsia="Times New Roman" w:hAnsiTheme="majorBidi" w:cstheme="majorBidi"/>
-        </w:rPr>
-        <w:t>Dubrawski</w:t>
-      </w:r>
-      <w:proofErr w:type="spellEnd"/>
-      <w:r>
-        <w:rPr>
-          <w:rFonts w:asciiTheme="majorBidi" w:eastAsia="Times New Roman" w:hAnsiTheme="majorBidi" w:cstheme="majorBidi"/>
-        </w:rPr>
-        <w:t xml:space="preserve">, “MOMENT: A Family of Open Time-series Foundation Models,” 2024. </w:t>
+        <w:t xml:space="preserve">[6] M. Goswami, K. Szafer, A. Choudhry, Y. Cai, S. Li, and A. Dubrawski, “MOMENT: A Family of Open Time-series Foundation Models,” 2024. </w:t>
       </w:r>
     </w:p>
     <w:p>
@@ -7720,23 +7228,9 @@
         <w:rPr>
           <w:rFonts w:asciiTheme="majorBidi" w:eastAsia="Times New Roman" w:hAnsiTheme="majorBidi" w:cstheme="majorBidi"/>
         </w:rPr>
-        <w:t xml:space="preserve">[7] M. </w:t>
-      </w:r>
-      <w:proofErr w:type="spellStart"/>
-      <w:r>
-        <w:rPr>
-          <w:rFonts w:asciiTheme="majorBidi" w:eastAsia="Times New Roman" w:hAnsiTheme="majorBidi" w:cstheme="majorBidi"/>
-        </w:rPr>
-        <w:t>Czielinski</w:t>
-      </w:r>
-      <w:proofErr w:type="spellEnd"/>
-      <w:r>
-        <w:rPr>
-          <w:rFonts w:asciiTheme="majorBidi" w:eastAsia="Times New Roman" w:hAnsiTheme="majorBidi" w:cstheme="majorBidi"/>
-        </w:rPr>
-        <w:t>, "Bitcoin Historical Data," Kaggle. Accessed: April 21, 2025. [Online]. Available: </w:t>
-      </w:r>
-      <w:hyperlink r:id="rId17" w:tooltip="https://www.kaggle.com/datasets/mczielinski/bitcoin-historical-data" w:history="1">
+        <w:t>[7] M. Czielinski, "Bitcoin Historical Data," Kaggle. Accessed: April 21, 2025. [Online]. Available: </w:t>
+      </w:r>
+      <w:hyperlink r:id="rId18" w:tooltip="https://www.kaggle.com/datasets/mczielinski/bitcoin-historical-data" w:history="1">
         <w:r>
           <w:rPr>
             <w:rStyle w:val="Hyperlink"/>
@@ -7746,6 +7240,8 @@
         </w:r>
       </w:hyperlink>
     </w:p>
+    <w:p/>
+    <w:p/>
     <w:p>
       <w:r>
         <w:br w:type="page"/>
@@ -7763,7 +7259,7 @@
       <w:bookmarkEnd w:id="29"/>
     </w:p>
     <w:p>
-      <w:hyperlink r:id="rId18" w:history="1">
+      <w:hyperlink r:id="rId19" w:history="1">
         <w:r>
           <w:rPr>
             <w:rStyle w:val="Hyperlink"/>
@@ -7943,7 +7439,7 @@
         </w:rPr>
         <w:t>— You must give </w:t>
       </w:r>
-      <w:hyperlink r:id="rId19" w:anchor="ref-appropriate-credit" w:history="1">
+      <w:hyperlink r:id="rId20" w:anchor="ref-appropriate-credit" w:history="1">
         <w:r>
           <w:rPr>
             <w:rStyle w:val="Hyperlink"/>
@@ -7958,7 +7454,7 @@
         </w:rPr>
         <w:t>, provide a link to the license, and </w:t>
       </w:r>
-      <w:hyperlink r:id="rId20" w:anchor="ref-indicate-changes" w:history="1">
+      <w:hyperlink r:id="rId21" w:anchor="ref-indicate-changes" w:history="1">
         <w:r>
           <w:rPr>
             <w:rStyle w:val="Hyperlink"/>
@@ -7985,31 +7481,21 @@
           <w:lang w:val="en-US"/>
         </w:rPr>
       </w:pPr>
-      <w:proofErr w:type="spellStart"/>
       <w:r>
         <w:rPr>
           <w:b/>
           <w:bCs/>
           <w:lang w:val="en-US"/>
         </w:rPr>
-        <w:t>ShareAlike</w:t>
-      </w:r>
-      <w:proofErr w:type="spellEnd"/>
-      <w:r>
-        <w:rPr>
-          <w:b/>
-          <w:bCs/>
+        <w:t>ShareAlike </w:t>
+      </w:r>
+      <w:r>
+        <w:rPr>
           <w:lang w:val="en-US"/>
         </w:rPr>
-        <w:t> </w:t>
-      </w:r>
-      <w:r>
-        <w:rPr>
-          <w:lang w:val="en-US"/>
-        </w:rPr>
         <w:t>— If you remix, transform, or build upon the material, you must distribute your contributions under the </w:t>
       </w:r>
-      <w:hyperlink r:id="rId21" w:anchor="ref-same-license" w:history="1">
+      <w:hyperlink r:id="rId22" w:anchor="ref-same-license" w:history="1">
         <w:r>
           <w:rPr>
             <w:rStyle w:val="Hyperlink"/>
@@ -8050,7 +7536,7 @@
         </w:rPr>
         <w:t>— You may not apply legal terms or </w:t>
       </w:r>
-      <w:hyperlink r:id="rId22" w:anchor="ref-technological-measures" w:history="1">
+      <w:hyperlink r:id="rId23" w:anchor="ref-technological-measures" w:history="1">
         <w:r>
           <w:rPr>
             <w:rStyle w:val="Hyperlink"/>

</xml_diff>